<commit_message>
Complete part: Introduction. Waiting for leader review
</commit_message>
<xml_diff>
--- a/Document/Reports/Report 1/Report_1_DatNT.docx
+++ b/Document/Reports/Report 1/Report_1_DatNT.docx
@@ -1,6 +1,6 @@
 
 <file path=word/document.xml><?xml version="1.0" encoding="utf-8"?>
-<w:document xmlns:wpc="http://schemas.microsoft.com/office/word/2010/wordprocessingCanvas" xmlns:mo="http://schemas.microsoft.com/office/mac/office/2008/main" xmlns:mc="http://schemas.openxmlformats.org/markup-compatibility/2006" xmlns:mv="urn:schemas-microsoft-com:mac:vml" xmlns:o="urn:schemas-microsoft-com:office:office" xmlns:r="http://schemas.openxmlformats.org/officeDocument/2006/relationships" xmlns:m="http://schemas.openxmlformats.org/officeDocument/2006/math" xmlns:v="urn:schemas-microsoft-com:vml" xmlns:wp14="http://schemas.microsoft.com/office/word/2010/wordprocessingDrawing" xmlns:wp="http://schemas.openxmlformats.org/drawingml/2006/wordprocessingDrawing" xmlns:w10="urn:schemas-microsoft-com:office:word" xmlns:w="http://schemas.openxmlformats.org/wordprocessingml/2006/main" xmlns:w14="http://schemas.microsoft.com/office/word/2010/wordml" xmlns:w15="http://schemas.microsoft.com/office/word/2012/wordml" xmlns:wpg="http://schemas.microsoft.com/office/word/2010/wordprocessingGroup" xmlns:wpi="http://schemas.microsoft.com/office/word/2010/wordprocessingInk" xmlns:wne="http://schemas.microsoft.com/office/word/2006/wordml" xmlns:wps="http://schemas.microsoft.com/office/word/2010/wordprocessingShape" mc:Ignorable="w14 w15 wp14">
+<w:document xmlns:wpc="http://schemas.microsoft.com/office/word/2010/wordprocessingCanvas" xmlns:mc="http://schemas.openxmlformats.org/markup-compatibility/2006" xmlns:o="urn:schemas-microsoft-com:office:office" xmlns:r="http://schemas.openxmlformats.org/officeDocument/2006/relationships" xmlns:m="http://schemas.openxmlformats.org/officeDocument/2006/math" xmlns:v="urn:schemas-microsoft-com:vml" xmlns:wp14="http://schemas.microsoft.com/office/word/2010/wordprocessingDrawing" xmlns:wp="http://schemas.openxmlformats.org/drawingml/2006/wordprocessingDrawing" xmlns:w10="urn:schemas-microsoft-com:office:word" xmlns:w="http://schemas.openxmlformats.org/wordprocessingml/2006/main" xmlns:w14="http://schemas.microsoft.com/office/word/2010/wordml" xmlns:w15="http://schemas.microsoft.com/office/word/2012/wordml" xmlns:wpg="http://schemas.microsoft.com/office/word/2010/wordprocessingGroup" xmlns:wpi="http://schemas.microsoft.com/office/word/2010/wordprocessingInk" xmlns:wne="http://schemas.microsoft.com/office/word/2006/wordml" xmlns:wps="http://schemas.microsoft.com/office/word/2010/wordprocessingShape" mc:Ignorable="w14 w15 wp14">
   <w:body>
     <w:p>
       <w:pPr>
@@ -73,25 +73,197 @@
     <w:p>
       <w:pPr>
         <w:pStyle w:val="ListParagraph"/>
-        <w:numPr>
-          <w:ilvl w:val="0"/>
-          <w:numId w:val="3"/>
-        </w:numPr>
-        <w:ind w:left="720"/>
-        <w:rPr>
-          <w:rFonts w:ascii="Cambria" w:hAnsi="Cambria"/>
-          <w:b/>
+        <w:rPr>
+          <w:rFonts w:ascii="Cambria" w:hAnsi="Cambria"/>
+          <w:sz w:val="24"/>
+        </w:rPr>
+      </w:pPr>
+      <w:r>
+        <w:rPr>
+          <w:rFonts w:ascii="Cambria" w:hAnsi="Cambria"/>
+          <w:sz w:val="24"/>
+        </w:rPr>
+        <w:t>Nowadays, w</w:t>
+      </w:r>
+      <w:r>
+        <w:rPr>
+          <w:rFonts w:ascii="Cambria" w:hAnsi="Cambria"/>
+          <w:sz w:val="24"/>
+        </w:rPr>
+        <w:t xml:space="preserve">ithin </w:t>
+      </w:r>
+      <w:r>
+        <w:rPr>
+          <w:rFonts w:ascii="Cambria" w:hAnsi="Cambria"/>
+          <w:sz w:val="24"/>
+        </w:rPr>
+        <w:t xml:space="preserve">the </w:t>
+      </w:r>
+      <w:r>
+        <w:rPr>
+          <w:rFonts w:ascii="Cambria" w:hAnsi="Cambria"/>
+          <w:sz w:val="24"/>
+        </w:rPr>
+        <w:t xml:space="preserve">strong development of presently economy, time </w:t>
+      </w:r>
+      <w:r>
+        <w:rPr>
+          <w:rFonts w:ascii="Cambria" w:hAnsi="Cambria"/>
+          <w:sz w:val="24"/>
+        </w:rPr>
+        <w:t>is always the one</w:t>
+      </w:r>
+      <w:r>
+        <w:rPr>
+          <w:rFonts w:ascii="Cambria" w:hAnsi="Cambria"/>
+          <w:sz w:val="24"/>
+        </w:rPr>
+        <w:t xml:space="preserve"> of priority </w:t>
+      </w:r>
+      <w:r>
+        <w:rPr>
+          <w:rFonts w:ascii="Cambria" w:hAnsi="Cambria"/>
+          <w:sz w:val="24"/>
+        </w:rPr>
+        <w:t>in</w:t>
+      </w:r>
+      <w:r>
+        <w:rPr>
+          <w:rFonts w:ascii="Cambria" w:hAnsi="Cambria"/>
+          <w:sz w:val="24"/>
+        </w:rPr>
+        <w:t xml:space="preserve"> all </w:t>
+      </w:r>
+      <w:r>
+        <w:rPr>
+          <w:rFonts w:ascii="Cambria" w:hAnsi="Cambria"/>
+          <w:sz w:val="24"/>
+        </w:rPr>
+        <w:t>areas</w:t>
+      </w:r>
+      <w:r>
+        <w:rPr>
+          <w:rFonts w:ascii="Cambria" w:hAnsi="Cambria"/>
+          <w:sz w:val="24"/>
+        </w:rPr>
+        <w:t xml:space="preserve">. In particularly, when participating in traffic, </w:t>
+      </w:r>
+      <w:r>
+        <w:rPr>
+          <w:rFonts w:ascii="Cambria" w:hAnsi="Cambria"/>
+          <w:sz w:val="24"/>
+        </w:rPr>
+        <w:t>how to move</w:t>
+      </w:r>
+      <w:r>
+        <w:rPr>
+          <w:rFonts w:ascii="Cambria" w:hAnsi="Cambria"/>
+          <w:sz w:val="24"/>
+        </w:rPr>
+        <w:t xml:space="preserve"> in many difference location</w:t>
+      </w:r>
+      <w:r>
+        <w:rPr>
+          <w:rFonts w:ascii="Cambria" w:hAnsi="Cambria"/>
+          <w:sz w:val="24"/>
+        </w:rPr>
+        <w:t xml:space="preserve"> as fast as possible in other that you can save your time and cost</w:t>
+      </w:r>
+      <w:r>
+        <w:rPr>
+          <w:rFonts w:ascii="Cambria" w:hAnsi="Cambria"/>
+          <w:sz w:val="24"/>
+        </w:rPr>
+        <w:t xml:space="preserve">. However, </w:t>
+      </w:r>
+      <w:r>
+        <w:rPr>
+          <w:rFonts w:ascii="Cambria" w:hAnsi="Cambria"/>
+          <w:sz w:val="24"/>
+        </w:rPr>
+        <w:t xml:space="preserve">we have not had a quite perfect </w:t>
+      </w:r>
+      <w:r>
+        <w:rPr>
+          <w:rFonts w:ascii="Cambria" w:hAnsi="Cambria"/>
+          <w:sz w:val="24"/>
+        </w:rPr>
+        <w:t>application which</w:t>
+      </w:r>
+      <w:r>
+        <w:rPr>
+          <w:rFonts w:ascii="Cambria" w:hAnsi="Cambria"/>
+          <w:sz w:val="24"/>
+        </w:rPr>
+        <w:t xml:space="preserve"> </w:t>
+      </w:r>
+      <w:r>
+        <w:rPr>
+          <w:rFonts w:ascii="Cambria" w:hAnsi="Cambria"/>
+          <w:sz w:val="24"/>
+        </w:rPr>
+        <w:t>response</w:t>
+      </w:r>
+      <w:r>
+        <w:rPr>
+          <w:rFonts w:ascii="Cambria" w:hAnsi="Cambria"/>
+          <w:sz w:val="24"/>
+        </w:rPr>
+        <w:t xml:space="preserve"> the needs from user until now</w:t>
+      </w:r>
+      <w:r>
+        <w:rPr>
+          <w:rFonts w:ascii="Cambria" w:hAnsi="Cambria"/>
+          <w:sz w:val="24"/>
+        </w:rPr>
+        <w:t>.</w:t>
+      </w:r>
+    </w:p>
+    <w:p>
+      <w:pPr>
+        <w:pStyle w:val="ListParagraph"/>
+        <w:rPr>
+          <w:rFonts w:ascii="Cambria" w:hAnsi="Cambria"/>
           <w:sz w:val="32"/>
         </w:rPr>
       </w:pPr>
       <w:r>
         <w:rPr>
           <w:rFonts w:ascii="Cambria" w:hAnsi="Cambria"/>
-          <w:b/>
-          <w:sz w:val="32"/>
-        </w:rPr>
-        <w:t>Current Situation</w:t>
-      </w:r>
+          <w:sz w:val="24"/>
+        </w:rPr>
+        <w:t xml:space="preserve">Facing above problem, our team have given solution to overcome </w:t>
+      </w:r>
+      <w:r>
+        <w:rPr>
+          <w:rFonts w:ascii="Cambria" w:hAnsi="Cambria"/>
+          <w:sz w:val="24"/>
+        </w:rPr>
+        <w:t>defect</w:t>
+      </w:r>
+      <w:r>
+        <w:rPr>
+          <w:rFonts w:ascii="Cambria" w:hAnsi="Cambria"/>
+          <w:sz w:val="24"/>
+        </w:rPr>
+        <w:t xml:space="preserve"> of </w:t>
+      </w:r>
+      <w:r>
+        <w:rPr>
+          <w:rFonts w:ascii="Cambria" w:hAnsi="Cambria"/>
+          <w:sz w:val="24"/>
+        </w:rPr>
+        <w:t>present software on market</w:t>
+      </w:r>
+      <w:r>
+        <w:rPr>
+          <w:rFonts w:ascii="Cambria" w:hAnsi="Cambria"/>
+          <w:sz w:val="24"/>
+        </w:rPr>
+        <w:t>. We also deploy application on smart-watch to increase convenient for user when they participate in traffic</w:t>
+      </w:r>
+      <w:bookmarkStart w:id="0" w:name="_GoBack"/>
+      <w:bookmarkEnd w:id="0"/>
     </w:p>
     <w:p>
       <w:pPr>
@@ -113,7 +285,7 @@
           <w:b/>
           <w:sz w:val="32"/>
         </w:rPr>
-        <w:t>Problem Definition</w:t>
+        <w:t>Current Situation</w:t>
       </w:r>
     </w:p>
     <w:p>
@@ -136,11 +308,34 @@
           <w:b/>
           <w:sz w:val="32"/>
         </w:rPr>
-        <w:t>Proposed Solution</w:t>
+        <w:t>Problem Definition</w:t>
       </w:r>
     </w:p>
     <w:p>
       <w:pPr>
+        <w:pStyle w:val="ListParagraph"/>
+        <w:numPr>
+          <w:ilvl w:val="0"/>
+          <w:numId w:val="3"/>
+        </w:numPr>
+        <w:ind w:left="720"/>
+        <w:rPr>
+          <w:rFonts w:ascii="Cambria" w:hAnsi="Cambria"/>
+          <w:b/>
+          <w:sz w:val="32"/>
+        </w:rPr>
+      </w:pPr>
+      <w:r>
+        <w:rPr>
+          <w:rFonts w:ascii="Cambria" w:hAnsi="Cambria"/>
+          <w:b/>
+          <w:sz w:val="32"/>
+        </w:rPr>
+        <w:t>Proposed Solution</w:t>
+      </w:r>
+    </w:p>
+    <w:p>
+      <w:pPr>
         <w:ind w:left="1080"/>
         <w:rPr>
           <w:rFonts w:ascii="Cambria" w:hAnsi="Cambria"/>
@@ -148,8 +343,6 @@
           <w:szCs w:val="24"/>
         </w:rPr>
       </w:pPr>
-      <w:bookmarkStart w:id="0" w:name="_GoBack"/>
-      <w:bookmarkEnd w:id="0"/>
     </w:p>
     <w:p>
       <w:pPr>
@@ -237,7 +430,7 @@
 </file>
 
 <file path=word/numbering.xml><?xml version="1.0" encoding="utf-8"?>
-<w:numbering xmlns:wpc="http://schemas.microsoft.com/office/word/2010/wordprocessingCanvas" xmlns:mo="http://schemas.microsoft.com/office/mac/office/2008/main" xmlns:mc="http://schemas.openxmlformats.org/markup-compatibility/2006" xmlns:mv="urn:schemas-microsoft-com:mac:vml" xmlns:o="urn:schemas-microsoft-com:office:office" xmlns:r="http://schemas.openxmlformats.org/officeDocument/2006/relationships" xmlns:m="http://schemas.openxmlformats.org/officeDocument/2006/math" xmlns:v="urn:schemas-microsoft-com:vml" xmlns:wp14="http://schemas.microsoft.com/office/word/2010/wordprocessingDrawing" xmlns:wp="http://schemas.openxmlformats.org/drawingml/2006/wordprocessingDrawing" xmlns:w10="urn:schemas-microsoft-com:office:word" xmlns:w="http://schemas.openxmlformats.org/wordprocessingml/2006/main" xmlns:w14="http://schemas.microsoft.com/office/word/2010/wordml" xmlns:w15="http://schemas.microsoft.com/office/word/2012/wordml" xmlns:wpg="http://schemas.microsoft.com/office/word/2010/wordprocessingGroup" xmlns:wpi="http://schemas.microsoft.com/office/word/2010/wordprocessingInk" xmlns:wne="http://schemas.microsoft.com/office/word/2006/wordml" xmlns:wps="http://schemas.microsoft.com/office/word/2010/wordprocessingShape" mc:Ignorable="w14 w15 wp14">
+<w:numbering xmlns:wpc="http://schemas.microsoft.com/office/word/2010/wordprocessingCanvas" xmlns:mc="http://schemas.openxmlformats.org/markup-compatibility/2006" xmlns:o="urn:schemas-microsoft-com:office:office" xmlns:r="http://schemas.openxmlformats.org/officeDocument/2006/relationships" xmlns:m="http://schemas.openxmlformats.org/officeDocument/2006/math" xmlns:v="urn:schemas-microsoft-com:vml" xmlns:wp14="http://schemas.microsoft.com/office/word/2010/wordprocessingDrawing" xmlns:wp="http://schemas.openxmlformats.org/drawingml/2006/wordprocessingDrawing" xmlns:w10="urn:schemas-microsoft-com:office:word" xmlns:w="http://schemas.openxmlformats.org/wordprocessingml/2006/main" xmlns:w14="http://schemas.microsoft.com/office/word/2010/wordml" xmlns:w15="http://schemas.microsoft.com/office/word/2012/wordml" xmlns:wpg="http://schemas.microsoft.com/office/word/2010/wordprocessingGroup" xmlns:wpi="http://schemas.microsoft.com/office/word/2010/wordprocessingInk" xmlns:wne="http://schemas.microsoft.com/office/word/2006/wordml" xmlns:wps="http://schemas.microsoft.com/office/word/2010/wordprocessingShape" mc:Ignorable="w14 w15 wp14">
   <w:abstractNum w:abstractNumId="0">
     <w:nsid w:val="13886A20"/>
     <w:multiLevelType w:val="hybridMultilevel"/>
@@ -650,7 +843,7 @@
       </w:pPr>
     </w:pPrDefault>
   </w:docDefaults>
-  <w:latentStyles w:defLockedState="0" w:defUIPriority="99" w:defSemiHidden="0" w:defUnhideWhenUsed="0" w:defQFormat="0" w:count="380">
+  <w:latentStyles w:defLockedState="0" w:defUIPriority="99" w:defSemiHidden="0" w:defUnhideWhenUsed="0" w:defQFormat="0" w:count="371">
     <w:lsdException w:name="Normal" w:uiPriority="0" w:qFormat="1"/>
     <w:lsdException w:name="heading 1" w:uiPriority="9" w:qFormat="1"/>
     <w:lsdException w:name="heading 2" w:semiHidden="1" w:uiPriority="9" w:unhideWhenUsed="1" w:qFormat="1"/>
@@ -807,15 +1000,6 @@
     <w:lsdException w:name="Balloon Text" w:semiHidden="1" w:unhideWhenUsed="1"/>
     <w:lsdException w:name="Table Grid" w:uiPriority="39"/>
     <w:lsdException w:name="Table Theme" w:semiHidden="1" w:unhideWhenUsed="1"/>
-    <w:lsdException w:name="Note Level 1" w:semiHidden="1" w:unhideWhenUsed="1"/>
-    <w:lsdException w:name="Note Level 2" w:semiHidden="1" w:unhideWhenUsed="1"/>
-    <w:lsdException w:name="Note Level 3" w:semiHidden="1" w:unhideWhenUsed="1"/>
-    <w:lsdException w:name="Note Level 4" w:semiHidden="1" w:unhideWhenUsed="1"/>
-    <w:lsdException w:name="Note Level 5" w:semiHidden="1" w:unhideWhenUsed="1"/>
-    <w:lsdException w:name="Note Level 6" w:semiHidden="1" w:unhideWhenUsed="1"/>
-    <w:lsdException w:name="Note Level 7" w:semiHidden="1" w:unhideWhenUsed="1"/>
-    <w:lsdException w:name="Note Level 8" w:semiHidden="1" w:unhideWhenUsed="1"/>
-    <w:lsdException w:name="Note Level 9" w:semiHidden="1" w:unhideWhenUsed="1"/>
     <w:lsdException w:name="Placeholder Text" w:semiHidden="1"/>
     <w:lsdException w:name="No Spacing" w:uiPriority="1" w:qFormat="1"/>
     <w:lsdException w:name="Light Shading" w:uiPriority="60"/>

</xml_diff>

<commit_message>
Done 2 part: Function Requirements, Role and Responsibility
</commit_message>
<xml_diff>
--- a/Document/Reports/Report 1/Report_1_DatNT.docx
+++ b/Document/Reports/Report 1/Report_1_DatNT.docx
@@ -234,8 +234,6 @@
         </w:rPr>
         <w:t xml:space="preserve"> </w:t>
       </w:r>
-      <w:bookmarkStart w:id="0" w:name="_GoBack"/>
-      <w:bookmarkEnd w:id="0"/>
     </w:p>
     <w:p>
       <w:pPr>
@@ -351,6 +349,214 @@
     <w:p>
       <w:pPr>
         <w:pStyle w:val="ListParagraph"/>
+        <w:rPr>
+          <w:rFonts w:ascii="Cambria" w:hAnsi="Cambria"/>
+          <w:sz w:val="24"/>
+        </w:rPr>
+      </w:pPr>
+      <w:r>
+        <w:rPr>
+          <w:rFonts w:ascii="Cambria" w:hAnsi="Cambria"/>
+          <w:sz w:val="24"/>
+        </w:rPr>
+        <w:t>Parser Component:</w:t>
+      </w:r>
+    </w:p>
+    <w:p>
+      <w:pPr>
+        <w:pStyle w:val="ListParagraph"/>
+        <w:numPr>
+          <w:ilvl w:val="0"/>
+          <w:numId w:val="5"/>
+        </w:numPr>
+        <w:rPr>
+          <w:rFonts w:ascii="Cambria" w:hAnsi="Cambria"/>
+          <w:sz w:val="24"/>
+        </w:rPr>
+      </w:pPr>
+      <w:r>
+        <w:rPr>
+          <w:rFonts w:ascii="Cambria" w:hAnsi="Cambria"/>
+          <w:sz w:val="24"/>
+        </w:rPr>
+        <w:t>Parse bus route information</w:t>
+      </w:r>
+    </w:p>
+    <w:p>
+      <w:pPr>
+        <w:pStyle w:val="ListParagraph"/>
+        <w:numPr>
+          <w:ilvl w:val="0"/>
+          <w:numId w:val="5"/>
+        </w:numPr>
+        <w:rPr>
+          <w:rFonts w:ascii="Cambria" w:hAnsi="Cambria"/>
+          <w:sz w:val="24"/>
+        </w:rPr>
+      </w:pPr>
+      <w:r>
+        <w:rPr>
+          <w:rFonts w:ascii="Cambria" w:hAnsi="Cambria"/>
+          <w:sz w:val="24"/>
+        </w:rPr>
+        <w:t>Parse bus timetable information</w:t>
+      </w:r>
+    </w:p>
+    <w:p>
+      <w:pPr>
+        <w:pStyle w:val="ListParagraph"/>
+        <w:numPr>
+          <w:ilvl w:val="0"/>
+          <w:numId w:val="5"/>
+        </w:numPr>
+        <w:rPr>
+          <w:rFonts w:ascii="Cambria" w:hAnsi="Cambria"/>
+          <w:sz w:val="24"/>
+        </w:rPr>
+      </w:pPr>
+      <w:r>
+        <w:rPr>
+          <w:rFonts w:ascii="Cambria" w:hAnsi="Cambria"/>
+          <w:sz w:val="24"/>
+        </w:rPr>
+        <w:t>Periodically detect change from official bus website</w:t>
+      </w:r>
+    </w:p>
+    <w:p>
+      <w:pPr>
+        <w:ind w:left="720"/>
+        <w:rPr>
+          <w:rFonts w:ascii="Cambria" w:hAnsi="Cambria"/>
+          <w:sz w:val="24"/>
+        </w:rPr>
+      </w:pPr>
+      <w:r>
+        <w:rPr>
+          <w:rFonts w:ascii="Cambria" w:hAnsi="Cambria"/>
+          <w:sz w:val="24"/>
+        </w:rPr>
+        <w:t>Mobile Component:</w:t>
+      </w:r>
+    </w:p>
+    <w:p>
+      <w:pPr>
+        <w:pStyle w:val="ListParagraph"/>
+        <w:numPr>
+          <w:ilvl w:val="0"/>
+          <w:numId w:val="6"/>
+        </w:numPr>
+        <w:rPr>
+          <w:rFonts w:ascii="Cambria" w:hAnsi="Cambria"/>
+          <w:sz w:val="24"/>
+        </w:rPr>
+      </w:pPr>
+      <w:r>
+        <w:rPr>
+          <w:rFonts w:ascii="Cambria" w:hAnsi="Cambria"/>
+          <w:sz w:val="24"/>
+        </w:rPr>
+        <w:t>Find optimize path between two point when using bus</w:t>
+      </w:r>
+    </w:p>
+    <w:p>
+      <w:pPr>
+        <w:pStyle w:val="ListParagraph"/>
+        <w:numPr>
+          <w:ilvl w:val="0"/>
+          <w:numId w:val="6"/>
+        </w:numPr>
+        <w:rPr>
+          <w:rFonts w:ascii="Cambria" w:hAnsi="Cambria"/>
+          <w:sz w:val="24"/>
+        </w:rPr>
+      </w:pPr>
+      <w:r>
+        <w:rPr>
+          <w:rFonts w:ascii="Cambria" w:hAnsi="Cambria"/>
+          <w:sz w:val="24"/>
+        </w:rPr>
+        <w:t>Find optimize path between two point when using mobile</w:t>
+      </w:r>
+    </w:p>
+    <w:p>
+      <w:pPr>
+        <w:pStyle w:val="ListParagraph"/>
+        <w:numPr>
+          <w:ilvl w:val="0"/>
+          <w:numId w:val="6"/>
+        </w:numPr>
+        <w:rPr>
+          <w:rFonts w:ascii="Cambria" w:hAnsi="Cambria"/>
+          <w:sz w:val="24"/>
+        </w:rPr>
+      </w:pPr>
+      <w:r>
+        <w:rPr>
+          <w:rFonts w:ascii="Cambria" w:hAnsi="Cambria"/>
+          <w:sz w:val="24"/>
+        </w:rPr>
+        <w:t>Using motorbike</w:t>
+      </w:r>
+    </w:p>
+    <w:p>
+      <w:pPr>
+        <w:ind w:left="720"/>
+        <w:rPr>
+          <w:rFonts w:ascii="Cambria" w:hAnsi="Cambria"/>
+          <w:sz w:val="24"/>
+        </w:rPr>
+      </w:pPr>
+      <w:r>
+        <w:rPr>
+          <w:rFonts w:ascii="Cambria" w:hAnsi="Cambria"/>
+          <w:sz w:val="24"/>
+        </w:rPr>
+        <w:t>Wear Component</w:t>
+      </w:r>
+    </w:p>
+    <w:p>
+      <w:pPr>
+        <w:pStyle w:val="ListParagraph"/>
+        <w:numPr>
+          <w:ilvl w:val="0"/>
+          <w:numId w:val="7"/>
+        </w:numPr>
+        <w:rPr>
+          <w:rFonts w:ascii="Cambria" w:hAnsi="Cambria"/>
+          <w:sz w:val="24"/>
+        </w:rPr>
+      </w:pPr>
+      <w:r>
+        <w:rPr>
+          <w:rFonts w:ascii="Cambria" w:hAnsi="Cambria"/>
+          <w:sz w:val="24"/>
+        </w:rPr>
+        <w:t>Notify next bus station</w:t>
+      </w:r>
+    </w:p>
+    <w:p>
+      <w:pPr>
+        <w:pStyle w:val="ListParagraph"/>
+        <w:numPr>
+          <w:ilvl w:val="0"/>
+          <w:numId w:val="7"/>
+        </w:numPr>
+        <w:rPr>
+          <w:rFonts w:ascii="Cambria" w:hAnsi="Cambria"/>
+          <w:sz w:val="24"/>
+        </w:rPr>
+      </w:pPr>
+      <w:r>
+        <w:rPr>
+          <w:rFonts w:ascii="Cambria" w:hAnsi="Cambria"/>
+          <w:sz w:val="24"/>
+        </w:rPr>
+        <w:t>Show current location map</w:t>
+      </w:r>
+    </w:p>
+    <w:p>
+      <w:pPr>
+        <w:pStyle w:val="ListParagraph"/>
         <w:ind w:left="1080"/>
         <w:rPr>
           <w:rFonts w:ascii="Cambria" w:hAnsi="Cambria"/>
@@ -390,7 +596,1228 @@
         </w:rPr>
       </w:pPr>
     </w:p>
-    <w:p/>
+    <w:tbl>
+      <w:tblPr>
+        <w:tblStyle w:val="LightShading-Accent5"/>
+        <w:tblW w:w="5192" w:type="pct"/>
+        <w:tblLook w:val="04A0" w:firstRow="1" w:lastRow="0" w:firstColumn="1" w:lastColumn="0" w:noHBand="0" w:noVBand="1"/>
+      </w:tblPr>
+      <w:tblGrid>
+        <w:gridCol w:w="530"/>
+        <w:gridCol w:w="2636"/>
+        <w:gridCol w:w="1749"/>
+        <w:gridCol w:w="1292"/>
+        <w:gridCol w:w="3393"/>
+      </w:tblGrid>
+      <w:tr>
+        <w:trPr>
+          <w:cnfStyle w:val="100000000000" w:firstRow="1" w:lastRow="0" w:firstColumn="0" w:lastColumn="0" w:oddVBand="0" w:evenVBand="0" w:oddHBand="0" w:evenHBand="0" w:firstRowFirstColumn="0" w:firstRowLastColumn="0" w:lastRowFirstColumn="0" w:lastRowLastColumn="0"/>
+        </w:trPr>
+        <w:tc>
+          <w:tcPr>
+            <w:cnfStyle w:val="001000000000" w:firstRow="0" w:lastRow="0" w:firstColumn="1" w:lastColumn="0" w:oddVBand="0" w:evenVBand="0" w:oddHBand="0" w:evenHBand="0" w:firstRowFirstColumn="0" w:firstRowLastColumn="0" w:lastRowFirstColumn="0" w:lastRowLastColumn="0"/>
+            <w:tcW w:w="276" w:type="pct"/>
+          </w:tcPr>
+          <w:p>
+            <w:pPr>
+              <w:pStyle w:val="Default"/>
+              <w:jc w:val="both"/>
+              <w:rPr>
+                <w:rFonts w:asciiTheme="minorHAnsi" w:hAnsiTheme="minorHAnsi"/>
+                <w:b w:val="0"/>
+                <w:szCs w:val="28"/>
+              </w:rPr>
+            </w:pPr>
+            <w:r>
+              <w:rPr>
+                <w:rFonts w:asciiTheme="minorHAnsi" w:hAnsiTheme="minorHAnsi"/>
+                <w:szCs w:val="28"/>
+              </w:rPr>
+              <w:t>No</w:t>
+            </w:r>
+          </w:p>
+        </w:tc>
+        <w:tc>
+          <w:tcPr>
+            <w:tcW w:w="1373" w:type="pct"/>
+          </w:tcPr>
+          <w:p>
+            <w:pPr>
+              <w:pStyle w:val="Default"/>
+              <w:jc w:val="both"/>
+              <w:cnfStyle w:val="100000000000" w:firstRow="1" w:lastRow="0" w:firstColumn="0" w:lastColumn="0" w:oddVBand="0" w:evenVBand="0" w:oddHBand="0" w:evenHBand="0" w:firstRowFirstColumn="0" w:firstRowLastColumn="0" w:lastRowFirstColumn="0" w:lastRowLastColumn="0"/>
+              <w:rPr>
+                <w:rFonts w:asciiTheme="minorHAnsi" w:hAnsiTheme="minorHAnsi"/>
+                <w:b w:val="0"/>
+                <w:szCs w:val="28"/>
+              </w:rPr>
+            </w:pPr>
+            <w:r>
+              <w:rPr>
+                <w:rFonts w:asciiTheme="minorHAnsi" w:hAnsiTheme="minorHAnsi"/>
+                <w:szCs w:val="28"/>
+              </w:rPr>
+              <w:t>Full Name</w:t>
+            </w:r>
+          </w:p>
+        </w:tc>
+        <w:tc>
+          <w:tcPr>
+            <w:tcW w:w="911" w:type="pct"/>
+          </w:tcPr>
+          <w:p>
+            <w:pPr>
+              <w:pStyle w:val="Default"/>
+              <w:jc w:val="both"/>
+              <w:cnfStyle w:val="100000000000" w:firstRow="1" w:lastRow="0" w:firstColumn="0" w:lastColumn="0" w:oddVBand="0" w:evenVBand="0" w:oddHBand="0" w:evenHBand="0" w:firstRowFirstColumn="0" w:firstRowLastColumn="0" w:lastRowFirstColumn="0" w:lastRowLastColumn="0"/>
+              <w:rPr>
+                <w:rFonts w:asciiTheme="minorHAnsi" w:hAnsiTheme="minorHAnsi"/>
+                <w:b w:val="0"/>
+                <w:szCs w:val="28"/>
+              </w:rPr>
+            </w:pPr>
+            <w:r>
+              <w:rPr>
+                <w:rFonts w:asciiTheme="minorHAnsi" w:hAnsiTheme="minorHAnsi"/>
+                <w:szCs w:val="28"/>
+              </w:rPr>
+              <w:t>Role</w:t>
+            </w:r>
+          </w:p>
+        </w:tc>
+        <w:tc>
+          <w:tcPr>
+            <w:tcW w:w="673" w:type="pct"/>
+          </w:tcPr>
+          <w:p>
+            <w:pPr>
+              <w:pStyle w:val="Default"/>
+              <w:jc w:val="both"/>
+              <w:cnfStyle w:val="100000000000" w:firstRow="1" w:lastRow="0" w:firstColumn="0" w:lastColumn="0" w:oddVBand="0" w:evenVBand="0" w:oddHBand="0" w:evenHBand="0" w:firstRowFirstColumn="0" w:firstRowLastColumn="0" w:lastRowFirstColumn="0" w:lastRowLastColumn="0"/>
+              <w:rPr>
+                <w:rFonts w:asciiTheme="minorHAnsi" w:hAnsiTheme="minorHAnsi"/>
+                <w:b w:val="0"/>
+                <w:szCs w:val="28"/>
+              </w:rPr>
+            </w:pPr>
+            <w:r>
+              <w:rPr>
+                <w:rFonts w:asciiTheme="minorHAnsi" w:hAnsiTheme="minorHAnsi"/>
+                <w:szCs w:val="28"/>
+              </w:rPr>
+              <w:t>Position</w:t>
+            </w:r>
+          </w:p>
+        </w:tc>
+        <w:tc>
+          <w:tcPr>
+            <w:tcW w:w="1767" w:type="pct"/>
+          </w:tcPr>
+          <w:p>
+            <w:pPr>
+              <w:pStyle w:val="Default"/>
+              <w:jc w:val="both"/>
+              <w:cnfStyle w:val="100000000000" w:firstRow="1" w:lastRow="0" w:firstColumn="0" w:lastColumn="0" w:oddVBand="0" w:evenVBand="0" w:oddHBand="0" w:evenHBand="0" w:firstRowFirstColumn="0" w:firstRowLastColumn="0" w:lastRowFirstColumn="0" w:lastRowLastColumn="0"/>
+              <w:rPr>
+                <w:rFonts w:asciiTheme="minorHAnsi" w:hAnsiTheme="minorHAnsi"/>
+                <w:b w:val="0"/>
+                <w:szCs w:val="28"/>
+              </w:rPr>
+            </w:pPr>
+            <w:r>
+              <w:rPr>
+                <w:rFonts w:asciiTheme="minorHAnsi" w:hAnsiTheme="minorHAnsi"/>
+                <w:szCs w:val="28"/>
+              </w:rPr>
+              <w:t>Contact</w:t>
+            </w:r>
+          </w:p>
+        </w:tc>
+      </w:tr>
+      <w:tr>
+        <w:trPr>
+          <w:cnfStyle w:val="000000100000" w:firstRow="0" w:lastRow="0" w:firstColumn="0" w:lastColumn="0" w:oddVBand="0" w:evenVBand="0" w:oddHBand="1" w:evenHBand="0" w:firstRowFirstColumn="0" w:firstRowLastColumn="0" w:lastRowFirstColumn="0" w:lastRowLastColumn="0"/>
+        </w:trPr>
+        <w:tc>
+          <w:tcPr>
+            <w:cnfStyle w:val="001000000000" w:firstRow="0" w:lastRow="0" w:firstColumn="1" w:lastColumn="0" w:oddVBand="0" w:evenVBand="0" w:oddHBand="0" w:evenHBand="0" w:firstRowFirstColumn="0" w:firstRowLastColumn="0" w:lastRowFirstColumn="0" w:lastRowLastColumn="0"/>
+            <w:tcW w:w="276" w:type="pct"/>
+          </w:tcPr>
+          <w:p>
+            <w:pPr>
+              <w:pStyle w:val="Default"/>
+              <w:rPr>
+                <w:rFonts w:asciiTheme="minorHAnsi" w:hAnsiTheme="minorHAnsi"/>
+                <w:szCs w:val="28"/>
+              </w:rPr>
+            </w:pPr>
+            <w:r>
+              <w:rPr>
+                <w:rFonts w:asciiTheme="minorHAnsi" w:hAnsiTheme="minorHAnsi"/>
+                <w:szCs w:val="28"/>
+              </w:rPr>
+              <w:t>1</w:t>
+            </w:r>
+          </w:p>
+        </w:tc>
+        <w:tc>
+          <w:tcPr>
+            <w:tcW w:w="1373" w:type="pct"/>
+          </w:tcPr>
+          <w:p>
+            <w:pPr>
+              <w:pStyle w:val="Default"/>
+              <w:cnfStyle w:val="000000100000" w:firstRow="0" w:lastRow="0" w:firstColumn="0" w:lastColumn="0" w:oddVBand="0" w:evenVBand="0" w:oddHBand="1" w:evenHBand="0" w:firstRowFirstColumn="0" w:firstRowLastColumn="0" w:lastRowFirstColumn="0" w:lastRowLastColumn="0"/>
+              <w:rPr>
+                <w:rFonts w:asciiTheme="minorHAnsi" w:hAnsiTheme="minorHAnsi"/>
+                <w:szCs w:val="28"/>
+              </w:rPr>
+            </w:pPr>
+            <w:proofErr w:type="spellStart"/>
+            <w:r>
+              <w:rPr>
+                <w:rFonts w:asciiTheme="minorHAnsi" w:hAnsiTheme="minorHAnsi"/>
+                <w:szCs w:val="28"/>
+              </w:rPr>
+              <w:t>Kiều</w:t>
+            </w:r>
+            <w:proofErr w:type="spellEnd"/>
+            <w:r>
+              <w:rPr>
+                <w:rFonts w:asciiTheme="minorHAnsi" w:hAnsiTheme="minorHAnsi"/>
+                <w:szCs w:val="28"/>
+              </w:rPr>
+              <w:t xml:space="preserve"> </w:t>
+            </w:r>
+            <w:proofErr w:type="spellStart"/>
+            <w:r>
+              <w:rPr>
+                <w:rFonts w:asciiTheme="minorHAnsi" w:hAnsiTheme="minorHAnsi"/>
+                <w:szCs w:val="28"/>
+              </w:rPr>
+              <w:t>Trọng</w:t>
+            </w:r>
+            <w:proofErr w:type="spellEnd"/>
+            <w:r>
+              <w:rPr>
+                <w:rFonts w:asciiTheme="minorHAnsi" w:hAnsiTheme="minorHAnsi"/>
+                <w:szCs w:val="28"/>
+              </w:rPr>
+              <w:t xml:space="preserve"> </w:t>
+            </w:r>
+            <w:proofErr w:type="spellStart"/>
+            <w:r>
+              <w:rPr>
+                <w:rFonts w:asciiTheme="minorHAnsi" w:hAnsiTheme="minorHAnsi"/>
+                <w:szCs w:val="28"/>
+              </w:rPr>
+              <w:t>Khánh</w:t>
+            </w:r>
+            <w:proofErr w:type="spellEnd"/>
+          </w:p>
+        </w:tc>
+        <w:tc>
+          <w:tcPr>
+            <w:tcW w:w="911" w:type="pct"/>
+          </w:tcPr>
+          <w:p>
+            <w:pPr>
+              <w:pStyle w:val="Default"/>
+              <w:cnfStyle w:val="000000100000" w:firstRow="0" w:lastRow="0" w:firstColumn="0" w:lastColumn="0" w:oddVBand="0" w:evenVBand="0" w:oddHBand="1" w:evenHBand="0" w:firstRowFirstColumn="0" w:firstRowLastColumn="0" w:lastRowFirstColumn="0" w:lastRowLastColumn="0"/>
+              <w:rPr>
+                <w:rFonts w:asciiTheme="minorHAnsi" w:hAnsiTheme="minorHAnsi"/>
+                <w:szCs w:val="28"/>
+              </w:rPr>
+            </w:pPr>
+            <w:r>
+              <w:rPr>
+                <w:rFonts w:asciiTheme="minorHAnsi" w:hAnsiTheme="minorHAnsi"/>
+                <w:szCs w:val="28"/>
+              </w:rPr>
+              <w:t>Project Manager</w:t>
+            </w:r>
+          </w:p>
+        </w:tc>
+        <w:tc>
+          <w:tcPr>
+            <w:tcW w:w="673" w:type="pct"/>
+          </w:tcPr>
+          <w:p>
+            <w:pPr>
+              <w:pStyle w:val="Default"/>
+              <w:cnfStyle w:val="000000100000" w:firstRow="0" w:lastRow="0" w:firstColumn="0" w:lastColumn="0" w:oddVBand="0" w:evenVBand="0" w:oddHBand="1" w:evenHBand="0" w:firstRowFirstColumn="0" w:firstRowLastColumn="0" w:lastRowFirstColumn="0" w:lastRowLastColumn="0"/>
+              <w:rPr>
+                <w:rFonts w:asciiTheme="minorHAnsi" w:hAnsiTheme="minorHAnsi"/>
+                <w:szCs w:val="28"/>
+              </w:rPr>
+            </w:pPr>
+            <w:r>
+              <w:rPr>
+                <w:rFonts w:asciiTheme="minorHAnsi" w:hAnsiTheme="minorHAnsi"/>
+                <w:szCs w:val="28"/>
+              </w:rPr>
+              <w:t xml:space="preserve">Supervisor </w:t>
+            </w:r>
+          </w:p>
+        </w:tc>
+        <w:tc>
+          <w:tcPr>
+            <w:tcW w:w="1767" w:type="pct"/>
+          </w:tcPr>
+          <w:p>
+            <w:pPr>
+              <w:pStyle w:val="Default"/>
+              <w:cnfStyle w:val="000000100000" w:firstRow="0" w:lastRow="0" w:firstColumn="0" w:lastColumn="0" w:oddVBand="0" w:evenVBand="0" w:oddHBand="1" w:evenHBand="0" w:firstRowFirstColumn="0" w:firstRowLastColumn="0" w:lastRowFirstColumn="0" w:lastRowLastColumn="0"/>
+              <w:rPr>
+                <w:rFonts w:asciiTheme="minorHAnsi" w:hAnsiTheme="minorHAnsi"/>
+              </w:rPr>
+            </w:pPr>
+            <w:r>
+              <w:rPr>
+                <w:rFonts w:asciiTheme="minorHAnsi" w:hAnsiTheme="minorHAnsi" w:cs="Arial"/>
+                <w:shd w:val="clear" w:color="auto" w:fill="FFFFFF"/>
+              </w:rPr>
+              <w:t>Khanhkt@fpt.edu.vn</w:t>
+            </w:r>
+          </w:p>
+        </w:tc>
+      </w:tr>
+      <w:tr>
+        <w:tc>
+          <w:tcPr>
+            <w:cnfStyle w:val="001000000000" w:firstRow="0" w:lastRow="0" w:firstColumn="1" w:lastColumn="0" w:oddVBand="0" w:evenVBand="0" w:oddHBand="0" w:evenHBand="0" w:firstRowFirstColumn="0" w:firstRowLastColumn="0" w:lastRowFirstColumn="0" w:lastRowLastColumn="0"/>
+            <w:tcW w:w="276" w:type="pct"/>
+          </w:tcPr>
+          <w:p>
+            <w:pPr>
+              <w:pStyle w:val="Default"/>
+              <w:rPr>
+                <w:rFonts w:asciiTheme="minorHAnsi" w:hAnsiTheme="minorHAnsi"/>
+                <w:szCs w:val="28"/>
+              </w:rPr>
+            </w:pPr>
+            <w:r>
+              <w:rPr>
+                <w:rFonts w:asciiTheme="minorHAnsi" w:hAnsiTheme="minorHAnsi"/>
+                <w:szCs w:val="28"/>
+              </w:rPr>
+              <w:t>2</w:t>
+            </w:r>
+          </w:p>
+        </w:tc>
+        <w:tc>
+          <w:tcPr>
+            <w:tcW w:w="1373" w:type="pct"/>
+          </w:tcPr>
+          <w:p>
+            <w:pPr>
+              <w:pStyle w:val="Default"/>
+              <w:cnfStyle w:val="000000000000" w:firstRow="0" w:lastRow="0" w:firstColumn="0" w:lastColumn="0" w:oddVBand="0" w:evenVBand="0" w:oddHBand="0" w:evenHBand="0" w:firstRowFirstColumn="0" w:firstRowLastColumn="0" w:lastRowFirstColumn="0" w:lastRowLastColumn="0"/>
+              <w:rPr>
+                <w:rFonts w:asciiTheme="minorHAnsi" w:hAnsiTheme="minorHAnsi"/>
+                <w:szCs w:val="28"/>
+              </w:rPr>
+            </w:pPr>
+            <w:proofErr w:type="spellStart"/>
+            <w:r>
+              <w:rPr>
+                <w:rFonts w:asciiTheme="minorHAnsi" w:hAnsiTheme="minorHAnsi"/>
+                <w:szCs w:val="28"/>
+              </w:rPr>
+              <w:t>Huỳnh</w:t>
+            </w:r>
+            <w:proofErr w:type="spellEnd"/>
+            <w:r>
+              <w:rPr>
+                <w:rFonts w:asciiTheme="minorHAnsi" w:hAnsiTheme="minorHAnsi"/>
+                <w:szCs w:val="28"/>
+              </w:rPr>
+              <w:t xml:space="preserve"> </w:t>
+            </w:r>
+            <w:proofErr w:type="spellStart"/>
+            <w:r>
+              <w:rPr>
+                <w:rFonts w:asciiTheme="minorHAnsi" w:hAnsiTheme="minorHAnsi"/>
+                <w:szCs w:val="28"/>
+              </w:rPr>
+              <w:t>Quang</w:t>
+            </w:r>
+            <w:proofErr w:type="spellEnd"/>
+            <w:r>
+              <w:rPr>
+                <w:rFonts w:asciiTheme="minorHAnsi" w:hAnsiTheme="minorHAnsi"/>
+                <w:szCs w:val="28"/>
+              </w:rPr>
+              <w:t xml:space="preserve"> </w:t>
+            </w:r>
+            <w:proofErr w:type="spellStart"/>
+            <w:r>
+              <w:rPr>
+                <w:rFonts w:asciiTheme="minorHAnsi" w:hAnsiTheme="minorHAnsi"/>
+                <w:szCs w:val="28"/>
+              </w:rPr>
+              <w:t>Thảo</w:t>
+            </w:r>
+            <w:proofErr w:type="spellEnd"/>
+          </w:p>
+        </w:tc>
+        <w:tc>
+          <w:tcPr>
+            <w:tcW w:w="911" w:type="pct"/>
+          </w:tcPr>
+          <w:p>
+            <w:pPr>
+              <w:pStyle w:val="Default"/>
+              <w:cnfStyle w:val="000000000000" w:firstRow="0" w:lastRow="0" w:firstColumn="0" w:lastColumn="0" w:oddVBand="0" w:evenVBand="0" w:oddHBand="0" w:evenHBand="0" w:firstRowFirstColumn="0" w:firstRowLastColumn="0" w:lastRowFirstColumn="0" w:lastRowLastColumn="0"/>
+              <w:rPr>
+                <w:rFonts w:asciiTheme="minorHAnsi" w:hAnsiTheme="minorHAnsi"/>
+                <w:szCs w:val="28"/>
+              </w:rPr>
+            </w:pPr>
+            <w:r>
+              <w:rPr>
+                <w:rFonts w:asciiTheme="minorHAnsi" w:hAnsiTheme="minorHAnsi"/>
+                <w:szCs w:val="28"/>
+              </w:rPr>
+              <w:t>Developer</w:t>
+            </w:r>
+          </w:p>
+        </w:tc>
+        <w:tc>
+          <w:tcPr>
+            <w:tcW w:w="673" w:type="pct"/>
+          </w:tcPr>
+          <w:p>
+            <w:pPr>
+              <w:pStyle w:val="Default"/>
+              <w:cnfStyle w:val="000000000000" w:firstRow="0" w:lastRow="0" w:firstColumn="0" w:lastColumn="0" w:oddVBand="0" w:evenVBand="0" w:oddHBand="0" w:evenHBand="0" w:firstRowFirstColumn="0" w:firstRowLastColumn="0" w:lastRowFirstColumn="0" w:lastRowLastColumn="0"/>
+              <w:rPr>
+                <w:rFonts w:asciiTheme="minorHAnsi" w:hAnsiTheme="minorHAnsi"/>
+                <w:szCs w:val="28"/>
+              </w:rPr>
+            </w:pPr>
+            <w:r>
+              <w:rPr>
+                <w:rFonts w:asciiTheme="minorHAnsi" w:hAnsiTheme="minorHAnsi"/>
+                <w:szCs w:val="28"/>
+              </w:rPr>
+              <w:t>Leader</w:t>
+            </w:r>
+          </w:p>
+        </w:tc>
+        <w:tc>
+          <w:tcPr>
+            <w:tcW w:w="1767" w:type="pct"/>
+          </w:tcPr>
+          <w:p>
+            <w:pPr>
+              <w:pStyle w:val="Default"/>
+              <w:cnfStyle w:val="000000000000" w:firstRow="0" w:lastRow="0" w:firstColumn="0" w:lastColumn="0" w:oddVBand="0" w:evenVBand="0" w:oddHBand="0" w:evenHBand="0" w:firstRowFirstColumn="0" w:firstRowLastColumn="0" w:lastRowFirstColumn="0" w:lastRowLastColumn="0"/>
+              <w:rPr>
+                <w:rFonts w:asciiTheme="minorHAnsi" w:hAnsiTheme="minorHAnsi"/>
+              </w:rPr>
+            </w:pPr>
+            <w:r>
+              <w:rPr>
+                <w:rFonts w:asciiTheme="minorHAnsi" w:hAnsiTheme="minorHAnsi" w:cs="Arial"/>
+                <w:shd w:val="clear" w:color="auto" w:fill="FFFFFF"/>
+              </w:rPr>
+              <w:t>huynhquangthao</w:t>
+            </w:r>
+            <w:r>
+              <w:rPr>
+                <w:rFonts w:asciiTheme="minorHAnsi" w:hAnsiTheme="minorHAnsi" w:cs="Arial"/>
+                <w:shd w:val="clear" w:color="auto" w:fill="FFFFFF"/>
+              </w:rPr>
+              <w:t>@gmail.com</w:t>
+            </w:r>
+          </w:p>
+        </w:tc>
+      </w:tr>
+      <w:tr>
+        <w:trPr>
+          <w:cnfStyle w:val="000000100000" w:firstRow="0" w:lastRow="0" w:firstColumn="0" w:lastColumn="0" w:oddVBand="0" w:evenVBand="0" w:oddHBand="1" w:evenHBand="0" w:firstRowFirstColumn="0" w:firstRowLastColumn="0" w:lastRowFirstColumn="0" w:lastRowLastColumn="0"/>
+        </w:trPr>
+        <w:tc>
+          <w:tcPr>
+            <w:cnfStyle w:val="001000000000" w:firstRow="0" w:lastRow="0" w:firstColumn="1" w:lastColumn="0" w:oddVBand="0" w:evenVBand="0" w:oddHBand="0" w:evenHBand="0" w:firstRowFirstColumn="0" w:firstRowLastColumn="0" w:lastRowFirstColumn="0" w:lastRowLastColumn="0"/>
+            <w:tcW w:w="276" w:type="pct"/>
+          </w:tcPr>
+          <w:p>
+            <w:pPr>
+              <w:pStyle w:val="Default"/>
+              <w:rPr>
+                <w:rFonts w:asciiTheme="minorHAnsi" w:hAnsiTheme="minorHAnsi"/>
+                <w:szCs w:val="28"/>
+              </w:rPr>
+            </w:pPr>
+          </w:p>
+        </w:tc>
+        <w:tc>
+          <w:tcPr>
+            <w:tcW w:w="1373" w:type="pct"/>
+          </w:tcPr>
+          <w:p>
+            <w:pPr>
+              <w:pStyle w:val="Default"/>
+              <w:cnfStyle w:val="000000100000" w:firstRow="0" w:lastRow="0" w:firstColumn="0" w:lastColumn="0" w:oddVBand="0" w:evenVBand="0" w:oddHBand="1" w:evenHBand="0" w:firstRowFirstColumn="0" w:firstRowLastColumn="0" w:lastRowFirstColumn="0" w:lastRowLastColumn="0"/>
+              <w:rPr>
+                <w:rFonts w:asciiTheme="minorHAnsi" w:hAnsiTheme="minorHAnsi"/>
+                <w:szCs w:val="28"/>
+              </w:rPr>
+            </w:pPr>
+          </w:p>
+        </w:tc>
+        <w:tc>
+          <w:tcPr>
+            <w:tcW w:w="911" w:type="pct"/>
+          </w:tcPr>
+          <w:p>
+            <w:pPr>
+              <w:pStyle w:val="Default"/>
+              <w:cnfStyle w:val="000000100000" w:firstRow="0" w:lastRow="0" w:firstColumn="0" w:lastColumn="0" w:oddVBand="0" w:evenVBand="0" w:oddHBand="1" w:evenHBand="0" w:firstRowFirstColumn="0" w:firstRowLastColumn="0" w:lastRowFirstColumn="0" w:lastRowLastColumn="0"/>
+              <w:rPr>
+                <w:rFonts w:asciiTheme="minorHAnsi" w:hAnsiTheme="minorHAnsi"/>
+                <w:szCs w:val="28"/>
+              </w:rPr>
+            </w:pPr>
+          </w:p>
+        </w:tc>
+        <w:tc>
+          <w:tcPr>
+            <w:tcW w:w="673" w:type="pct"/>
+          </w:tcPr>
+          <w:p>
+            <w:pPr>
+              <w:pStyle w:val="Default"/>
+              <w:cnfStyle w:val="000000100000" w:firstRow="0" w:lastRow="0" w:firstColumn="0" w:lastColumn="0" w:oddVBand="0" w:evenVBand="0" w:oddHBand="1" w:evenHBand="0" w:firstRowFirstColumn="0" w:firstRowLastColumn="0" w:lastRowFirstColumn="0" w:lastRowLastColumn="0"/>
+              <w:rPr>
+                <w:rFonts w:asciiTheme="minorHAnsi" w:hAnsiTheme="minorHAnsi"/>
+                <w:szCs w:val="28"/>
+              </w:rPr>
+            </w:pPr>
+          </w:p>
+        </w:tc>
+        <w:tc>
+          <w:tcPr>
+            <w:tcW w:w="1767" w:type="pct"/>
+          </w:tcPr>
+          <w:p>
+            <w:pPr>
+              <w:pStyle w:val="Default"/>
+              <w:cnfStyle w:val="000000100000" w:firstRow="0" w:lastRow="0" w:firstColumn="0" w:lastColumn="0" w:oddVBand="0" w:evenVBand="0" w:oddHBand="1" w:evenHBand="0" w:firstRowFirstColumn="0" w:firstRowLastColumn="0" w:lastRowFirstColumn="0" w:lastRowLastColumn="0"/>
+              <w:rPr>
+                <w:rFonts w:asciiTheme="minorHAnsi" w:hAnsiTheme="minorHAnsi"/>
+              </w:rPr>
+            </w:pPr>
+          </w:p>
+        </w:tc>
+      </w:tr>
+      <w:tr>
+        <w:tc>
+          <w:tcPr>
+            <w:cnfStyle w:val="001000000000" w:firstRow="0" w:lastRow="0" w:firstColumn="1" w:lastColumn="0" w:oddVBand="0" w:evenVBand="0" w:oddHBand="0" w:evenHBand="0" w:firstRowFirstColumn="0" w:firstRowLastColumn="0" w:lastRowFirstColumn="0" w:lastRowLastColumn="0"/>
+            <w:tcW w:w="276" w:type="pct"/>
+          </w:tcPr>
+          <w:p>
+            <w:pPr>
+              <w:pStyle w:val="Default"/>
+              <w:rPr>
+                <w:rFonts w:asciiTheme="minorHAnsi" w:hAnsiTheme="minorHAnsi"/>
+                <w:szCs w:val="28"/>
+              </w:rPr>
+            </w:pPr>
+            <w:r>
+              <w:rPr>
+                <w:rFonts w:asciiTheme="minorHAnsi" w:hAnsiTheme="minorHAnsi"/>
+                <w:szCs w:val="28"/>
+              </w:rPr>
+              <w:t>3</w:t>
+            </w:r>
+          </w:p>
+        </w:tc>
+        <w:tc>
+          <w:tcPr>
+            <w:tcW w:w="1373" w:type="pct"/>
+          </w:tcPr>
+          <w:p>
+            <w:pPr>
+              <w:pStyle w:val="Default"/>
+              <w:cnfStyle w:val="000000000000" w:firstRow="0" w:lastRow="0" w:firstColumn="0" w:lastColumn="0" w:oddVBand="0" w:evenVBand="0" w:oddHBand="0" w:evenHBand="0" w:firstRowFirstColumn="0" w:firstRowLastColumn="0" w:lastRowFirstColumn="0" w:lastRowLastColumn="0"/>
+              <w:rPr>
+                <w:rFonts w:asciiTheme="minorHAnsi" w:hAnsiTheme="minorHAnsi"/>
+                <w:szCs w:val="28"/>
+              </w:rPr>
+            </w:pPr>
+            <w:proofErr w:type="spellStart"/>
+            <w:r>
+              <w:rPr>
+                <w:rFonts w:asciiTheme="minorHAnsi" w:hAnsiTheme="minorHAnsi"/>
+                <w:szCs w:val="28"/>
+              </w:rPr>
+              <w:t>Nguyễn</w:t>
+            </w:r>
+            <w:proofErr w:type="spellEnd"/>
+            <w:r>
+              <w:rPr>
+                <w:rFonts w:asciiTheme="minorHAnsi" w:hAnsiTheme="minorHAnsi"/>
+                <w:szCs w:val="28"/>
+              </w:rPr>
+              <w:t xml:space="preserve"> </w:t>
+            </w:r>
+            <w:proofErr w:type="spellStart"/>
+            <w:r>
+              <w:rPr>
+                <w:rFonts w:asciiTheme="minorHAnsi" w:hAnsiTheme="minorHAnsi"/>
+                <w:szCs w:val="28"/>
+              </w:rPr>
+              <w:t>Trung</w:t>
+            </w:r>
+            <w:proofErr w:type="spellEnd"/>
+            <w:r>
+              <w:rPr>
+                <w:rFonts w:asciiTheme="minorHAnsi" w:hAnsiTheme="minorHAnsi"/>
+                <w:szCs w:val="28"/>
+              </w:rPr>
+              <w:t xml:space="preserve"> Nam</w:t>
+            </w:r>
+          </w:p>
+        </w:tc>
+        <w:tc>
+          <w:tcPr>
+            <w:tcW w:w="911" w:type="pct"/>
+          </w:tcPr>
+          <w:p>
+            <w:pPr>
+              <w:pStyle w:val="Default"/>
+              <w:cnfStyle w:val="000000000000" w:firstRow="0" w:lastRow="0" w:firstColumn="0" w:lastColumn="0" w:oddVBand="0" w:evenVBand="0" w:oddHBand="0" w:evenHBand="0" w:firstRowFirstColumn="0" w:firstRowLastColumn="0" w:lastRowFirstColumn="0" w:lastRowLastColumn="0"/>
+              <w:rPr>
+                <w:rFonts w:asciiTheme="minorHAnsi" w:hAnsiTheme="minorHAnsi"/>
+                <w:szCs w:val="28"/>
+              </w:rPr>
+            </w:pPr>
+            <w:r>
+              <w:rPr>
+                <w:rFonts w:asciiTheme="minorHAnsi" w:hAnsiTheme="minorHAnsi"/>
+                <w:szCs w:val="28"/>
+              </w:rPr>
+              <w:t>Developer</w:t>
+            </w:r>
+          </w:p>
+        </w:tc>
+        <w:tc>
+          <w:tcPr>
+            <w:tcW w:w="673" w:type="pct"/>
+          </w:tcPr>
+          <w:p>
+            <w:pPr>
+              <w:pStyle w:val="Default"/>
+              <w:cnfStyle w:val="000000000000" w:firstRow="0" w:lastRow="0" w:firstColumn="0" w:lastColumn="0" w:oddVBand="0" w:evenVBand="0" w:oddHBand="0" w:evenHBand="0" w:firstRowFirstColumn="0" w:firstRowLastColumn="0" w:lastRowFirstColumn="0" w:lastRowLastColumn="0"/>
+              <w:rPr>
+                <w:rFonts w:asciiTheme="minorHAnsi" w:hAnsiTheme="minorHAnsi"/>
+                <w:szCs w:val="28"/>
+              </w:rPr>
+            </w:pPr>
+            <w:r>
+              <w:rPr>
+                <w:rFonts w:asciiTheme="minorHAnsi" w:hAnsiTheme="minorHAnsi"/>
+                <w:szCs w:val="28"/>
+              </w:rPr>
+              <w:t>Member</w:t>
+            </w:r>
+          </w:p>
+        </w:tc>
+        <w:tc>
+          <w:tcPr>
+            <w:tcW w:w="1767" w:type="pct"/>
+          </w:tcPr>
+          <w:p>
+            <w:pPr>
+              <w:pStyle w:val="Default"/>
+              <w:cnfStyle w:val="000000000000" w:firstRow="0" w:lastRow="0" w:firstColumn="0" w:lastColumn="0" w:oddVBand="0" w:evenVBand="0" w:oddHBand="0" w:evenHBand="0" w:firstRowFirstColumn="0" w:firstRowLastColumn="0" w:lastRowFirstColumn="0" w:lastRowLastColumn="0"/>
+              <w:rPr>
+                <w:rFonts w:asciiTheme="minorHAnsi" w:hAnsiTheme="minorHAnsi"/>
+              </w:rPr>
+            </w:pPr>
+            <w:r>
+              <w:rPr>
+                <w:rFonts w:asciiTheme="minorHAnsi" w:hAnsiTheme="minorHAnsi"/>
+              </w:rPr>
+              <w:t>namntse61132</w:t>
+            </w:r>
+            <w:r>
+              <w:rPr>
+                <w:rFonts w:asciiTheme="minorHAnsi" w:hAnsiTheme="minorHAnsi"/>
+              </w:rPr>
+              <w:t>@fpt.edu.vn</w:t>
+            </w:r>
+          </w:p>
+        </w:tc>
+      </w:tr>
+      <w:tr>
+        <w:trPr>
+          <w:cnfStyle w:val="000000100000" w:firstRow="0" w:lastRow="0" w:firstColumn="0" w:lastColumn="0" w:oddVBand="0" w:evenVBand="0" w:oddHBand="1" w:evenHBand="0" w:firstRowFirstColumn="0" w:firstRowLastColumn="0" w:lastRowFirstColumn="0" w:lastRowLastColumn="0"/>
+        </w:trPr>
+        <w:tc>
+          <w:tcPr>
+            <w:cnfStyle w:val="001000000000" w:firstRow="0" w:lastRow="0" w:firstColumn="1" w:lastColumn="0" w:oddVBand="0" w:evenVBand="0" w:oddHBand="0" w:evenHBand="0" w:firstRowFirstColumn="0" w:firstRowLastColumn="0" w:lastRowFirstColumn="0" w:lastRowLastColumn="0"/>
+            <w:tcW w:w="276" w:type="pct"/>
+          </w:tcPr>
+          <w:p>
+            <w:pPr>
+              <w:pStyle w:val="Default"/>
+              <w:rPr>
+                <w:rFonts w:asciiTheme="minorHAnsi" w:hAnsiTheme="minorHAnsi"/>
+                <w:szCs w:val="28"/>
+              </w:rPr>
+            </w:pPr>
+          </w:p>
+        </w:tc>
+        <w:tc>
+          <w:tcPr>
+            <w:tcW w:w="1373" w:type="pct"/>
+          </w:tcPr>
+          <w:p>
+            <w:pPr>
+              <w:pStyle w:val="Default"/>
+              <w:cnfStyle w:val="000000100000" w:firstRow="0" w:lastRow="0" w:firstColumn="0" w:lastColumn="0" w:oddVBand="0" w:evenVBand="0" w:oddHBand="1" w:evenHBand="0" w:firstRowFirstColumn="0" w:firstRowLastColumn="0" w:lastRowFirstColumn="0" w:lastRowLastColumn="0"/>
+              <w:rPr>
+                <w:rFonts w:asciiTheme="minorHAnsi" w:hAnsiTheme="minorHAnsi"/>
+                <w:szCs w:val="28"/>
+              </w:rPr>
+            </w:pPr>
+          </w:p>
+        </w:tc>
+        <w:tc>
+          <w:tcPr>
+            <w:tcW w:w="911" w:type="pct"/>
+          </w:tcPr>
+          <w:p>
+            <w:pPr>
+              <w:pStyle w:val="Default"/>
+              <w:cnfStyle w:val="000000100000" w:firstRow="0" w:lastRow="0" w:firstColumn="0" w:lastColumn="0" w:oddVBand="0" w:evenVBand="0" w:oddHBand="1" w:evenHBand="0" w:firstRowFirstColumn="0" w:firstRowLastColumn="0" w:lastRowFirstColumn="0" w:lastRowLastColumn="0"/>
+              <w:rPr>
+                <w:rFonts w:asciiTheme="minorHAnsi" w:hAnsiTheme="minorHAnsi"/>
+                <w:szCs w:val="28"/>
+              </w:rPr>
+            </w:pPr>
+          </w:p>
+        </w:tc>
+        <w:tc>
+          <w:tcPr>
+            <w:tcW w:w="673" w:type="pct"/>
+          </w:tcPr>
+          <w:p>
+            <w:pPr>
+              <w:pStyle w:val="Default"/>
+              <w:cnfStyle w:val="000000100000" w:firstRow="0" w:lastRow="0" w:firstColumn="0" w:lastColumn="0" w:oddVBand="0" w:evenVBand="0" w:oddHBand="1" w:evenHBand="0" w:firstRowFirstColumn="0" w:firstRowLastColumn="0" w:lastRowFirstColumn="0" w:lastRowLastColumn="0"/>
+              <w:rPr>
+                <w:rFonts w:asciiTheme="minorHAnsi" w:hAnsiTheme="minorHAnsi"/>
+                <w:szCs w:val="28"/>
+              </w:rPr>
+            </w:pPr>
+          </w:p>
+        </w:tc>
+        <w:tc>
+          <w:tcPr>
+            <w:tcW w:w="1767" w:type="pct"/>
+          </w:tcPr>
+          <w:p>
+            <w:pPr>
+              <w:pStyle w:val="Default"/>
+              <w:cnfStyle w:val="000000100000" w:firstRow="0" w:lastRow="0" w:firstColumn="0" w:lastColumn="0" w:oddVBand="0" w:evenVBand="0" w:oddHBand="1" w:evenHBand="0" w:firstRowFirstColumn="0" w:firstRowLastColumn="0" w:lastRowFirstColumn="0" w:lastRowLastColumn="0"/>
+              <w:rPr>
+                <w:rFonts w:asciiTheme="minorHAnsi" w:hAnsiTheme="minorHAnsi"/>
+              </w:rPr>
+            </w:pPr>
+          </w:p>
+        </w:tc>
+      </w:tr>
+      <w:tr>
+        <w:tc>
+          <w:tcPr>
+            <w:cnfStyle w:val="001000000000" w:firstRow="0" w:lastRow="0" w:firstColumn="1" w:lastColumn="0" w:oddVBand="0" w:evenVBand="0" w:oddHBand="0" w:evenHBand="0" w:firstRowFirstColumn="0" w:firstRowLastColumn="0" w:lastRowFirstColumn="0" w:lastRowLastColumn="0"/>
+            <w:tcW w:w="276" w:type="pct"/>
+          </w:tcPr>
+          <w:p>
+            <w:pPr>
+              <w:pStyle w:val="Default"/>
+              <w:rPr>
+                <w:rFonts w:asciiTheme="minorHAnsi" w:hAnsiTheme="minorHAnsi"/>
+                <w:szCs w:val="28"/>
+              </w:rPr>
+            </w:pPr>
+            <w:r>
+              <w:rPr>
+                <w:rFonts w:asciiTheme="minorHAnsi" w:hAnsiTheme="minorHAnsi"/>
+                <w:szCs w:val="28"/>
+              </w:rPr>
+              <w:t>4</w:t>
+            </w:r>
+          </w:p>
+        </w:tc>
+        <w:tc>
+          <w:tcPr>
+            <w:tcW w:w="1373" w:type="pct"/>
+          </w:tcPr>
+          <w:p>
+            <w:pPr>
+              <w:pStyle w:val="Default"/>
+              <w:cnfStyle w:val="000000000000" w:firstRow="0" w:lastRow="0" w:firstColumn="0" w:lastColumn="0" w:oddVBand="0" w:evenVBand="0" w:oddHBand="0" w:evenHBand="0" w:firstRowFirstColumn="0" w:firstRowLastColumn="0" w:lastRowFirstColumn="0" w:lastRowLastColumn="0"/>
+              <w:rPr>
+                <w:rFonts w:asciiTheme="minorHAnsi" w:hAnsiTheme="minorHAnsi"/>
+                <w:szCs w:val="28"/>
+              </w:rPr>
+            </w:pPr>
+            <w:proofErr w:type="spellStart"/>
+            <w:r>
+              <w:rPr>
+                <w:rFonts w:asciiTheme="minorHAnsi" w:hAnsiTheme="minorHAnsi"/>
+                <w:szCs w:val="28"/>
+              </w:rPr>
+              <w:t>Trần</w:t>
+            </w:r>
+            <w:proofErr w:type="spellEnd"/>
+            <w:r>
+              <w:rPr>
+                <w:rFonts w:asciiTheme="minorHAnsi" w:hAnsiTheme="minorHAnsi"/>
+                <w:szCs w:val="28"/>
+              </w:rPr>
+              <w:t xml:space="preserve"> </w:t>
+            </w:r>
+            <w:proofErr w:type="spellStart"/>
+            <w:r>
+              <w:rPr>
+                <w:rFonts w:asciiTheme="minorHAnsi" w:hAnsiTheme="minorHAnsi"/>
+                <w:szCs w:val="28"/>
+              </w:rPr>
+              <w:t>Thanh</w:t>
+            </w:r>
+            <w:proofErr w:type="spellEnd"/>
+            <w:r>
+              <w:rPr>
+                <w:rFonts w:asciiTheme="minorHAnsi" w:hAnsiTheme="minorHAnsi"/>
+                <w:szCs w:val="28"/>
+              </w:rPr>
+              <w:t xml:space="preserve"> </w:t>
+            </w:r>
+            <w:proofErr w:type="spellStart"/>
+            <w:r>
+              <w:rPr>
+                <w:rFonts w:asciiTheme="minorHAnsi" w:hAnsiTheme="minorHAnsi"/>
+                <w:szCs w:val="28"/>
+              </w:rPr>
+              <w:t>Ngoan</w:t>
+            </w:r>
+            <w:proofErr w:type="spellEnd"/>
+          </w:p>
+        </w:tc>
+        <w:tc>
+          <w:tcPr>
+            <w:tcW w:w="911" w:type="pct"/>
+          </w:tcPr>
+          <w:p>
+            <w:pPr>
+              <w:pStyle w:val="Default"/>
+              <w:cnfStyle w:val="000000000000" w:firstRow="0" w:lastRow="0" w:firstColumn="0" w:lastColumn="0" w:oddVBand="0" w:evenVBand="0" w:oddHBand="0" w:evenHBand="0" w:firstRowFirstColumn="0" w:firstRowLastColumn="0" w:lastRowFirstColumn="0" w:lastRowLastColumn="0"/>
+              <w:rPr>
+                <w:rFonts w:asciiTheme="minorHAnsi" w:hAnsiTheme="minorHAnsi"/>
+                <w:szCs w:val="28"/>
+              </w:rPr>
+            </w:pPr>
+            <w:r>
+              <w:rPr>
+                <w:rFonts w:asciiTheme="minorHAnsi" w:hAnsiTheme="minorHAnsi"/>
+                <w:szCs w:val="28"/>
+              </w:rPr>
+              <w:t>Developer</w:t>
+            </w:r>
+          </w:p>
+        </w:tc>
+        <w:tc>
+          <w:tcPr>
+            <w:tcW w:w="673" w:type="pct"/>
+          </w:tcPr>
+          <w:p>
+            <w:pPr>
+              <w:pStyle w:val="Default"/>
+              <w:cnfStyle w:val="000000000000" w:firstRow="0" w:lastRow="0" w:firstColumn="0" w:lastColumn="0" w:oddVBand="0" w:evenVBand="0" w:oddHBand="0" w:evenHBand="0" w:firstRowFirstColumn="0" w:firstRowLastColumn="0" w:lastRowFirstColumn="0" w:lastRowLastColumn="0"/>
+              <w:rPr>
+                <w:rFonts w:asciiTheme="minorHAnsi" w:hAnsiTheme="minorHAnsi"/>
+                <w:szCs w:val="28"/>
+              </w:rPr>
+            </w:pPr>
+            <w:r>
+              <w:rPr>
+                <w:rFonts w:asciiTheme="minorHAnsi" w:hAnsiTheme="minorHAnsi"/>
+                <w:szCs w:val="28"/>
+              </w:rPr>
+              <w:t>Member</w:t>
+            </w:r>
+          </w:p>
+        </w:tc>
+        <w:tc>
+          <w:tcPr>
+            <w:tcW w:w="1767" w:type="pct"/>
+          </w:tcPr>
+          <w:p>
+            <w:pPr>
+              <w:pStyle w:val="Default"/>
+              <w:cnfStyle w:val="000000000000" w:firstRow="0" w:lastRow="0" w:firstColumn="0" w:lastColumn="0" w:oddVBand="0" w:evenVBand="0" w:oddHBand="0" w:evenHBand="0" w:firstRowFirstColumn="0" w:firstRowLastColumn="0" w:lastRowFirstColumn="0" w:lastRowLastColumn="0"/>
+              <w:rPr>
+                <w:rFonts w:asciiTheme="minorHAnsi" w:hAnsiTheme="minorHAnsi"/>
+              </w:rPr>
+            </w:pPr>
+            <w:r>
+              <w:rPr>
+                <w:rFonts w:asciiTheme="minorHAnsi" w:hAnsiTheme="minorHAnsi" w:cs="Arial"/>
+                <w:color w:val="141823"/>
+                <w:shd w:val="clear" w:color="auto" w:fill="F6F7F8"/>
+              </w:rPr>
+              <w:t>ngoanttse61125</w:t>
+            </w:r>
+            <w:r>
+              <w:rPr>
+                <w:rFonts w:asciiTheme="minorHAnsi" w:hAnsiTheme="minorHAnsi" w:cs="Arial"/>
+                <w:color w:val="141823"/>
+                <w:shd w:val="clear" w:color="auto" w:fill="F6F7F8"/>
+              </w:rPr>
+              <w:t>@</w:t>
+            </w:r>
+            <w:r>
+              <w:rPr>
+                <w:rFonts w:asciiTheme="minorHAnsi" w:hAnsiTheme="minorHAnsi" w:cs="Arial"/>
+                <w:color w:val="141823"/>
+                <w:shd w:val="clear" w:color="auto" w:fill="F6F7F8"/>
+              </w:rPr>
+              <w:t>fpt.edu</w:t>
+            </w:r>
+            <w:r>
+              <w:rPr>
+                <w:rFonts w:asciiTheme="minorHAnsi" w:hAnsiTheme="minorHAnsi" w:cs="Arial"/>
+                <w:color w:val="141823"/>
+                <w:shd w:val="clear" w:color="auto" w:fill="F6F7F8"/>
+              </w:rPr>
+              <w:t>.</w:t>
+            </w:r>
+            <w:r>
+              <w:rPr>
+                <w:rFonts w:asciiTheme="minorHAnsi" w:hAnsiTheme="minorHAnsi" w:cs="Arial"/>
+                <w:color w:val="141823"/>
+                <w:shd w:val="clear" w:color="auto" w:fill="F6F7F8"/>
+              </w:rPr>
+              <w:t>vn</w:t>
+            </w:r>
+          </w:p>
+        </w:tc>
+      </w:tr>
+      <w:tr>
+        <w:trPr>
+          <w:cnfStyle w:val="000000100000" w:firstRow="0" w:lastRow="0" w:firstColumn="0" w:lastColumn="0" w:oddVBand="0" w:evenVBand="0" w:oddHBand="1" w:evenHBand="0" w:firstRowFirstColumn="0" w:firstRowLastColumn="0" w:lastRowFirstColumn="0" w:lastRowLastColumn="0"/>
+        </w:trPr>
+        <w:tc>
+          <w:tcPr>
+            <w:cnfStyle w:val="001000000000" w:firstRow="0" w:lastRow="0" w:firstColumn="1" w:lastColumn="0" w:oddVBand="0" w:evenVBand="0" w:oddHBand="0" w:evenHBand="0" w:firstRowFirstColumn="0" w:firstRowLastColumn="0" w:lastRowFirstColumn="0" w:lastRowLastColumn="0"/>
+            <w:tcW w:w="276" w:type="pct"/>
+          </w:tcPr>
+          <w:p>
+            <w:pPr>
+              <w:pStyle w:val="Default"/>
+              <w:rPr>
+                <w:rFonts w:asciiTheme="minorHAnsi" w:hAnsiTheme="minorHAnsi"/>
+                <w:szCs w:val="28"/>
+              </w:rPr>
+            </w:pPr>
+          </w:p>
+        </w:tc>
+        <w:tc>
+          <w:tcPr>
+            <w:tcW w:w="1373" w:type="pct"/>
+          </w:tcPr>
+          <w:p>
+            <w:pPr>
+              <w:pStyle w:val="Default"/>
+              <w:cnfStyle w:val="000000100000" w:firstRow="0" w:lastRow="0" w:firstColumn="0" w:lastColumn="0" w:oddVBand="0" w:evenVBand="0" w:oddHBand="1" w:evenHBand="0" w:firstRowFirstColumn="0" w:firstRowLastColumn="0" w:lastRowFirstColumn="0" w:lastRowLastColumn="0"/>
+              <w:rPr>
+                <w:rFonts w:asciiTheme="minorHAnsi" w:hAnsiTheme="minorHAnsi"/>
+                <w:szCs w:val="28"/>
+              </w:rPr>
+            </w:pPr>
+          </w:p>
+        </w:tc>
+        <w:tc>
+          <w:tcPr>
+            <w:tcW w:w="911" w:type="pct"/>
+          </w:tcPr>
+          <w:p>
+            <w:pPr>
+              <w:pStyle w:val="Default"/>
+              <w:cnfStyle w:val="000000100000" w:firstRow="0" w:lastRow="0" w:firstColumn="0" w:lastColumn="0" w:oddVBand="0" w:evenVBand="0" w:oddHBand="1" w:evenHBand="0" w:firstRowFirstColumn="0" w:firstRowLastColumn="0" w:lastRowFirstColumn="0" w:lastRowLastColumn="0"/>
+              <w:rPr>
+                <w:rFonts w:asciiTheme="minorHAnsi" w:hAnsiTheme="minorHAnsi"/>
+                <w:szCs w:val="28"/>
+              </w:rPr>
+            </w:pPr>
+          </w:p>
+        </w:tc>
+        <w:tc>
+          <w:tcPr>
+            <w:tcW w:w="673" w:type="pct"/>
+          </w:tcPr>
+          <w:p>
+            <w:pPr>
+              <w:pStyle w:val="Default"/>
+              <w:cnfStyle w:val="000000100000" w:firstRow="0" w:lastRow="0" w:firstColumn="0" w:lastColumn="0" w:oddVBand="0" w:evenVBand="0" w:oddHBand="1" w:evenHBand="0" w:firstRowFirstColumn="0" w:firstRowLastColumn="0" w:lastRowFirstColumn="0" w:lastRowLastColumn="0"/>
+              <w:rPr>
+                <w:rFonts w:asciiTheme="minorHAnsi" w:hAnsiTheme="minorHAnsi"/>
+                <w:szCs w:val="28"/>
+              </w:rPr>
+            </w:pPr>
+          </w:p>
+        </w:tc>
+        <w:tc>
+          <w:tcPr>
+            <w:tcW w:w="1767" w:type="pct"/>
+          </w:tcPr>
+          <w:p>
+            <w:pPr>
+              <w:pStyle w:val="Default"/>
+              <w:cnfStyle w:val="000000100000" w:firstRow="0" w:lastRow="0" w:firstColumn="0" w:lastColumn="0" w:oddVBand="0" w:evenVBand="0" w:oddHBand="1" w:evenHBand="0" w:firstRowFirstColumn="0" w:firstRowLastColumn="0" w:lastRowFirstColumn="0" w:lastRowLastColumn="0"/>
+              <w:rPr>
+                <w:rFonts w:asciiTheme="minorHAnsi" w:hAnsiTheme="minorHAnsi" w:cs="Arial"/>
+                <w:color w:val="141823"/>
+                <w:shd w:val="clear" w:color="auto" w:fill="F6F7F8"/>
+              </w:rPr>
+            </w:pPr>
+          </w:p>
+        </w:tc>
+      </w:tr>
+      <w:tr>
+        <w:tc>
+          <w:tcPr>
+            <w:cnfStyle w:val="001000000000" w:firstRow="0" w:lastRow="0" w:firstColumn="1" w:lastColumn="0" w:oddVBand="0" w:evenVBand="0" w:oddHBand="0" w:evenHBand="0" w:firstRowFirstColumn="0" w:firstRowLastColumn="0" w:lastRowFirstColumn="0" w:lastRowLastColumn="0"/>
+            <w:tcW w:w="276" w:type="pct"/>
+          </w:tcPr>
+          <w:p>
+            <w:pPr>
+              <w:pStyle w:val="Default"/>
+              <w:rPr>
+                <w:rFonts w:asciiTheme="minorHAnsi" w:hAnsiTheme="minorHAnsi"/>
+                <w:szCs w:val="28"/>
+              </w:rPr>
+            </w:pPr>
+            <w:r>
+              <w:rPr>
+                <w:rFonts w:asciiTheme="minorHAnsi" w:hAnsiTheme="minorHAnsi"/>
+                <w:szCs w:val="28"/>
+              </w:rPr>
+              <w:t>5</w:t>
+            </w:r>
+          </w:p>
+        </w:tc>
+        <w:tc>
+          <w:tcPr>
+            <w:tcW w:w="1373" w:type="pct"/>
+          </w:tcPr>
+          <w:p>
+            <w:pPr>
+              <w:pStyle w:val="Default"/>
+              <w:cnfStyle w:val="000000000000" w:firstRow="0" w:lastRow="0" w:firstColumn="0" w:lastColumn="0" w:oddVBand="0" w:evenVBand="0" w:oddHBand="0" w:evenHBand="0" w:firstRowFirstColumn="0" w:firstRowLastColumn="0" w:lastRowFirstColumn="0" w:lastRowLastColumn="0"/>
+              <w:rPr>
+                <w:rFonts w:asciiTheme="minorHAnsi" w:hAnsiTheme="minorHAnsi"/>
+                <w:szCs w:val="28"/>
+              </w:rPr>
+            </w:pPr>
+            <w:r>
+              <w:rPr>
+                <w:rFonts w:asciiTheme="minorHAnsi" w:hAnsiTheme="minorHAnsi"/>
+                <w:szCs w:val="28"/>
+              </w:rPr>
+              <w:t>Ngô Tiến Đạt</w:t>
+            </w:r>
+          </w:p>
+        </w:tc>
+        <w:tc>
+          <w:tcPr>
+            <w:tcW w:w="911" w:type="pct"/>
+          </w:tcPr>
+          <w:p>
+            <w:pPr>
+              <w:pStyle w:val="Default"/>
+              <w:cnfStyle w:val="000000000000" w:firstRow="0" w:lastRow="0" w:firstColumn="0" w:lastColumn="0" w:oddVBand="0" w:evenVBand="0" w:oddHBand="0" w:evenHBand="0" w:firstRowFirstColumn="0" w:firstRowLastColumn="0" w:lastRowFirstColumn="0" w:lastRowLastColumn="0"/>
+              <w:rPr>
+                <w:rFonts w:asciiTheme="minorHAnsi" w:hAnsiTheme="minorHAnsi"/>
+                <w:szCs w:val="28"/>
+              </w:rPr>
+            </w:pPr>
+            <w:r>
+              <w:rPr>
+                <w:rFonts w:asciiTheme="minorHAnsi" w:hAnsiTheme="minorHAnsi"/>
+                <w:szCs w:val="28"/>
+              </w:rPr>
+              <w:t>Developer</w:t>
+            </w:r>
+          </w:p>
+        </w:tc>
+        <w:tc>
+          <w:tcPr>
+            <w:tcW w:w="673" w:type="pct"/>
+          </w:tcPr>
+          <w:p>
+            <w:pPr>
+              <w:pStyle w:val="Default"/>
+              <w:cnfStyle w:val="000000000000" w:firstRow="0" w:lastRow="0" w:firstColumn="0" w:lastColumn="0" w:oddVBand="0" w:evenVBand="0" w:oddHBand="0" w:evenHBand="0" w:firstRowFirstColumn="0" w:firstRowLastColumn="0" w:lastRowFirstColumn="0" w:lastRowLastColumn="0"/>
+              <w:rPr>
+                <w:rFonts w:asciiTheme="minorHAnsi" w:hAnsiTheme="minorHAnsi"/>
+                <w:szCs w:val="28"/>
+              </w:rPr>
+            </w:pPr>
+            <w:r>
+              <w:rPr>
+                <w:rFonts w:asciiTheme="minorHAnsi" w:hAnsiTheme="minorHAnsi"/>
+                <w:szCs w:val="28"/>
+              </w:rPr>
+              <w:t>Member</w:t>
+            </w:r>
+          </w:p>
+        </w:tc>
+        <w:tc>
+          <w:tcPr>
+            <w:tcW w:w="1767" w:type="pct"/>
+          </w:tcPr>
+          <w:p>
+            <w:pPr>
+              <w:pStyle w:val="Default"/>
+              <w:cnfStyle w:val="000000000000" w:firstRow="0" w:lastRow="0" w:firstColumn="0" w:lastColumn="0" w:oddVBand="0" w:evenVBand="0" w:oddHBand="0" w:evenHBand="0" w:firstRowFirstColumn="0" w:firstRowLastColumn="0" w:lastRowFirstColumn="0" w:lastRowLastColumn="0"/>
+              <w:rPr>
+                <w:rFonts w:asciiTheme="minorHAnsi" w:hAnsiTheme="minorHAnsi" w:cs="Arial"/>
+                <w:color w:val="141823"/>
+                <w:shd w:val="clear" w:color="auto" w:fill="F6F7F8"/>
+              </w:rPr>
+            </w:pPr>
+            <w:r>
+              <w:rPr>
+                <w:rFonts w:asciiTheme="minorHAnsi" w:hAnsiTheme="minorHAnsi" w:cs="Arial"/>
+                <w:color w:val="141823"/>
+                <w:shd w:val="clear" w:color="auto" w:fill="F6F7F8"/>
+              </w:rPr>
+              <w:t>datntse60980</w:t>
+            </w:r>
+            <w:r>
+              <w:rPr>
+                <w:rFonts w:asciiTheme="minorHAnsi" w:hAnsiTheme="minorHAnsi" w:cs="Arial"/>
+                <w:color w:val="141823"/>
+                <w:shd w:val="clear" w:color="auto" w:fill="F6F7F8"/>
+              </w:rPr>
+              <w:t>@</w:t>
+            </w:r>
+            <w:r>
+              <w:rPr>
+                <w:rFonts w:asciiTheme="minorHAnsi" w:hAnsiTheme="minorHAnsi" w:cs="Arial"/>
+                <w:color w:val="141823"/>
+                <w:shd w:val="clear" w:color="auto" w:fill="F6F7F8"/>
+              </w:rPr>
+              <w:t>fpt.edu</w:t>
+            </w:r>
+            <w:r>
+              <w:rPr>
+                <w:rFonts w:asciiTheme="minorHAnsi" w:hAnsiTheme="minorHAnsi" w:cs="Arial"/>
+                <w:color w:val="141823"/>
+                <w:shd w:val="clear" w:color="auto" w:fill="F6F7F8"/>
+              </w:rPr>
+              <w:t>.</w:t>
+            </w:r>
+            <w:r>
+              <w:rPr>
+                <w:rFonts w:asciiTheme="minorHAnsi" w:hAnsiTheme="minorHAnsi" w:cs="Arial"/>
+                <w:color w:val="141823"/>
+                <w:shd w:val="clear" w:color="auto" w:fill="F6F7F8"/>
+              </w:rPr>
+              <w:t>vn</w:t>
+            </w:r>
+          </w:p>
+        </w:tc>
+      </w:tr>
+    </w:tbl>
+    <w:p>
+      <w:pPr>
+        <w:jc w:val="center"/>
+        <w:rPr>
+          <w:b/>
+        </w:rPr>
+      </w:pPr>
+      <w:bookmarkStart w:id="0" w:name="_Toc417272928"/>
+      <w:bookmarkStart w:id="1" w:name="_Toc417272980"/>
+      <w:r>
+        <w:rPr>
+          <w:b/>
+          <w:sz w:val="24"/>
+          <w:szCs w:val="24"/>
+        </w:rPr>
+        <w:t>Table</w:t>
+      </w:r>
+      <w:bookmarkStart w:id="2" w:name="_GoBack"/>
+      <w:bookmarkEnd w:id="2"/>
+      <w:r>
+        <w:rPr>
+          <w:b/>
+          <w:sz w:val="24"/>
+          <w:szCs w:val="24"/>
+        </w:rPr>
+        <w:t xml:space="preserve"> </w:t>
+      </w:r>
+      <w:r>
+        <w:rPr>
+          <w:b/>
+          <w:sz w:val="24"/>
+          <w:szCs w:val="24"/>
+        </w:rPr>
+        <w:fldChar w:fldCharType="begin"/>
+      </w:r>
+      <w:r>
+        <w:rPr>
+          <w:b/>
+          <w:sz w:val="24"/>
+          <w:szCs w:val="24"/>
+        </w:rPr>
+        <w:instrText xml:space="preserve"> SEQ Table \* ARABIC </w:instrText>
+      </w:r>
+      <w:r>
+        <w:rPr>
+          <w:b/>
+          <w:sz w:val="24"/>
+          <w:szCs w:val="24"/>
+        </w:rPr>
+        <w:fldChar w:fldCharType="separate"/>
+      </w:r>
+      <w:r>
+        <w:rPr>
+          <w:b/>
+          <w:noProof/>
+          <w:sz w:val="24"/>
+          <w:szCs w:val="24"/>
+        </w:rPr>
+        <w:t>2</w:t>
+      </w:r>
+      <w:r>
+        <w:rPr>
+          <w:b/>
+          <w:sz w:val="24"/>
+          <w:szCs w:val="24"/>
+        </w:rPr>
+        <w:fldChar w:fldCharType="end"/>
+      </w:r>
+      <w:r>
+        <w:rPr>
+          <w:b/>
+          <w:sz w:val="24"/>
+          <w:szCs w:val="24"/>
+        </w:rPr>
+        <w:t>: Roles and Responsibilities</w:t>
+      </w:r>
+      <w:bookmarkEnd w:id="0"/>
+      <w:bookmarkEnd w:id="1"/>
+    </w:p>
     <w:sectPr>
       <w:pgSz w:w="11909" w:h="16834" w:code="9"/>
       <w:pgMar w:top="1440" w:right="1080" w:bottom="1440" w:left="1800" w:header="720" w:footer="720" w:gutter="0"/>
@@ -493,6 +1920,95 @@
     </w:lvl>
   </w:abstractNum>
   <w:abstractNum w:abstractNumId="1">
+    <w:nsid w:val="25060602"/>
+    <w:multiLevelType w:val="hybridMultilevel"/>
+    <w:tmpl w:val="60CA827A"/>
+    <w:lvl w:ilvl="0" w:tplc="E54C5376">
+      <w:start w:val="1"/>
+      <w:numFmt w:val="decimal"/>
+      <w:lvlText w:val="%1."/>
+      <w:lvlJc w:val="left"/>
+      <w:pPr>
+        <w:ind w:left="1800" w:hanging="360"/>
+      </w:pPr>
+      <w:rPr>
+        <w:rFonts w:hint="default"/>
+      </w:rPr>
+    </w:lvl>
+    <w:lvl w:ilvl="1" w:tplc="04090019" w:tentative="1">
+      <w:start w:val="1"/>
+      <w:numFmt w:val="lowerLetter"/>
+      <w:lvlText w:val="%2."/>
+      <w:lvlJc w:val="left"/>
+      <w:pPr>
+        <w:ind w:left="2520" w:hanging="360"/>
+      </w:pPr>
+    </w:lvl>
+    <w:lvl w:ilvl="2" w:tplc="0409001B" w:tentative="1">
+      <w:start w:val="1"/>
+      <w:numFmt w:val="lowerRoman"/>
+      <w:lvlText w:val="%3."/>
+      <w:lvlJc w:val="right"/>
+      <w:pPr>
+        <w:ind w:left="3240" w:hanging="180"/>
+      </w:pPr>
+    </w:lvl>
+    <w:lvl w:ilvl="3" w:tplc="0409000F" w:tentative="1">
+      <w:start w:val="1"/>
+      <w:numFmt w:val="decimal"/>
+      <w:lvlText w:val="%4."/>
+      <w:lvlJc w:val="left"/>
+      <w:pPr>
+        <w:ind w:left="3960" w:hanging="360"/>
+      </w:pPr>
+    </w:lvl>
+    <w:lvl w:ilvl="4" w:tplc="04090019" w:tentative="1">
+      <w:start w:val="1"/>
+      <w:numFmt w:val="lowerLetter"/>
+      <w:lvlText w:val="%5."/>
+      <w:lvlJc w:val="left"/>
+      <w:pPr>
+        <w:ind w:left="4680" w:hanging="360"/>
+      </w:pPr>
+    </w:lvl>
+    <w:lvl w:ilvl="5" w:tplc="0409001B" w:tentative="1">
+      <w:start w:val="1"/>
+      <w:numFmt w:val="lowerRoman"/>
+      <w:lvlText w:val="%6."/>
+      <w:lvlJc w:val="right"/>
+      <w:pPr>
+        <w:ind w:left="5400" w:hanging="180"/>
+      </w:pPr>
+    </w:lvl>
+    <w:lvl w:ilvl="6" w:tplc="0409000F" w:tentative="1">
+      <w:start w:val="1"/>
+      <w:numFmt w:val="decimal"/>
+      <w:lvlText w:val="%7."/>
+      <w:lvlJc w:val="left"/>
+      <w:pPr>
+        <w:ind w:left="6120" w:hanging="360"/>
+      </w:pPr>
+    </w:lvl>
+    <w:lvl w:ilvl="7" w:tplc="04090019" w:tentative="1">
+      <w:start w:val="1"/>
+      <w:numFmt w:val="lowerLetter"/>
+      <w:lvlText w:val="%8."/>
+      <w:lvlJc w:val="left"/>
+      <w:pPr>
+        <w:ind w:left="6840" w:hanging="360"/>
+      </w:pPr>
+    </w:lvl>
+    <w:lvl w:ilvl="8" w:tplc="0409001B" w:tentative="1">
+      <w:start w:val="1"/>
+      <w:numFmt w:val="lowerRoman"/>
+      <w:lvlText w:val="%9."/>
+      <w:lvlJc w:val="right"/>
+      <w:pPr>
+        <w:ind w:left="7560" w:hanging="180"/>
+      </w:pPr>
+    </w:lvl>
+  </w:abstractNum>
+  <w:abstractNum w:abstractNumId="2">
     <w:nsid w:val="26596C3C"/>
     <w:multiLevelType w:val="hybridMultilevel"/>
     <w:tmpl w:val="AF58727E"/>
@@ -581,7 +2097,96 @@
       </w:pPr>
     </w:lvl>
   </w:abstractNum>
-  <w:abstractNum w:abstractNumId="2">
+  <w:abstractNum w:abstractNumId="3">
+    <w:nsid w:val="2ACD4871"/>
+    <w:multiLevelType w:val="hybridMultilevel"/>
+    <w:tmpl w:val="124E9116"/>
+    <w:lvl w:ilvl="0" w:tplc="00EEE372">
+      <w:start w:val="1"/>
+      <w:numFmt w:val="decimal"/>
+      <w:lvlText w:val="%1."/>
+      <w:lvlJc w:val="left"/>
+      <w:pPr>
+        <w:ind w:left="1800" w:hanging="360"/>
+      </w:pPr>
+      <w:rPr>
+        <w:rFonts w:hint="default"/>
+      </w:rPr>
+    </w:lvl>
+    <w:lvl w:ilvl="1" w:tplc="04090019" w:tentative="1">
+      <w:start w:val="1"/>
+      <w:numFmt w:val="lowerLetter"/>
+      <w:lvlText w:val="%2."/>
+      <w:lvlJc w:val="left"/>
+      <w:pPr>
+        <w:ind w:left="2520" w:hanging="360"/>
+      </w:pPr>
+    </w:lvl>
+    <w:lvl w:ilvl="2" w:tplc="0409001B" w:tentative="1">
+      <w:start w:val="1"/>
+      <w:numFmt w:val="lowerRoman"/>
+      <w:lvlText w:val="%3."/>
+      <w:lvlJc w:val="right"/>
+      <w:pPr>
+        <w:ind w:left="3240" w:hanging="180"/>
+      </w:pPr>
+    </w:lvl>
+    <w:lvl w:ilvl="3" w:tplc="0409000F" w:tentative="1">
+      <w:start w:val="1"/>
+      <w:numFmt w:val="decimal"/>
+      <w:lvlText w:val="%4."/>
+      <w:lvlJc w:val="left"/>
+      <w:pPr>
+        <w:ind w:left="3960" w:hanging="360"/>
+      </w:pPr>
+    </w:lvl>
+    <w:lvl w:ilvl="4" w:tplc="04090019" w:tentative="1">
+      <w:start w:val="1"/>
+      <w:numFmt w:val="lowerLetter"/>
+      <w:lvlText w:val="%5."/>
+      <w:lvlJc w:val="left"/>
+      <w:pPr>
+        <w:ind w:left="4680" w:hanging="360"/>
+      </w:pPr>
+    </w:lvl>
+    <w:lvl w:ilvl="5" w:tplc="0409001B" w:tentative="1">
+      <w:start w:val="1"/>
+      <w:numFmt w:val="lowerRoman"/>
+      <w:lvlText w:val="%6."/>
+      <w:lvlJc w:val="right"/>
+      <w:pPr>
+        <w:ind w:left="5400" w:hanging="180"/>
+      </w:pPr>
+    </w:lvl>
+    <w:lvl w:ilvl="6" w:tplc="0409000F" w:tentative="1">
+      <w:start w:val="1"/>
+      <w:numFmt w:val="decimal"/>
+      <w:lvlText w:val="%7."/>
+      <w:lvlJc w:val="left"/>
+      <w:pPr>
+        <w:ind w:left="6120" w:hanging="360"/>
+      </w:pPr>
+    </w:lvl>
+    <w:lvl w:ilvl="7" w:tplc="04090019" w:tentative="1">
+      <w:start w:val="1"/>
+      <w:numFmt w:val="lowerLetter"/>
+      <w:lvlText w:val="%8."/>
+      <w:lvlJc w:val="left"/>
+      <w:pPr>
+        <w:ind w:left="6840" w:hanging="360"/>
+      </w:pPr>
+    </w:lvl>
+    <w:lvl w:ilvl="8" w:tplc="0409001B" w:tentative="1">
+      <w:start w:val="1"/>
+      <w:numFmt w:val="lowerRoman"/>
+      <w:lvlText w:val="%9."/>
+      <w:lvlJc w:val="right"/>
+      <w:pPr>
+        <w:ind w:left="7560" w:hanging="180"/>
+      </w:pPr>
+    </w:lvl>
+  </w:abstractNum>
+  <w:abstractNum w:abstractNumId="4">
     <w:nsid w:val="38D32EBF"/>
     <w:multiLevelType w:val="hybridMultilevel"/>
     <w:tmpl w:val="68D076E8"/>
@@ -670,7 +2275,96 @@
       </w:pPr>
     </w:lvl>
   </w:abstractNum>
-  <w:abstractNum w:abstractNumId="3">
+  <w:abstractNum w:abstractNumId="5">
+    <w:nsid w:val="390D5E77"/>
+    <w:multiLevelType w:val="hybridMultilevel"/>
+    <w:tmpl w:val="BECA073C"/>
+    <w:lvl w:ilvl="0" w:tplc="5CDA9F46">
+      <w:start w:val="1"/>
+      <w:numFmt w:val="decimal"/>
+      <w:lvlText w:val="%1."/>
+      <w:lvlJc w:val="left"/>
+      <w:pPr>
+        <w:ind w:left="1800" w:hanging="360"/>
+      </w:pPr>
+      <w:rPr>
+        <w:rFonts w:hint="default"/>
+      </w:rPr>
+    </w:lvl>
+    <w:lvl w:ilvl="1" w:tplc="04090019" w:tentative="1">
+      <w:start w:val="1"/>
+      <w:numFmt w:val="lowerLetter"/>
+      <w:lvlText w:val="%2."/>
+      <w:lvlJc w:val="left"/>
+      <w:pPr>
+        <w:ind w:left="2520" w:hanging="360"/>
+      </w:pPr>
+    </w:lvl>
+    <w:lvl w:ilvl="2" w:tplc="0409001B" w:tentative="1">
+      <w:start w:val="1"/>
+      <w:numFmt w:val="lowerRoman"/>
+      <w:lvlText w:val="%3."/>
+      <w:lvlJc w:val="right"/>
+      <w:pPr>
+        <w:ind w:left="3240" w:hanging="180"/>
+      </w:pPr>
+    </w:lvl>
+    <w:lvl w:ilvl="3" w:tplc="0409000F" w:tentative="1">
+      <w:start w:val="1"/>
+      <w:numFmt w:val="decimal"/>
+      <w:lvlText w:val="%4."/>
+      <w:lvlJc w:val="left"/>
+      <w:pPr>
+        <w:ind w:left="3960" w:hanging="360"/>
+      </w:pPr>
+    </w:lvl>
+    <w:lvl w:ilvl="4" w:tplc="04090019" w:tentative="1">
+      <w:start w:val="1"/>
+      <w:numFmt w:val="lowerLetter"/>
+      <w:lvlText w:val="%5."/>
+      <w:lvlJc w:val="left"/>
+      <w:pPr>
+        <w:ind w:left="4680" w:hanging="360"/>
+      </w:pPr>
+    </w:lvl>
+    <w:lvl w:ilvl="5" w:tplc="0409001B" w:tentative="1">
+      <w:start w:val="1"/>
+      <w:numFmt w:val="lowerRoman"/>
+      <w:lvlText w:val="%6."/>
+      <w:lvlJc w:val="right"/>
+      <w:pPr>
+        <w:ind w:left="5400" w:hanging="180"/>
+      </w:pPr>
+    </w:lvl>
+    <w:lvl w:ilvl="6" w:tplc="0409000F" w:tentative="1">
+      <w:start w:val="1"/>
+      <w:numFmt w:val="decimal"/>
+      <w:lvlText w:val="%7."/>
+      <w:lvlJc w:val="left"/>
+      <w:pPr>
+        <w:ind w:left="6120" w:hanging="360"/>
+      </w:pPr>
+    </w:lvl>
+    <w:lvl w:ilvl="7" w:tplc="04090019" w:tentative="1">
+      <w:start w:val="1"/>
+      <w:numFmt w:val="lowerLetter"/>
+      <w:lvlText w:val="%8."/>
+      <w:lvlJc w:val="left"/>
+      <w:pPr>
+        <w:ind w:left="6840" w:hanging="360"/>
+      </w:pPr>
+    </w:lvl>
+    <w:lvl w:ilvl="8" w:tplc="0409001B" w:tentative="1">
+      <w:start w:val="1"/>
+      <w:numFmt w:val="lowerRoman"/>
+      <w:lvlText w:val="%9."/>
+      <w:lvlJc w:val="right"/>
+      <w:pPr>
+        <w:ind w:left="7560" w:hanging="180"/>
+      </w:pPr>
+    </w:lvl>
+  </w:abstractNum>
+  <w:abstractNum w:abstractNumId="6">
     <w:nsid w:val="3F2409AF"/>
     <w:multiLevelType w:val="hybridMultilevel"/>
     <w:tmpl w:val="382444DE"/>
@@ -787,12 +2481,21 @@
     <w:abstractNumId w:val="0"/>
   </w:num>
   <w:num w:numId="2">
+    <w:abstractNumId w:val="4"/>
+  </w:num>
+  <w:num w:numId="3">
     <w:abstractNumId w:val="2"/>
   </w:num>
-  <w:num w:numId="3">
+  <w:num w:numId="4">
+    <w:abstractNumId w:val="6"/>
+  </w:num>
+  <w:num w:numId="5">
     <w:abstractNumId w:val="1"/>
   </w:num>
-  <w:num w:numId="4">
+  <w:num w:numId="6">
+    <w:abstractNumId w:val="5"/>
+  </w:num>
+  <w:num w:numId="7">
     <w:abstractNumId w:val="3"/>
   </w:num>
 </w:numbering>
@@ -1230,6 +2933,127 @@
       <w:contextualSpacing/>
     </w:pPr>
   </w:style>
+  <w:style w:type="paragraph" w:customStyle="1" w:styleId="Default">
+    <w:name w:val="Default"/>
+    <w:rsid w:val="00C40234"/>
+    <w:pPr>
+      <w:autoSpaceDE w:val="0"/>
+      <w:autoSpaceDN w:val="0"/>
+      <w:adjustRightInd w:val="0"/>
+      <w:jc w:val="left"/>
+    </w:pPr>
+    <w:rPr>
+      <w:rFonts w:ascii="Cambria" w:hAnsi="Cambria" w:cs="Cambria"/>
+      <w:color w:val="000000"/>
+      <w:sz w:val="24"/>
+      <w:szCs w:val="24"/>
+    </w:rPr>
+  </w:style>
+  <w:style w:type="table" w:styleId="LightShading-Accent5">
+    <w:name w:val="Light Shading Accent 5"/>
+    <w:basedOn w:val="TableNormal"/>
+    <w:uiPriority w:val="60"/>
+    <w:rsid w:val="00C40234"/>
+    <w:pPr>
+      <w:jc w:val="left"/>
+    </w:pPr>
+    <w:rPr>
+      <w:rFonts w:asciiTheme="minorHAnsi" w:hAnsiTheme="minorHAnsi"/>
+      <w:color w:val="2F5496" w:themeColor="accent5" w:themeShade="BF"/>
+      <w:sz w:val="22"/>
+    </w:rPr>
+    <w:tblPr>
+      <w:tblStyleRowBandSize w:val="1"/>
+      <w:tblStyleColBandSize w:val="1"/>
+      <w:tblInd w:w="0" w:type="dxa"/>
+      <w:tblBorders>
+        <w:top w:val="single" w:sz="8" w:space="0" w:color="4472C4" w:themeColor="accent5"/>
+        <w:bottom w:val="single" w:sz="8" w:space="0" w:color="4472C4" w:themeColor="accent5"/>
+      </w:tblBorders>
+      <w:tblCellMar>
+        <w:top w:w="0" w:type="dxa"/>
+        <w:left w:w="108" w:type="dxa"/>
+        <w:bottom w:w="0" w:type="dxa"/>
+        <w:right w:w="108" w:type="dxa"/>
+      </w:tblCellMar>
+    </w:tblPr>
+    <w:tblStylePr w:type="firstRow">
+      <w:pPr>
+        <w:spacing w:before="0" w:after="0" w:line="240" w:lineRule="auto"/>
+      </w:pPr>
+      <w:rPr>
+        <w:b/>
+        <w:bCs/>
+      </w:rPr>
+      <w:tblPr/>
+      <w:tcPr>
+        <w:tcBorders>
+          <w:top w:val="single" w:sz="8" w:space="0" w:color="4472C4" w:themeColor="accent5"/>
+          <w:left w:val="nil"/>
+          <w:bottom w:val="single" w:sz="8" w:space="0" w:color="4472C4" w:themeColor="accent5"/>
+          <w:right w:val="nil"/>
+          <w:insideH w:val="nil"/>
+          <w:insideV w:val="nil"/>
+        </w:tcBorders>
+      </w:tcPr>
+    </w:tblStylePr>
+    <w:tblStylePr w:type="lastRow">
+      <w:pPr>
+        <w:spacing w:before="0" w:after="0" w:line="240" w:lineRule="auto"/>
+      </w:pPr>
+      <w:rPr>
+        <w:b/>
+        <w:bCs/>
+      </w:rPr>
+      <w:tblPr/>
+      <w:tcPr>
+        <w:tcBorders>
+          <w:top w:val="single" w:sz="8" w:space="0" w:color="4472C4" w:themeColor="accent5"/>
+          <w:left w:val="nil"/>
+          <w:bottom w:val="single" w:sz="8" w:space="0" w:color="4472C4" w:themeColor="accent5"/>
+          <w:right w:val="nil"/>
+          <w:insideH w:val="nil"/>
+          <w:insideV w:val="nil"/>
+        </w:tcBorders>
+      </w:tcPr>
+    </w:tblStylePr>
+    <w:tblStylePr w:type="firstCol">
+      <w:rPr>
+        <w:b/>
+        <w:bCs/>
+      </w:rPr>
+    </w:tblStylePr>
+    <w:tblStylePr w:type="lastCol">
+      <w:rPr>
+        <w:b/>
+        <w:bCs/>
+      </w:rPr>
+    </w:tblStylePr>
+    <w:tblStylePr w:type="band1Vert">
+      <w:tblPr/>
+      <w:tcPr>
+        <w:tcBorders>
+          <w:left w:val="nil"/>
+          <w:right w:val="nil"/>
+          <w:insideH w:val="nil"/>
+          <w:insideV w:val="nil"/>
+        </w:tcBorders>
+        <w:shd w:val="clear" w:color="auto" w:fill="D0DBF0" w:themeFill="accent5" w:themeFillTint="3F"/>
+      </w:tcPr>
+    </w:tblStylePr>
+    <w:tblStylePr w:type="band1Horz">
+      <w:tblPr/>
+      <w:tcPr>
+        <w:tcBorders>
+          <w:left w:val="nil"/>
+          <w:right w:val="nil"/>
+          <w:insideH w:val="nil"/>
+          <w:insideV w:val="nil"/>
+        </w:tcBorders>
+        <w:shd w:val="clear" w:color="auto" w:fill="D0DBF0" w:themeFill="accent5" w:themeFillTint="3F"/>
+      </w:tcPr>
+    </w:tblStylePr>
+  </w:style>
 </w:styles>
 </file>
 

</xml_diff>

<commit_message>
update functional requirements ( belongs to DatNT)
</commit_message>
<xml_diff>
--- a/Document/Reports/Report 1/Report_1_DatNT.docx
+++ b/Document/Reports/Report 1/Report_1_DatNT.docx
@@ -1,6 +1,6 @@
 
 <file path=word/document.xml><?xml version="1.0" encoding="utf-8"?>
-<w:document xmlns:wpc="http://schemas.microsoft.com/office/word/2010/wordprocessingCanvas" xmlns:mc="http://schemas.openxmlformats.org/markup-compatibility/2006" xmlns:o="urn:schemas-microsoft-com:office:office" xmlns:r="http://schemas.openxmlformats.org/officeDocument/2006/relationships" xmlns:m="http://schemas.openxmlformats.org/officeDocument/2006/math" xmlns:v="urn:schemas-microsoft-com:vml" xmlns:wp14="http://schemas.microsoft.com/office/word/2010/wordprocessingDrawing" xmlns:wp="http://schemas.openxmlformats.org/drawingml/2006/wordprocessingDrawing" xmlns:w10="urn:schemas-microsoft-com:office:word" xmlns:w="http://schemas.openxmlformats.org/wordprocessingml/2006/main" xmlns:w14="http://schemas.microsoft.com/office/word/2010/wordml" xmlns:w15="http://schemas.microsoft.com/office/word/2012/wordml" xmlns:wpg="http://schemas.microsoft.com/office/word/2010/wordprocessingGroup" xmlns:wpi="http://schemas.microsoft.com/office/word/2010/wordprocessingInk" xmlns:wne="http://schemas.microsoft.com/office/word/2006/wordml" xmlns:wps="http://schemas.microsoft.com/office/word/2010/wordprocessingShape" mc:Ignorable="w14 w15 wp14">
+<w:document xmlns:wpc="http://schemas.microsoft.com/office/word/2010/wordprocessingCanvas" xmlns:mo="http://schemas.microsoft.com/office/mac/office/2008/main" xmlns:mc="http://schemas.openxmlformats.org/markup-compatibility/2006" xmlns:mv="urn:schemas-microsoft-com:mac:vml" xmlns:o="urn:schemas-microsoft-com:office:office" xmlns:r="http://schemas.openxmlformats.org/officeDocument/2006/relationships" xmlns:m="http://schemas.openxmlformats.org/officeDocument/2006/math" xmlns:v="urn:schemas-microsoft-com:vml" xmlns:wp14="http://schemas.microsoft.com/office/word/2010/wordprocessingDrawing" xmlns:wp="http://schemas.openxmlformats.org/drawingml/2006/wordprocessingDrawing" xmlns:w10="urn:schemas-microsoft-com:office:word" xmlns:w="http://schemas.openxmlformats.org/wordprocessingml/2006/main" xmlns:w14="http://schemas.microsoft.com/office/word/2010/wordml" xmlns:w15="http://schemas.microsoft.com/office/word/2012/wordml" xmlns:wpg="http://schemas.microsoft.com/office/word/2010/wordprocessingGroup" xmlns:wpi="http://schemas.microsoft.com/office/word/2010/wordprocessingInk" xmlns:wne="http://schemas.microsoft.com/office/word/2006/wordml" xmlns:wps="http://schemas.microsoft.com/office/word/2010/wordprocessingShape" mc:Ignorable="w14 w15 wp14">
   <w:body>
     <w:p>
       <w:pPr>
@@ -167,6 +167,13 @@
           <w:rFonts w:ascii="Cambria" w:hAnsi="Cambria"/>
           <w:sz w:val="24"/>
         </w:rPr>
+        <w:t>s</w:t>
+      </w:r>
+      <w:r>
+        <w:rPr>
+          <w:rFonts w:ascii="Cambria" w:hAnsi="Cambria"/>
+          <w:sz w:val="24"/>
+        </w:rPr>
         <w:t xml:space="preserve"> as fast as possible in other that you can save your time and cost</w:t>
       </w:r>
       <w:r>
@@ -227,6 +234,8 @@
         </w:rPr>
         <w:t>. We also deploy application on smart-watch to increase convenient for user when they participate in traffic</w:t>
       </w:r>
+      <w:bookmarkStart w:id="0" w:name="_GoBack"/>
+      <w:bookmarkEnd w:id="0"/>
       <w:r>
         <w:rPr>
           <w:rFonts w:ascii="Cambria" w:hAnsi="Cambria"/>
@@ -359,7 +368,28 @@
           <w:rFonts w:ascii="Cambria" w:hAnsi="Cambria"/>
           <w:sz w:val="24"/>
         </w:rPr>
-        <w:t xml:space="preserve">Staff Component: </w:t>
+        <w:t>Web</w:t>
+      </w:r>
+      <w:r>
+        <w:rPr>
+          <w:rFonts w:ascii="Cambria" w:hAnsi="Cambria"/>
+          <w:sz w:val="24"/>
+        </w:rPr>
+        <w:t xml:space="preserve"> Component:</w:t>
+      </w:r>
+      <w:r>
+        <w:rPr>
+          <w:rFonts w:ascii="Cambria" w:hAnsi="Cambria"/>
+          <w:sz w:val="24"/>
+        </w:rPr>
+        <w:t xml:space="preserve"> (for staff only)</w:t>
+      </w:r>
+      <w:r>
+        <w:rPr>
+          <w:rFonts w:ascii="Cambria" w:hAnsi="Cambria"/>
+          <w:sz w:val="24"/>
+        </w:rPr>
+        <w:t xml:space="preserve"> </w:t>
       </w:r>
     </w:p>
     <w:p>
@@ -559,7 +589,14 @@
           <w:rFonts w:ascii="Cambria" w:hAnsi="Cambria"/>
           <w:sz w:val="24"/>
         </w:rPr>
-        <w:t>Find optimize path between two point when using mobile</w:t>
+        <w:t xml:space="preserve">Find optimize path between two point when using </w:t>
+      </w:r>
+      <w:r>
+        <w:rPr>
+          <w:rFonts w:ascii="Cambria" w:hAnsi="Cambria"/>
+          <w:sz w:val="24"/>
+        </w:rPr>
+        <w:t>motorbike</w:t>
       </w:r>
       <w:r>
         <w:rPr>
@@ -586,7 +623,42 @@
           <w:rFonts w:ascii="Cambria" w:hAnsi="Cambria"/>
           <w:sz w:val="24"/>
         </w:rPr>
-        <w:t>Using motorbike</w:t>
+        <w:t xml:space="preserve">Find optimize path between </w:t>
+      </w:r>
+      <w:r>
+        <w:rPr>
+          <w:rFonts w:ascii="Cambria" w:hAnsi="Cambria"/>
+          <w:sz w:val="24"/>
+        </w:rPr>
+        <w:t>four</w:t>
+      </w:r>
+      <w:r>
+        <w:rPr>
+          <w:rFonts w:ascii="Cambria" w:hAnsi="Cambria"/>
+          <w:sz w:val="24"/>
+        </w:rPr>
+        <w:t xml:space="preserve"> point</w:t>
+      </w:r>
+      <w:r>
+        <w:rPr>
+          <w:rFonts w:ascii="Cambria" w:hAnsi="Cambria"/>
+          <w:sz w:val="24"/>
+        </w:rPr>
+        <w:t>s</w:t>
+      </w:r>
+      <w:r>
+        <w:rPr>
+          <w:rFonts w:ascii="Cambria" w:hAnsi="Cambria"/>
+          <w:sz w:val="24"/>
+        </w:rPr>
+        <w:t xml:space="preserve"> when using </w:t>
+      </w:r>
+      <w:r>
+        <w:rPr>
+          <w:rFonts w:ascii="Cambria" w:hAnsi="Cambria"/>
+          <w:sz w:val="24"/>
+        </w:rPr>
+        <w:t>bus</w:t>
       </w:r>
       <w:r>
         <w:rPr>
@@ -594,6 +666,88 @@
           <w:sz w:val="24"/>
         </w:rPr>
         <w:t>.</w:t>
+      </w:r>
+    </w:p>
+    <w:p>
+      <w:pPr>
+        <w:pStyle w:val="ListParagraph"/>
+        <w:numPr>
+          <w:ilvl w:val="0"/>
+          <w:numId w:val="6"/>
+        </w:numPr>
+        <w:rPr>
+          <w:rFonts w:ascii="Cambria" w:hAnsi="Cambria"/>
+          <w:sz w:val="24"/>
+        </w:rPr>
+      </w:pPr>
+      <w:r>
+        <w:rPr>
+          <w:rFonts w:ascii="Cambria" w:hAnsi="Cambria"/>
+          <w:sz w:val="24"/>
+        </w:rPr>
+        <w:t xml:space="preserve">Find optimize path between </w:t>
+      </w:r>
+      <w:r>
+        <w:rPr>
+          <w:rFonts w:ascii="Cambria" w:hAnsi="Cambria"/>
+          <w:sz w:val="24"/>
+        </w:rPr>
+        <w:t>four</w:t>
+      </w:r>
+      <w:r>
+        <w:rPr>
+          <w:rFonts w:ascii="Cambria" w:hAnsi="Cambria"/>
+          <w:sz w:val="24"/>
+        </w:rPr>
+        <w:t xml:space="preserve"> point</w:t>
+      </w:r>
+      <w:r>
+        <w:rPr>
+          <w:rFonts w:ascii="Cambria" w:hAnsi="Cambria"/>
+          <w:sz w:val="24"/>
+        </w:rPr>
+        <w:t>s</w:t>
+      </w:r>
+      <w:r>
+        <w:rPr>
+          <w:rFonts w:ascii="Cambria" w:hAnsi="Cambria"/>
+          <w:sz w:val="24"/>
+        </w:rPr>
+        <w:t xml:space="preserve"> when using </w:t>
+      </w:r>
+      <w:r>
+        <w:rPr>
+          <w:rFonts w:ascii="Cambria" w:hAnsi="Cambria"/>
+          <w:sz w:val="24"/>
+        </w:rPr>
+        <w:t>motorbike</w:t>
+      </w:r>
+      <w:r>
+        <w:rPr>
+          <w:rFonts w:ascii="Cambria" w:hAnsi="Cambria"/>
+          <w:sz w:val="24"/>
+        </w:rPr>
+        <w:t>.</w:t>
+      </w:r>
+    </w:p>
+    <w:p>
+      <w:pPr>
+        <w:pStyle w:val="ListParagraph"/>
+        <w:numPr>
+          <w:ilvl w:val="0"/>
+          <w:numId w:val="6"/>
+        </w:numPr>
+        <w:rPr>
+          <w:rFonts w:ascii="Cambria" w:hAnsi="Cambria"/>
+          <w:sz w:val="24"/>
+        </w:rPr>
+      </w:pPr>
+      <w:r>
+        <w:rPr>
+          <w:rFonts w:ascii="Cambria" w:hAnsi="Cambria"/>
+          <w:sz w:val="24"/>
+        </w:rPr>
+        <w:t>Send data change from mobile to wear.</w:t>
       </w:r>
     </w:p>
     <w:p>
@@ -629,14 +783,7 @@
           <w:rFonts w:ascii="Cambria" w:hAnsi="Cambria"/>
           <w:sz w:val="24"/>
         </w:rPr>
-        <w:t>Notify next bus station</w:t>
-      </w:r>
-      <w:r>
-        <w:rPr>
-          <w:rFonts w:ascii="Cambria" w:hAnsi="Cambria"/>
-          <w:sz w:val="24"/>
-        </w:rPr>
-        <w:t>.</w:t>
+        <w:t>Receiving data from mobile.</w:t>
       </w:r>
     </w:p>
     <w:p>
@@ -656,6 +803,60 @@
           <w:rFonts w:ascii="Cambria" w:hAnsi="Cambria"/>
           <w:sz w:val="24"/>
         </w:rPr>
+        <w:t>Notify next bus station</w:t>
+      </w:r>
+      <w:r>
+        <w:rPr>
+          <w:rFonts w:ascii="Cambria" w:hAnsi="Cambria"/>
+          <w:sz w:val="24"/>
+        </w:rPr>
+        <w:t xml:space="preserve"> and when user should leave bus</w:t>
+      </w:r>
+      <w:r>
+        <w:rPr>
+          <w:rFonts w:ascii="Cambria" w:hAnsi="Cambria"/>
+          <w:sz w:val="24"/>
+        </w:rPr>
+        <w:t>.</w:t>
+      </w:r>
+    </w:p>
+    <w:p>
+      <w:pPr>
+        <w:pStyle w:val="ListParagraph"/>
+        <w:numPr>
+          <w:ilvl w:val="0"/>
+          <w:numId w:val="7"/>
+        </w:numPr>
+        <w:rPr>
+          <w:rFonts w:ascii="Cambria" w:hAnsi="Cambria"/>
+          <w:sz w:val="24"/>
+        </w:rPr>
+      </w:pPr>
+      <w:r>
+        <w:rPr>
+          <w:rFonts w:ascii="Cambria" w:hAnsi="Cambria"/>
+          <w:sz w:val="24"/>
+        </w:rPr>
+        <w:t>Notify route when going by motorbike</w:t>
+      </w:r>
+    </w:p>
+    <w:p>
+      <w:pPr>
+        <w:pStyle w:val="ListParagraph"/>
+        <w:numPr>
+          <w:ilvl w:val="0"/>
+          <w:numId w:val="7"/>
+        </w:numPr>
+        <w:rPr>
+          <w:rFonts w:ascii="Cambria" w:hAnsi="Cambria"/>
+          <w:sz w:val="24"/>
+        </w:rPr>
+      </w:pPr>
+      <w:r>
+        <w:rPr>
+          <w:rFonts w:ascii="Cambria" w:hAnsi="Cambria"/>
+          <w:sz w:val="24"/>
+        </w:rPr>
         <w:t>Show current location map</w:t>
       </w:r>
       <w:r>
@@ -665,8 +866,39 @@
         </w:rPr>
         <w:t>.</w:t>
       </w:r>
-      <w:bookmarkStart w:id="0" w:name="_GoBack"/>
-      <w:bookmarkEnd w:id="0"/>
+      <w:r>
+        <w:rPr>
+          <w:rFonts w:asciiTheme="minorHAnsi" w:hAnsiTheme="minorHAnsi" w:cs="Arial"/>
+          <w:shd w:val="clear" w:color="auto" w:fill="FFFFFF"/>
+        </w:rPr>
+        <w:t xml:space="preserve"> </w:t>
+      </w:r>
+    </w:p>
+    <w:p>
+      <w:pPr>
+        <w:ind w:left="720"/>
+        <w:rPr>
+          <w:rFonts w:ascii="Cambria" w:hAnsi="Cambria"/>
+          <w:sz w:val="24"/>
+        </w:rPr>
+      </w:pPr>
+      <w:r>
+        <w:rPr>
+          <w:rFonts w:ascii="Cambria" w:hAnsi="Cambria"/>
+          <w:sz w:val="24"/>
+        </w:rPr>
+        <w:t>Bus Driver Component</w:t>
+      </w:r>
+    </w:p>
+    <w:p>
+      <w:pPr>
+        <w:pStyle w:val="ListParagraph"/>
+        <w:ind w:left="1800"/>
+        <w:rPr>
+          <w:rFonts w:ascii="Cambria" w:hAnsi="Cambria"/>
+          <w:sz w:val="24"/>
+        </w:rPr>
+      </w:pPr>
     </w:p>
     <w:p>
       <w:pPr>
@@ -887,13 +1119,47 @@
                 <w:szCs w:val="28"/>
               </w:rPr>
             </w:pPr>
-            <w:r>
-              <w:rPr>
-                <w:rFonts w:asciiTheme="minorHAnsi" w:hAnsiTheme="minorHAnsi"/>
-                <w:szCs w:val="28"/>
-              </w:rPr>
-              <w:t>Kiều Trọng Khánh</w:t>
-            </w:r>
+            <w:proofErr w:type="spellStart"/>
+            <w:r>
+              <w:rPr>
+                <w:rFonts w:asciiTheme="minorHAnsi" w:hAnsiTheme="minorHAnsi"/>
+                <w:szCs w:val="28"/>
+              </w:rPr>
+              <w:t>Kiều</w:t>
+            </w:r>
+            <w:proofErr w:type="spellEnd"/>
+            <w:r>
+              <w:rPr>
+                <w:rFonts w:asciiTheme="minorHAnsi" w:hAnsiTheme="minorHAnsi"/>
+                <w:szCs w:val="28"/>
+              </w:rPr>
+              <w:t xml:space="preserve"> </w:t>
+            </w:r>
+            <w:proofErr w:type="spellStart"/>
+            <w:r>
+              <w:rPr>
+                <w:rFonts w:asciiTheme="minorHAnsi" w:hAnsiTheme="minorHAnsi"/>
+                <w:szCs w:val="28"/>
+              </w:rPr>
+              <w:t>Trọng</w:t>
+            </w:r>
+            <w:proofErr w:type="spellEnd"/>
+            <w:r>
+              <w:rPr>
+                <w:rFonts w:asciiTheme="minorHAnsi" w:hAnsiTheme="minorHAnsi"/>
+                <w:szCs w:val="28"/>
+              </w:rPr>
+              <w:t xml:space="preserve"> </w:t>
+            </w:r>
+            <w:proofErr w:type="spellStart"/>
+            <w:r>
+              <w:rPr>
+                <w:rFonts w:asciiTheme="minorHAnsi" w:hAnsiTheme="minorHAnsi"/>
+                <w:szCs w:val="28"/>
+              </w:rPr>
+              <w:t>Khánh</w:t>
+            </w:r>
+            <w:proofErr w:type="spellEnd"/>
           </w:p>
         </w:tc>
         <w:tc>
@@ -952,13 +1218,15 @@
                 <w:rFonts w:asciiTheme="minorHAnsi" w:hAnsiTheme="minorHAnsi"/>
               </w:rPr>
             </w:pPr>
-            <w:r>
-              <w:rPr>
-                <w:rFonts w:asciiTheme="minorHAnsi" w:hAnsiTheme="minorHAnsi" w:cs="Arial"/>
-                <w:shd w:val="clear" w:color="auto" w:fill="FFFFFF"/>
-              </w:rPr>
-              <w:t>Khanhkt@fpt.edu.vn</w:t>
-            </w:r>
+            <w:hyperlink r:id="rId5" w:history="1">
+              <w:r>
+                <w:rPr>
+                  <w:rStyle w:val="Hyperlink"/>
+                  <w:rFonts w:asciiTheme="minorHAnsi" w:hAnsiTheme="minorHAnsi"/>
+                </w:rPr>
+                <w:t>khanhkt@fpt.edu.vn</w:t>
+              </w:r>
+            </w:hyperlink>
           </w:p>
         </w:tc>
       </w:tr>
@@ -998,13 +1266,47 @@
                 <w:szCs w:val="28"/>
               </w:rPr>
             </w:pPr>
-            <w:r>
-              <w:rPr>
-                <w:rFonts w:asciiTheme="minorHAnsi" w:hAnsiTheme="minorHAnsi"/>
-                <w:szCs w:val="28"/>
-              </w:rPr>
-              <w:t>Huỳnh Quang Thảo</w:t>
-            </w:r>
+            <w:proofErr w:type="spellStart"/>
+            <w:r>
+              <w:rPr>
+                <w:rFonts w:asciiTheme="minorHAnsi" w:hAnsiTheme="minorHAnsi"/>
+                <w:szCs w:val="28"/>
+              </w:rPr>
+              <w:t>Huỳnh</w:t>
+            </w:r>
+            <w:proofErr w:type="spellEnd"/>
+            <w:r>
+              <w:rPr>
+                <w:rFonts w:asciiTheme="minorHAnsi" w:hAnsiTheme="minorHAnsi"/>
+                <w:szCs w:val="28"/>
+              </w:rPr>
+              <w:t xml:space="preserve"> </w:t>
+            </w:r>
+            <w:proofErr w:type="spellStart"/>
+            <w:r>
+              <w:rPr>
+                <w:rFonts w:asciiTheme="minorHAnsi" w:hAnsiTheme="minorHAnsi"/>
+                <w:szCs w:val="28"/>
+              </w:rPr>
+              <w:t>Quang</w:t>
+            </w:r>
+            <w:proofErr w:type="spellEnd"/>
+            <w:r>
+              <w:rPr>
+                <w:rFonts w:asciiTheme="minorHAnsi" w:hAnsiTheme="minorHAnsi"/>
+                <w:szCs w:val="28"/>
+              </w:rPr>
+              <w:t xml:space="preserve"> </w:t>
+            </w:r>
+            <w:proofErr w:type="spellStart"/>
+            <w:r>
+              <w:rPr>
+                <w:rFonts w:asciiTheme="minorHAnsi" w:hAnsiTheme="minorHAnsi"/>
+                <w:szCs w:val="28"/>
+              </w:rPr>
+              <w:t>Thảo</w:t>
+            </w:r>
+            <w:proofErr w:type="spellEnd"/>
           </w:p>
         </w:tc>
         <w:tc>
@@ -1178,6 +1480,7 @@
                 <w:rFonts w:asciiTheme="minorHAnsi" w:hAnsiTheme="minorHAnsi"/>
                 <w:szCs w:val="28"/>
               </w:rPr>
+              <w:lastRenderedPageBreak/>
               <w:t>3</w:t>
             </w:r>
           </w:p>
@@ -1195,12 +1498,37 @@
                 <w:szCs w:val="28"/>
               </w:rPr>
             </w:pPr>
-            <w:r>
-              <w:rPr>
-                <w:rFonts w:asciiTheme="minorHAnsi" w:hAnsiTheme="minorHAnsi"/>
-                <w:szCs w:val="28"/>
-              </w:rPr>
-              <w:t>Nguyễn Trung Nam</w:t>
+            <w:proofErr w:type="spellStart"/>
+            <w:r>
+              <w:rPr>
+                <w:rFonts w:asciiTheme="minorHAnsi" w:hAnsiTheme="minorHAnsi"/>
+                <w:szCs w:val="28"/>
+              </w:rPr>
+              <w:t>Nguyễn</w:t>
+            </w:r>
+            <w:proofErr w:type="spellEnd"/>
+            <w:r>
+              <w:rPr>
+                <w:rFonts w:asciiTheme="minorHAnsi" w:hAnsiTheme="minorHAnsi"/>
+                <w:szCs w:val="28"/>
+              </w:rPr>
+              <w:t xml:space="preserve"> </w:t>
+            </w:r>
+            <w:proofErr w:type="spellStart"/>
+            <w:r>
+              <w:rPr>
+                <w:rFonts w:asciiTheme="minorHAnsi" w:hAnsiTheme="minorHAnsi"/>
+                <w:szCs w:val="28"/>
+              </w:rPr>
+              <w:t>Trung</w:t>
+            </w:r>
+            <w:proofErr w:type="spellEnd"/>
+            <w:r>
+              <w:rPr>
+                <w:rFonts w:asciiTheme="minorHAnsi" w:hAnsiTheme="minorHAnsi"/>
+                <w:szCs w:val="28"/>
+              </w:rPr>
+              <w:t xml:space="preserve"> Nam</w:t>
             </w:r>
           </w:p>
         </w:tc>
@@ -1390,13 +1718,47 @@
                 <w:szCs w:val="28"/>
               </w:rPr>
             </w:pPr>
-            <w:r>
-              <w:rPr>
-                <w:rFonts w:asciiTheme="minorHAnsi" w:hAnsiTheme="minorHAnsi"/>
-                <w:szCs w:val="28"/>
-              </w:rPr>
-              <w:t>Trần Thanh Ngoan</w:t>
-            </w:r>
+            <w:proofErr w:type="spellStart"/>
+            <w:r>
+              <w:rPr>
+                <w:rFonts w:asciiTheme="minorHAnsi" w:hAnsiTheme="minorHAnsi"/>
+                <w:szCs w:val="28"/>
+              </w:rPr>
+              <w:t>Trần</w:t>
+            </w:r>
+            <w:proofErr w:type="spellEnd"/>
+            <w:r>
+              <w:rPr>
+                <w:rFonts w:asciiTheme="minorHAnsi" w:hAnsiTheme="minorHAnsi"/>
+                <w:szCs w:val="28"/>
+              </w:rPr>
+              <w:t xml:space="preserve"> </w:t>
+            </w:r>
+            <w:proofErr w:type="spellStart"/>
+            <w:r>
+              <w:rPr>
+                <w:rFonts w:asciiTheme="minorHAnsi" w:hAnsiTheme="minorHAnsi"/>
+                <w:szCs w:val="28"/>
+              </w:rPr>
+              <w:t>Thanh</w:t>
+            </w:r>
+            <w:proofErr w:type="spellEnd"/>
+            <w:r>
+              <w:rPr>
+                <w:rFonts w:asciiTheme="minorHAnsi" w:hAnsiTheme="minorHAnsi"/>
+                <w:szCs w:val="28"/>
+              </w:rPr>
+              <w:t xml:space="preserve"> </w:t>
+            </w:r>
+            <w:proofErr w:type="spellStart"/>
+            <w:r>
+              <w:rPr>
+                <w:rFonts w:asciiTheme="minorHAnsi" w:hAnsiTheme="minorHAnsi"/>
+                <w:szCs w:val="28"/>
+              </w:rPr>
+              <w:t>Ngoan</w:t>
+            </w:r>
+            <w:proofErr w:type="spellEnd"/>
           </w:p>
         </w:tc>
         <w:tc>
@@ -1615,13 +1977,47 @@
                 <w:szCs w:val="28"/>
               </w:rPr>
             </w:pPr>
-            <w:r>
-              <w:rPr>
-                <w:rFonts w:asciiTheme="minorHAnsi" w:hAnsiTheme="minorHAnsi"/>
-                <w:szCs w:val="28"/>
-              </w:rPr>
-              <w:t>Ngô Tiến Đạt</w:t>
-            </w:r>
+            <w:proofErr w:type="spellStart"/>
+            <w:r>
+              <w:rPr>
+                <w:rFonts w:asciiTheme="minorHAnsi" w:hAnsiTheme="minorHAnsi"/>
+                <w:szCs w:val="28"/>
+              </w:rPr>
+              <w:t>Ngô</w:t>
+            </w:r>
+            <w:proofErr w:type="spellEnd"/>
+            <w:r>
+              <w:rPr>
+                <w:rFonts w:asciiTheme="minorHAnsi" w:hAnsiTheme="minorHAnsi"/>
+                <w:szCs w:val="28"/>
+              </w:rPr>
+              <w:t xml:space="preserve"> </w:t>
+            </w:r>
+            <w:proofErr w:type="spellStart"/>
+            <w:r>
+              <w:rPr>
+                <w:rFonts w:asciiTheme="minorHAnsi" w:hAnsiTheme="minorHAnsi"/>
+                <w:szCs w:val="28"/>
+              </w:rPr>
+              <w:t>Tiến</w:t>
+            </w:r>
+            <w:proofErr w:type="spellEnd"/>
+            <w:r>
+              <w:rPr>
+                <w:rFonts w:asciiTheme="minorHAnsi" w:hAnsiTheme="minorHAnsi"/>
+                <w:szCs w:val="28"/>
+              </w:rPr>
+              <w:t xml:space="preserve"> </w:t>
+            </w:r>
+            <w:proofErr w:type="spellStart"/>
+            <w:r>
+              <w:rPr>
+                <w:rFonts w:asciiTheme="minorHAnsi" w:hAnsiTheme="minorHAnsi"/>
+                <w:szCs w:val="28"/>
+              </w:rPr>
+              <w:t>Đạt</w:t>
+            </w:r>
+            <w:proofErr w:type="spellEnd"/>
           </w:p>
         </w:tc>
         <w:tc>
@@ -1741,7 +2137,6 @@
           <w:sz w:val="24"/>
           <w:szCs w:val="24"/>
         </w:rPr>
-        <w:lastRenderedPageBreak/>
         <w:t xml:space="preserve">Table </w:t>
       </w:r>
       <w:r>
@@ -1807,7 +2202,7 @@
 </file>
 
 <file path=word/numbering.xml><?xml version="1.0" encoding="utf-8"?>
-<w:numbering xmlns:wpc="http://schemas.microsoft.com/office/word/2010/wordprocessingCanvas" xmlns:mc="http://schemas.openxmlformats.org/markup-compatibility/2006" xmlns:o="urn:schemas-microsoft-com:office:office" xmlns:r="http://schemas.openxmlformats.org/officeDocument/2006/relationships" xmlns:m="http://schemas.openxmlformats.org/officeDocument/2006/math" xmlns:v="urn:schemas-microsoft-com:vml" xmlns:wp14="http://schemas.microsoft.com/office/word/2010/wordprocessingDrawing" xmlns:wp="http://schemas.openxmlformats.org/drawingml/2006/wordprocessingDrawing" xmlns:w10="urn:schemas-microsoft-com:office:word" xmlns:w="http://schemas.openxmlformats.org/wordprocessingml/2006/main" xmlns:w14="http://schemas.microsoft.com/office/word/2010/wordml" xmlns:w15="http://schemas.microsoft.com/office/word/2012/wordml" xmlns:wpg="http://schemas.microsoft.com/office/word/2010/wordprocessingGroup" xmlns:wpi="http://schemas.microsoft.com/office/word/2010/wordprocessingInk" xmlns:wne="http://schemas.microsoft.com/office/word/2006/wordml" xmlns:wps="http://schemas.microsoft.com/office/word/2010/wordprocessingShape" mc:Ignorable="w14 w15 wp14">
+<w:numbering xmlns:wpc="http://schemas.microsoft.com/office/word/2010/wordprocessingCanvas" xmlns:mo="http://schemas.microsoft.com/office/mac/office/2008/main" xmlns:mc="http://schemas.openxmlformats.org/markup-compatibility/2006" xmlns:mv="urn:schemas-microsoft-com:mac:vml" xmlns:o="urn:schemas-microsoft-com:office:office" xmlns:r="http://schemas.openxmlformats.org/officeDocument/2006/relationships" xmlns:m="http://schemas.openxmlformats.org/officeDocument/2006/math" xmlns:v="urn:schemas-microsoft-com:vml" xmlns:wp14="http://schemas.microsoft.com/office/word/2010/wordprocessingDrawing" xmlns:wp="http://schemas.openxmlformats.org/drawingml/2006/wordprocessingDrawing" xmlns:w10="urn:schemas-microsoft-com:office:word" xmlns:w="http://schemas.openxmlformats.org/wordprocessingml/2006/main" xmlns:w14="http://schemas.microsoft.com/office/word/2010/wordml" xmlns:w15="http://schemas.microsoft.com/office/word/2012/wordml" xmlns:wpg="http://schemas.microsoft.com/office/word/2010/wordprocessingGroup" xmlns:wpi="http://schemas.microsoft.com/office/word/2010/wordprocessingInk" xmlns:wne="http://schemas.microsoft.com/office/word/2006/wordml" xmlns:wps="http://schemas.microsoft.com/office/word/2010/wordprocessingShape" mc:Ignorable="w14 w15 wp14">
   <w:abstractNum w:abstractNumId="0">
     <w:nsid w:val="13886A20"/>
     <w:multiLevelType w:val="hybridMultilevel"/>
@@ -2460,6 +2855,95 @@
     <w:multiLevelType w:val="hybridMultilevel"/>
     <w:tmpl w:val="1E6682CE"/>
     <w:lvl w:ilvl="0" w:tplc="1EF26D42">
+      <w:start w:val="1"/>
+      <w:numFmt w:val="decimal"/>
+      <w:lvlText w:val="%1."/>
+      <w:lvlJc w:val="left"/>
+      <w:pPr>
+        <w:ind w:left="1800" w:hanging="360"/>
+      </w:pPr>
+      <w:rPr>
+        <w:rFonts w:hint="default"/>
+      </w:rPr>
+    </w:lvl>
+    <w:lvl w:ilvl="1" w:tplc="04090019" w:tentative="1">
+      <w:start w:val="1"/>
+      <w:numFmt w:val="lowerLetter"/>
+      <w:lvlText w:val="%2."/>
+      <w:lvlJc w:val="left"/>
+      <w:pPr>
+        <w:ind w:left="2520" w:hanging="360"/>
+      </w:pPr>
+    </w:lvl>
+    <w:lvl w:ilvl="2" w:tplc="0409001B" w:tentative="1">
+      <w:start w:val="1"/>
+      <w:numFmt w:val="lowerRoman"/>
+      <w:lvlText w:val="%3."/>
+      <w:lvlJc w:val="right"/>
+      <w:pPr>
+        <w:ind w:left="3240" w:hanging="180"/>
+      </w:pPr>
+    </w:lvl>
+    <w:lvl w:ilvl="3" w:tplc="0409000F" w:tentative="1">
+      <w:start w:val="1"/>
+      <w:numFmt w:val="decimal"/>
+      <w:lvlText w:val="%4."/>
+      <w:lvlJc w:val="left"/>
+      <w:pPr>
+        <w:ind w:left="3960" w:hanging="360"/>
+      </w:pPr>
+    </w:lvl>
+    <w:lvl w:ilvl="4" w:tplc="04090019" w:tentative="1">
+      <w:start w:val="1"/>
+      <w:numFmt w:val="lowerLetter"/>
+      <w:lvlText w:val="%5."/>
+      <w:lvlJc w:val="left"/>
+      <w:pPr>
+        <w:ind w:left="4680" w:hanging="360"/>
+      </w:pPr>
+    </w:lvl>
+    <w:lvl w:ilvl="5" w:tplc="0409001B" w:tentative="1">
+      <w:start w:val="1"/>
+      <w:numFmt w:val="lowerRoman"/>
+      <w:lvlText w:val="%6."/>
+      <w:lvlJc w:val="right"/>
+      <w:pPr>
+        <w:ind w:left="5400" w:hanging="180"/>
+      </w:pPr>
+    </w:lvl>
+    <w:lvl w:ilvl="6" w:tplc="0409000F" w:tentative="1">
+      <w:start w:val="1"/>
+      <w:numFmt w:val="decimal"/>
+      <w:lvlText w:val="%7."/>
+      <w:lvlJc w:val="left"/>
+      <w:pPr>
+        <w:ind w:left="6120" w:hanging="360"/>
+      </w:pPr>
+    </w:lvl>
+    <w:lvl w:ilvl="7" w:tplc="04090019" w:tentative="1">
+      <w:start w:val="1"/>
+      <w:numFmt w:val="lowerLetter"/>
+      <w:lvlText w:val="%8."/>
+      <w:lvlJc w:val="left"/>
+      <w:pPr>
+        <w:ind w:left="6840" w:hanging="360"/>
+      </w:pPr>
+    </w:lvl>
+    <w:lvl w:ilvl="8" w:tplc="0409001B" w:tentative="1">
+      <w:start w:val="1"/>
+      <w:numFmt w:val="lowerRoman"/>
+      <w:lvlText w:val="%9."/>
+      <w:lvlJc w:val="right"/>
+      <w:pPr>
+        <w:ind w:left="7560" w:hanging="180"/>
+      </w:pPr>
+    </w:lvl>
+  </w:abstractNum>
+  <w:abstractNum w:abstractNumId="8">
+    <w:nsid w:val="7AFE3C28"/>
+    <w:multiLevelType w:val="hybridMultilevel"/>
+    <w:tmpl w:val="7E5E8404"/>
+    <w:lvl w:ilvl="0" w:tplc="2DC8D218">
       <w:start w:val="1"/>
       <w:numFmt w:val="decimal"/>
       <w:lvlText w:val="%1."/>
@@ -2568,6 +3052,9 @@
   <w:num w:numId="8">
     <w:abstractNumId w:val="7"/>
   </w:num>
+  <w:num w:numId="9">
+    <w:abstractNumId w:val="8"/>
+  </w:num>
 </w:numbering>
 </file>
 
@@ -2588,7 +3075,7 @@
       </w:pPr>
     </w:pPrDefault>
   </w:docDefaults>
-  <w:latentStyles w:defLockedState="0" w:defUIPriority="99" w:defSemiHidden="0" w:defUnhideWhenUsed="0" w:defQFormat="0" w:count="371">
+  <w:latentStyles w:defLockedState="0" w:defUIPriority="99" w:defSemiHidden="0" w:defUnhideWhenUsed="0" w:defQFormat="0" w:count="380">
     <w:lsdException w:name="Normal" w:uiPriority="0" w:qFormat="1"/>
     <w:lsdException w:name="heading 1" w:uiPriority="9" w:qFormat="1"/>
     <w:lsdException w:name="heading 2" w:semiHidden="1" w:uiPriority="9" w:unhideWhenUsed="1" w:qFormat="1"/>
@@ -3124,6 +3611,17 @@
       </w:tcPr>
     </w:tblStylePr>
   </w:style>
+  <w:style w:type="character" w:styleId="Hyperlink">
+    <w:name w:val="Hyperlink"/>
+    <w:basedOn w:val="DefaultParagraphFont"/>
+    <w:uiPriority w:val="99"/>
+    <w:unhideWhenUsed/>
+    <w:rsid w:val="00D22E42"/>
+    <w:rPr>
+      <w:color w:val="0563C1" w:themeColor="hyperlink"/>
+      <w:u w:val="single"/>
+    </w:rPr>
+  </w:style>
 </w:styles>
 </file>
 

</xml_diff>

<commit_message>
Update functional requirements (belongs to DatNT)
</commit_message>
<xml_diff>
--- a/Document/Reports/Report 1/Report_1_DatNT.docx
+++ b/Document/Reports/Report 1/Report_1_DatNT.docx
@@ -234,8 +234,6 @@
         </w:rPr>
         <w:t>. We also deploy application on smart-watch to increase convenient for user when they participate in traffic</w:t>
       </w:r>
-      <w:bookmarkStart w:id="0" w:name="_GoBack"/>
-      <w:bookmarkEnd w:id="0"/>
       <w:r>
         <w:rPr>
           <w:rFonts w:ascii="Cambria" w:hAnsi="Cambria"/>
@@ -429,7 +427,23 @@
           <w:rFonts w:ascii="Cambria" w:hAnsi="Cambria"/>
           <w:sz w:val="24"/>
         </w:rPr>
-        <w:t>Approve bus route and bus time change from background handler.</w:t>
+        <w:t>Approve bus route and bus time change from background handler</w:t>
+      </w:r>
+      <w:r>
+        <w:rPr>
+          <w:rFonts w:ascii="Cambria" w:hAnsi="Cambria"/>
+          <w:sz w:val="24"/>
+        </w:rPr>
+        <w:t xml:space="preserve"> and write to official database</w:t>
+      </w:r>
+      <w:bookmarkStart w:id="0" w:name="_GoBack"/>
+      <w:bookmarkEnd w:id="0"/>
+      <w:r>
+        <w:rPr>
+          <w:rFonts w:ascii="Cambria" w:hAnsi="Cambria"/>
+          <w:sz w:val="24"/>
+        </w:rPr>
+        <w:t>.</w:t>
       </w:r>
     </w:p>
     <w:p>
@@ -526,6 +540,13 @@
           <w:rFonts w:ascii="Cambria" w:hAnsi="Cambria"/>
           <w:sz w:val="24"/>
         </w:rPr>
+        <w:t xml:space="preserve"> and write to temporary database</w:t>
+      </w:r>
+      <w:r>
+        <w:rPr>
+          <w:rFonts w:ascii="Cambria" w:hAnsi="Cambria"/>
+          <w:sz w:val="24"/>
+        </w:rPr>
         <w:t>.</w:t>
       </w:r>
     </w:p>
@@ -543,6 +564,26 @@
           <w:sz w:val="24"/>
         </w:rPr>
         <w:t>Mobile Component:</w:t>
+      </w:r>
+    </w:p>
+    <w:p>
+      <w:pPr>
+        <w:pStyle w:val="ListParagraph"/>
+        <w:numPr>
+          <w:ilvl w:val="0"/>
+          <w:numId w:val="6"/>
+        </w:numPr>
+        <w:rPr>
+          <w:rFonts w:ascii="Cambria" w:hAnsi="Cambria"/>
+          <w:sz w:val="24"/>
+        </w:rPr>
+      </w:pPr>
+      <w:r>
+        <w:rPr>
+          <w:rFonts w:ascii="Cambria" w:hAnsi="Cambria"/>
+          <w:sz w:val="24"/>
+        </w:rPr>
+        <w:t>Synchronize data from server to mobile.</w:t>
       </w:r>
     </w:p>
     <w:p>
@@ -1119,47 +1160,13 @@
                 <w:szCs w:val="28"/>
               </w:rPr>
             </w:pPr>
-            <w:proofErr w:type="spellStart"/>
-            <w:r>
-              <w:rPr>
-                <w:rFonts w:asciiTheme="minorHAnsi" w:hAnsiTheme="minorHAnsi"/>
-                <w:szCs w:val="28"/>
-              </w:rPr>
-              <w:t>Kiều</w:t>
-            </w:r>
-            <w:proofErr w:type="spellEnd"/>
-            <w:r>
-              <w:rPr>
-                <w:rFonts w:asciiTheme="minorHAnsi" w:hAnsiTheme="minorHAnsi"/>
-                <w:szCs w:val="28"/>
-              </w:rPr>
-              <w:t xml:space="preserve"> </w:t>
-            </w:r>
-            <w:proofErr w:type="spellStart"/>
-            <w:r>
-              <w:rPr>
-                <w:rFonts w:asciiTheme="minorHAnsi" w:hAnsiTheme="minorHAnsi"/>
-                <w:szCs w:val="28"/>
-              </w:rPr>
-              <w:t>Trọng</w:t>
-            </w:r>
-            <w:proofErr w:type="spellEnd"/>
-            <w:r>
-              <w:rPr>
-                <w:rFonts w:asciiTheme="minorHAnsi" w:hAnsiTheme="minorHAnsi"/>
-                <w:szCs w:val="28"/>
-              </w:rPr>
-              <w:t xml:space="preserve"> </w:t>
-            </w:r>
-            <w:proofErr w:type="spellStart"/>
-            <w:r>
-              <w:rPr>
-                <w:rFonts w:asciiTheme="minorHAnsi" w:hAnsiTheme="minorHAnsi"/>
-                <w:szCs w:val="28"/>
-              </w:rPr>
-              <w:t>Khánh</w:t>
-            </w:r>
-            <w:proofErr w:type="spellEnd"/>
+            <w:r>
+              <w:rPr>
+                <w:rFonts w:asciiTheme="minorHAnsi" w:hAnsiTheme="minorHAnsi"/>
+                <w:szCs w:val="28"/>
+              </w:rPr>
+              <w:t>Kiều Trọng Khánh</w:t>
+            </w:r>
           </w:p>
         </w:tc>
         <w:tc>
@@ -1180,7 +1187,15 @@
                 <w:rFonts w:asciiTheme="minorHAnsi" w:hAnsiTheme="minorHAnsi"/>
                 <w:szCs w:val="28"/>
               </w:rPr>
-              <w:t>Project Manager</w:t>
+              <w:t xml:space="preserve">Project </w:t>
+            </w:r>
+            <w:r>
+              <w:rPr>
+                <w:rFonts w:asciiTheme="minorHAnsi" w:hAnsiTheme="minorHAnsi"/>
+                <w:szCs w:val="28"/>
+              </w:rPr>
+              <w:lastRenderedPageBreak/>
+              <w:t>Manager</w:t>
             </w:r>
           </w:p>
         </w:tc>
@@ -1202,6 +1217,7 @@
                 <w:rFonts w:asciiTheme="minorHAnsi" w:hAnsiTheme="minorHAnsi"/>
                 <w:szCs w:val="28"/>
               </w:rPr>
+              <w:lastRenderedPageBreak/>
               <w:t xml:space="preserve">Supervisor </w:t>
             </w:r>
           </w:p>
@@ -1249,6 +1265,7 @@
                 <w:rFonts w:asciiTheme="minorHAnsi" w:hAnsiTheme="minorHAnsi"/>
                 <w:szCs w:val="28"/>
               </w:rPr>
+              <w:lastRenderedPageBreak/>
               <w:t>2</w:t>
             </w:r>
           </w:p>
@@ -1266,47 +1283,13 @@
                 <w:szCs w:val="28"/>
               </w:rPr>
             </w:pPr>
-            <w:proofErr w:type="spellStart"/>
-            <w:r>
-              <w:rPr>
-                <w:rFonts w:asciiTheme="minorHAnsi" w:hAnsiTheme="minorHAnsi"/>
-                <w:szCs w:val="28"/>
-              </w:rPr>
-              <w:t>Huỳnh</w:t>
-            </w:r>
-            <w:proofErr w:type="spellEnd"/>
-            <w:r>
-              <w:rPr>
-                <w:rFonts w:asciiTheme="minorHAnsi" w:hAnsiTheme="minorHAnsi"/>
-                <w:szCs w:val="28"/>
-              </w:rPr>
-              <w:t xml:space="preserve"> </w:t>
-            </w:r>
-            <w:proofErr w:type="spellStart"/>
-            <w:r>
-              <w:rPr>
-                <w:rFonts w:asciiTheme="minorHAnsi" w:hAnsiTheme="minorHAnsi"/>
-                <w:szCs w:val="28"/>
-              </w:rPr>
-              <w:t>Quang</w:t>
-            </w:r>
-            <w:proofErr w:type="spellEnd"/>
-            <w:r>
-              <w:rPr>
-                <w:rFonts w:asciiTheme="minorHAnsi" w:hAnsiTheme="minorHAnsi"/>
-                <w:szCs w:val="28"/>
-              </w:rPr>
-              <w:t xml:space="preserve"> </w:t>
-            </w:r>
-            <w:proofErr w:type="spellStart"/>
-            <w:r>
-              <w:rPr>
-                <w:rFonts w:asciiTheme="minorHAnsi" w:hAnsiTheme="minorHAnsi"/>
-                <w:szCs w:val="28"/>
-              </w:rPr>
-              <w:t>Thảo</w:t>
-            </w:r>
-            <w:proofErr w:type="spellEnd"/>
+            <w:r>
+              <w:rPr>
+                <w:rFonts w:asciiTheme="minorHAnsi" w:hAnsiTheme="minorHAnsi"/>
+                <w:szCs w:val="28"/>
+              </w:rPr>
+              <w:t>Huỳnh Quang Thảo</w:t>
+            </w:r>
           </w:p>
         </w:tc>
         <w:tc>
@@ -1480,7 +1463,6 @@
                 <w:rFonts w:asciiTheme="minorHAnsi" w:hAnsiTheme="minorHAnsi"/>
                 <w:szCs w:val="28"/>
               </w:rPr>
-              <w:lastRenderedPageBreak/>
               <w:t>3</w:t>
             </w:r>
           </w:p>
@@ -1498,37 +1480,12 @@
                 <w:szCs w:val="28"/>
               </w:rPr>
             </w:pPr>
-            <w:proofErr w:type="spellStart"/>
-            <w:r>
-              <w:rPr>
-                <w:rFonts w:asciiTheme="minorHAnsi" w:hAnsiTheme="minorHAnsi"/>
-                <w:szCs w:val="28"/>
-              </w:rPr>
-              <w:t>Nguyễn</w:t>
-            </w:r>
-            <w:proofErr w:type="spellEnd"/>
-            <w:r>
-              <w:rPr>
-                <w:rFonts w:asciiTheme="minorHAnsi" w:hAnsiTheme="minorHAnsi"/>
-                <w:szCs w:val="28"/>
-              </w:rPr>
-              <w:t xml:space="preserve"> </w:t>
-            </w:r>
-            <w:proofErr w:type="spellStart"/>
-            <w:r>
-              <w:rPr>
-                <w:rFonts w:asciiTheme="minorHAnsi" w:hAnsiTheme="minorHAnsi"/>
-                <w:szCs w:val="28"/>
-              </w:rPr>
-              <w:t>Trung</w:t>
-            </w:r>
-            <w:proofErr w:type="spellEnd"/>
-            <w:r>
-              <w:rPr>
-                <w:rFonts w:asciiTheme="minorHAnsi" w:hAnsiTheme="minorHAnsi"/>
-                <w:szCs w:val="28"/>
-              </w:rPr>
-              <w:t xml:space="preserve"> Nam</w:t>
+            <w:r>
+              <w:rPr>
+                <w:rFonts w:asciiTheme="minorHAnsi" w:hAnsiTheme="minorHAnsi"/>
+                <w:szCs w:val="28"/>
+              </w:rPr>
+              <w:t>Nguyễn Trung Nam</w:t>
             </w:r>
           </w:p>
         </w:tc>
@@ -1718,47 +1675,13 @@
                 <w:szCs w:val="28"/>
               </w:rPr>
             </w:pPr>
-            <w:proofErr w:type="spellStart"/>
-            <w:r>
-              <w:rPr>
-                <w:rFonts w:asciiTheme="minorHAnsi" w:hAnsiTheme="minorHAnsi"/>
-                <w:szCs w:val="28"/>
-              </w:rPr>
-              <w:t>Trần</w:t>
-            </w:r>
-            <w:proofErr w:type="spellEnd"/>
-            <w:r>
-              <w:rPr>
-                <w:rFonts w:asciiTheme="minorHAnsi" w:hAnsiTheme="minorHAnsi"/>
-                <w:szCs w:val="28"/>
-              </w:rPr>
-              <w:t xml:space="preserve"> </w:t>
-            </w:r>
-            <w:proofErr w:type="spellStart"/>
-            <w:r>
-              <w:rPr>
-                <w:rFonts w:asciiTheme="minorHAnsi" w:hAnsiTheme="minorHAnsi"/>
-                <w:szCs w:val="28"/>
-              </w:rPr>
-              <w:t>Thanh</w:t>
-            </w:r>
-            <w:proofErr w:type="spellEnd"/>
-            <w:r>
-              <w:rPr>
-                <w:rFonts w:asciiTheme="minorHAnsi" w:hAnsiTheme="minorHAnsi"/>
-                <w:szCs w:val="28"/>
-              </w:rPr>
-              <w:t xml:space="preserve"> </w:t>
-            </w:r>
-            <w:proofErr w:type="spellStart"/>
-            <w:r>
-              <w:rPr>
-                <w:rFonts w:asciiTheme="minorHAnsi" w:hAnsiTheme="minorHAnsi"/>
-                <w:szCs w:val="28"/>
-              </w:rPr>
-              <w:t>Ngoan</w:t>
-            </w:r>
-            <w:proofErr w:type="spellEnd"/>
+            <w:r>
+              <w:rPr>
+                <w:rFonts w:asciiTheme="minorHAnsi" w:hAnsiTheme="minorHAnsi"/>
+                <w:szCs w:val="28"/>
+              </w:rPr>
+              <w:t>Trần Thanh Ngoan</w:t>
+            </w:r>
           </w:p>
         </w:tc>
         <w:tc>
@@ -1977,47 +1900,13 @@
                 <w:szCs w:val="28"/>
               </w:rPr>
             </w:pPr>
-            <w:proofErr w:type="spellStart"/>
-            <w:r>
-              <w:rPr>
-                <w:rFonts w:asciiTheme="minorHAnsi" w:hAnsiTheme="minorHAnsi"/>
-                <w:szCs w:val="28"/>
-              </w:rPr>
-              <w:t>Ngô</w:t>
-            </w:r>
-            <w:proofErr w:type="spellEnd"/>
-            <w:r>
-              <w:rPr>
-                <w:rFonts w:asciiTheme="minorHAnsi" w:hAnsiTheme="minorHAnsi"/>
-                <w:szCs w:val="28"/>
-              </w:rPr>
-              <w:t xml:space="preserve"> </w:t>
-            </w:r>
-            <w:proofErr w:type="spellStart"/>
-            <w:r>
-              <w:rPr>
-                <w:rFonts w:asciiTheme="minorHAnsi" w:hAnsiTheme="minorHAnsi"/>
-                <w:szCs w:val="28"/>
-              </w:rPr>
-              <w:t>Tiến</w:t>
-            </w:r>
-            <w:proofErr w:type="spellEnd"/>
-            <w:r>
-              <w:rPr>
-                <w:rFonts w:asciiTheme="minorHAnsi" w:hAnsiTheme="minorHAnsi"/>
-                <w:szCs w:val="28"/>
-              </w:rPr>
-              <w:t xml:space="preserve"> </w:t>
-            </w:r>
-            <w:proofErr w:type="spellStart"/>
-            <w:r>
-              <w:rPr>
-                <w:rFonts w:asciiTheme="minorHAnsi" w:hAnsiTheme="minorHAnsi"/>
-                <w:szCs w:val="28"/>
-              </w:rPr>
-              <w:t>Đạt</w:t>
-            </w:r>
-            <w:proofErr w:type="spellEnd"/>
+            <w:r>
+              <w:rPr>
+                <w:rFonts w:asciiTheme="minorHAnsi" w:hAnsiTheme="minorHAnsi"/>
+                <w:szCs w:val="28"/>
+              </w:rPr>
+              <w:t>Ngô Tiến Đạt</w:t>
+            </w:r>
           </w:p>
         </w:tc>
         <w:tc>

</xml_diff>

<commit_message>
fix scope for functional requirement (belong to DatNT)
</commit_message>
<xml_diff>
--- a/Document/Reports/Report 1/Report_1_DatNT.docx
+++ b/Document/Reports/Report 1/Report_1_DatNT.docx
@@ -436,8 +436,6 @@
         </w:rPr>
         <w:t xml:space="preserve"> and write to official database</w:t>
       </w:r>
-      <w:bookmarkStart w:id="0" w:name="_GoBack"/>
-      <w:bookmarkEnd w:id="0"/>
       <w:r>
         <w:rPr>
           <w:rFonts w:ascii="Cambria" w:hAnsi="Cambria"/>
@@ -664,49 +662,7 @@
           <w:rFonts w:ascii="Cambria" w:hAnsi="Cambria"/>
           <w:sz w:val="24"/>
         </w:rPr>
-        <w:t xml:space="preserve">Find optimize path between </w:t>
-      </w:r>
-      <w:r>
-        <w:rPr>
-          <w:rFonts w:ascii="Cambria" w:hAnsi="Cambria"/>
-          <w:sz w:val="24"/>
-        </w:rPr>
-        <w:t>four</w:t>
-      </w:r>
-      <w:r>
-        <w:rPr>
-          <w:rFonts w:ascii="Cambria" w:hAnsi="Cambria"/>
-          <w:sz w:val="24"/>
-        </w:rPr>
-        <w:t xml:space="preserve"> point</w:t>
-      </w:r>
-      <w:r>
-        <w:rPr>
-          <w:rFonts w:ascii="Cambria" w:hAnsi="Cambria"/>
-          <w:sz w:val="24"/>
-        </w:rPr>
-        <w:t>s</w:t>
-      </w:r>
-      <w:r>
-        <w:rPr>
-          <w:rFonts w:ascii="Cambria" w:hAnsi="Cambria"/>
-          <w:sz w:val="24"/>
-        </w:rPr>
-        <w:t xml:space="preserve"> when using </w:t>
-      </w:r>
-      <w:r>
-        <w:rPr>
-          <w:rFonts w:ascii="Cambria" w:hAnsi="Cambria"/>
-          <w:sz w:val="24"/>
-        </w:rPr>
-        <w:t>bus</w:t>
-      </w:r>
-      <w:r>
-        <w:rPr>
-          <w:rFonts w:ascii="Cambria" w:hAnsi="Cambria"/>
-          <w:sz w:val="24"/>
-        </w:rPr>
-        <w:t>.</w:t>
+        <w:t>Find optimize path between four points when using bus.</w:t>
       </w:r>
     </w:p>
     <w:p>
@@ -726,49 +682,7 @@
           <w:rFonts w:ascii="Cambria" w:hAnsi="Cambria"/>
           <w:sz w:val="24"/>
         </w:rPr>
-        <w:t xml:space="preserve">Find optimize path between </w:t>
-      </w:r>
-      <w:r>
-        <w:rPr>
-          <w:rFonts w:ascii="Cambria" w:hAnsi="Cambria"/>
-          <w:sz w:val="24"/>
-        </w:rPr>
-        <w:t>four</w:t>
-      </w:r>
-      <w:r>
-        <w:rPr>
-          <w:rFonts w:ascii="Cambria" w:hAnsi="Cambria"/>
-          <w:sz w:val="24"/>
-        </w:rPr>
-        <w:t xml:space="preserve"> point</w:t>
-      </w:r>
-      <w:r>
-        <w:rPr>
-          <w:rFonts w:ascii="Cambria" w:hAnsi="Cambria"/>
-          <w:sz w:val="24"/>
-        </w:rPr>
-        <w:t>s</w:t>
-      </w:r>
-      <w:r>
-        <w:rPr>
-          <w:rFonts w:ascii="Cambria" w:hAnsi="Cambria"/>
-          <w:sz w:val="24"/>
-        </w:rPr>
-        <w:t xml:space="preserve"> when using </w:t>
-      </w:r>
-      <w:r>
-        <w:rPr>
-          <w:rFonts w:ascii="Cambria" w:hAnsi="Cambria"/>
-          <w:sz w:val="24"/>
-        </w:rPr>
-        <w:t>motorbike</w:t>
-      </w:r>
-      <w:r>
-        <w:rPr>
-          <w:rFonts w:ascii="Cambria" w:hAnsi="Cambria"/>
-          <w:sz w:val="24"/>
-        </w:rPr>
-        <w:t>.</w:t>
+        <w:t>Find optimize path between four points when using motorbike.</w:t>
       </w:r>
     </w:p>
     <w:p>
@@ -844,14 +758,21 @@
           <w:rFonts w:ascii="Cambria" w:hAnsi="Cambria"/>
           <w:sz w:val="24"/>
         </w:rPr>
-        <w:t>Notify next bus station</w:t>
-      </w:r>
-      <w:r>
-        <w:rPr>
-          <w:rFonts w:ascii="Cambria" w:hAnsi="Cambria"/>
-          <w:sz w:val="24"/>
-        </w:rPr>
-        <w:t xml:space="preserve"> and when user should leave bus</w:t>
+        <w:t xml:space="preserve">Notify </w:t>
+      </w:r>
+      <w:r>
+        <w:rPr>
+          <w:rFonts w:ascii="Cambria" w:hAnsi="Cambria"/>
+          <w:sz w:val="24"/>
+        </w:rPr>
+        <w:t xml:space="preserve">when user nearly </w:t>
+      </w:r>
+      <w:r>
+        <w:rPr>
+          <w:rFonts w:ascii="Cambria" w:hAnsi="Cambria"/>
+          <w:sz w:val="24"/>
+        </w:rPr>
+        <w:t>leave bus</w:t>
       </w:r>
       <w:r>
         <w:rPr>
@@ -923,6 +844,7 @@
           <w:sz w:val="24"/>
         </w:rPr>
       </w:pPr>
+      <w:bookmarkStart w:id="0" w:name="_GoBack"/>
       <w:r>
         <w:rPr>
           <w:rFonts w:ascii="Cambria" w:hAnsi="Cambria"/>
@@ -931,6 +853,7 @@
         <w:t>Bus Driver Component</w:t>
       </w:r>
     </w:p>
+    <w:bookmarkEnd w:id="0"/>
     <w:p>
       <w:pPr>
         <w:pStyle w:val="ListParagraph"/>
@@ -1160,13 +1083,47 @@
                 <w:szCs w:val="28"/>
               </w:rPr>
             </w:pPr>
-            <w:r>
-              <w:rPr>
-                <w:rFonts w:asciiTheme="minorHAnsi" w:hAnsiTheme="minorHAnsi"/>
-                <w:szCs w:val="28"/>
-              </w:rPr>
-              <w:t>Kiều Trọng Khánh</w:t>
-            </w:r>
+            <w:proofErr w:type="spellStart"/>
+            <w:r>
+              <w:rPr>
+                <w:rFonts w:asciiTheme="minorHAnsi" w:hAnsiTheme="minorHAnsi"/>
+                <w:szCs w:val="28"/>
+              </w:rPr>
+              <w:t>Kiều</w:t>
+            </w:r>
+            <w:proofErr w:type="spellEnd"/>
+            <w:r>
+              <w:rPr>
+                <w:rFonts w:asciiTheme="minorHAnsi" w:hAnsiTheme="minorHAnsi"/>
+                <w:szCs w:val="28"/>
+              </w:rPr>
+              <w:t xml:space="preserve"> </w:t>
+            </w:r>
+            <w:proofErr w:type="spellStart"/>
+            <w:r>
+              <w:rPr>
+                <w:rFonts w:asciiTheme="minorHAnsi" w:hAnsiTheme="minorHAnsi"/>
+                <w:szCs w:val="28"/>
+              </w:rPr>
+              <w:t>Trọng</w:t>
+            </w:r>
+            <w:proofErr w:type="spellEnd"/>
+            <w:r>
+              <w:rPr>
+                <w:rFonts w:asciiTheme="minorHAnsi" w:hAnsiTheme="minorHAnsi"/>
+                <w:szCs w:val="28"/>
+              </w:rPr>
+              <w:t xml:space="preserve"> </w:t>
+            </w:r>
+            <w:proofErr w:type="spellStart"/>
+            <w:r>
+              <w:rPr>
+                <w:rFonts w:asciiTheme="minorHAnsi" w:hAnsiTheme="minorHAnsi"/>
+                <w:szCs w:val="28"/>
+              </w:rPr>
+              <w:t>Khánh</w:t>
+            </w:r>
+            <w:proofErr w:type="spellEnd"/>
           </w:p>
         </w:tc>
         <w:tc>
@@ -1283,13 +1240,47 @@
                 <w:szCs w:val="28"/>
               </w:rPr>
             </w:pPr>
-            <w:r>
-              <w:rPr>
-                <w:rFonts w:asciiTheme="minorHAnsi" w:hAnsiTheme="minorHAnsi"/>
-                <w:szCs w:val="28"/>
-              </w:rPr>
-              <w:t>Huỳnh Quang Thảo</w:t>
-            </w:r>
+            <w:proofErr w:type="spellStart"/>
+            <w:r>
+              <w:rPr>
+                <w:rFonts w:asciiTheme="minorHAnsi" w:hAnsiTheme="minorHAnsi"/>
+                <w:szCs w:val="28"/>
+              </w:rPr>
+              <w:t>Huỳnh</w:t>
+            </w:r>
+            <w:proofErr w:type="spellEnd"/>
+            <w:r>
+              <w:rPr>
+                <w:rFonts w:asciiTheme="minorHAnsi" w:hAnsiTheme="minorHAnsi"/>
+                <w:szCs w:val="28"/>
+              </w:rPr>
+              <w:t xml:space="preserve"> </w:t>
+            </w:r>
+            <w:proofErr w:type="spellStart"/>
+            <w:r>
+              <w:rPr>
+                <w:rFonts w:asciiTheme="minorHAnsi" w:hAnsiTheme="minorHAnsi"/>
+                <w:szCs w:val="28"/>
+              </w:rPr>
+              <w:t>Quang</w:t>
+            </w:r>
+            <w:proofErr w:type="spellEnd"/>
+            <w:r>
+              <w:rPr>
+                <w:rFonts w:asciiTheme="minorHAnsi" w:hAnsiTheme="minorHAnsi"/>
+                <w:szCs w:val="28"/>
+              </w:rPr>
+              <w:t xml:space="preserve"> </w:t>
+            </w:r>
+            <w:proofErr w:type="spellStart"/>
+            <w:r>
+              <w:rPr>
+                <w:rFonts w:asciiTheme="minorHAnsi" w:hAnsiTheme="minorHAnsi"/>
+                <w:szCs w:val="28"/>
+              </w:rPr>
+              <w:t>Thảo</w:t>
+            </w:r>
+            <w:proofErr w:type="spellEnd"/>
           </w:p>
         </w:tc>
         <w:tc>
@@ -1480,12 +1471,37 @@
                 <w:szCs w:val="28"/>
               </w:rPr>
             </w:pPr>
-            <w:r>
-              <w:rPr>
-                <w:rFonts w:asciiTheme="minorHAnsi" w:hAnsiTheme="minorHAnsi"/>
-                <w:szCs w:val="28"/>
-              </w:rPr>
-              <w:t>Nguyễn Trung Nam</w:t>
+            <w:proofErr w:type="spellStart"/>
+            <w:r>
+              <w:rPr>
+                <w:rFonts w:asciiTheme="minorHAnsi" w:hAnsiTheme="minorHAnsi"/>
+                <w:szCs w:val="28"/>
+              </w:rPr>
+              <w:t>Nguyễn</w:t>
+            </w:r>
+            <w:proofErr w:type="spellEnd"/>
+            <w:r>
+              <w:rPr>
+                <w:rFonts w:asciiTheme="minorHAnsi" w:hAnsiTheme="minorHAnsi"/>
+                <w:szCs w:val="28"/>
+              </w:rPr>
+              <w:t xml:space="preserve"> </w:t>
+            </w:r>
+            <w:proofErr w:type="spellStart"/>
+            <w:r>
+              <w:rPr>
+                <w:rFonts w:asciiTheme="minorHAnsi" w:hAnsiTheme="minorHAnsi"/>
+                <w:szCs w:val="28"/>
+              </w:rPr>
+              <w:t>Trung</w:t>
+            </w:r>
+            <w:proofErr w:type="spellEnd"/>
+            <w:r>
+              <w:rPr>
+                <w:rFonts w:asciiTheme="minorHAnsi" w:hAnsiTheme="minorHAnsi"/>
+                <w:szCs w:val="28"/>
+              </w:rPr>
+              <w:t xml:space="preserve"> Nam</w:t>
             </w:r>
           </w:p>
         </w:tc>
@@ -1675,13 +1691,47 @@
                 <w:szCs w:val="28"/>
               </w:rPr>
             </w:pPr>
-            <w:r>
-              <w:rPr>
-                <w:rFonts w:asciiTheme="minorHAnsi" w:hAnsiTheme="minorHAnsi"/>
-                <w:szCs w:val="28"/>
-              </w:rPr>
-              <w:t>Trần Thanh Ngoan</w:t>
-            </w:r>
+            <w:proofErr w:type="spellStart"/>
+            <w:r>
+              <w:rPr>
+                <w:rFonts w:asciiTheme="minorHAnsi" w:hAnsiTheme="minorHAnsi"/>
+                <w:szCs w:val="28"/>
+              </w:rPr>
+              <w:t>Trần</w:t>
+            </w:r>
+            <w:proofErr w:type="spellEnd"/>
+            <w:r>
+              <w:rPr>
+                <w:rFonts w:asciiTheme="minorHAnsi" w:hAnsiTheme="minorHAnsi"/>
+                <w:szCs w:val="28"/>
+              </w:rPr>
+              <w:t xml:space="preserve"> </w:t>
+            </w:r>
+            <w:proofErr w:type="spellStart"/>
+            <w:r>
+              <w:rPr>
+                <w:rFonts w:asciiTheme="minorHAnsi" w:hAnsiTheme="minorHAnsi"/>
+                <w:szCs w:val="28"/>
+              </w:rPr>
+              <w:t>Thanh</w:t>
+            </w:r>
+            <w:proofErr w:type="spellEnd"/>
+            <w:r>
+              <w:rPr>
+                <w:rFonts w:asciiTheme="minorHAnsi" w:hAnsiTheme="minorHAnsi"/>
+                <w:szCs w:val="28"/>
+              </w:rPr>
+              <w:t xml:space="preserve"> </w:t>
+            </w:r>
+            <w:proofErr w:type="spellStart"/>
+            <w:r>
+              <w:rPr>
+                <w:rFonts w:asciiTheme="minorHAnsi" w:hAnsiTheme="minorHAnsi"/>
+                <w:szCs w:val="28"/>
+              </w:rPr>
+              <w:t>Ngoan</w:t>
+            </w:r>
+            <w:proofErr w:type="spellEnd"/>
           </w:p>
         </w:tc>
         <w:tc>
@@ -1900,13 +1950,47 @@
                 <w:szCs w:val="28"/>
               </w:rPr>
             </w:pPr>
-            <w:r>
-              <w:rPr>
-                <w:rFonts w:asciiTheme="minorHAnsi" w:hAnsiTheme="minorHAnsi"/>
-                <w:szCs w:val="28"/>
-              </w:rPr>
-              <w:t>Ngô Tiến Đạt</w:t>
-            </w:r>
+            <w:proofErr w:type="spellStart"/>
+            <w:r>
+              <w:rPr>
+                <w:rFonts w:asciiTheme="minorHAnsi" w:hAnsiTheme="minorHAnsi"/>
+                <w:szCs w:val="28"/>
+              </w:rPr>
+              <w:t>Ngô</w:t>
+            </w:r>
+            <w:proofErr w:type="spellEnd"/>
+            <w:r>
+              <w:rPr>
+                <w:rFonts w:asciiTheme="minorHAnsi" w:hAnsiTheme="minorHAnsi"/>
+                <w:szCs w:val="28"/>
+              </w:rPr>
+              <w:t xml:space="preserve"> </w:t>
+            </w:r>
+            <w:proofErr w:type="spellStart"/>
+            <w:r>
+              <w:rPr>
+                <w:rFonts w:asciiTheme="minorHAnsi" w:hAnsiTheme="minorHAnsi"/>
+                <w:szCs w:val="28"/>
+              </w:rPr>
+              <w:t>Tiến</w:t>
+            </w:r>
+            <w:proofErr w:type="spellEnd"/>
+            <w:r>
+              <w:rPr>
+                <w:rFonts w:asciiTheme="minorHAnsi" w:hAnsiTheme="minorHAnsi"/>
+                <w:szCs w:val="28"/>
+              </w:rPr>
+              <w:t xml:space="preserve"> </w:t>
+            </w:r>
+            <w:proofErr w:type="spellStart"/>
+            <w:r>
+              <w:rPr>
+                <w:rFonts w:asciiTheme="minorHAnsi" w:hAnsiTheme="minorHAnsi"/>
+                <w:szCs w:val="28"/>
+              </w:rPr>
+              <w:t>Đạt</w:t>
+            </w:r>
+            <w:proofErr w:type="spellEnd"/>
           </w:p>
         </w:tc>
         <w:tc>

</xml_diff>

<commit_message>
Update Component Report 1: Project Introduction.
</commit_message>
<xml_diff>
--- a/Document/Reports/Report 1/Report_1_DatNT.docx
+++ b/Document/Reports/Report 1/Report_1_DatNT.docx
@@ -1,6 +1,6 @@
 
 <file path=word/document.xml><?xml version="1.0" encoding="utf-8"?>
-<w:document xmlns:wpc="http://schemas.microsoft.com/office/word/2010/wordprocessingCanvas" xmlns:mo="http://schemas.microsoft.com/office/mac/office/2008/main" xmlns:mc="http://schemas.openxmlformats.org/markup-compatibility/2006" xmlns:mv="urn:schemas-microsoft-com:mac:vml" xmlns:o="urn:schemas-microsoft-com:office:office" xmlns:r="http://schemas.openxmlformats.org/officeDocument/2006/relationships" xmlns:m="http://schemas.openxmlformats.org/officeDocument/2006/math" xmlns:v="urn:schemas-microsoft-com:vml" xmlns:wp14="http://schemas.microsoft.com/office/word/2010/wordprocessingDrawing" xmlns:wp="http://schemas.openxmlformats.org/drawingml/2006/wordprocessingDrawing" xmlns:w10="urn:schemas-microsoft-com:office:word" xmlns:w="http://schemas.openxmlformats.org/wordprocessingml/2006/main" xmlns:w14="http://schemas.microsoft.com/office/word/2010/wordml" xmlns:w15="http://schemas.microsoft.com/office/word/2012/wordml" xmlns:wpg="http://schemas.microsoft.com/office/word/2010/wordprocessingGroup" xmlns:wpi="http://schemas.microsoft.com/office/word/2010/wordprocessingInk" xmlns:wne="http://schemas.microsoft.com/office/word/2006/wordml" xmlns:wps="http://schemas.microsoft.com/office/word/2010/wordprocessingShape" mc:Ignorable="w14 w15 wp14">
+<w:document xmlns:wpc="http://schemas.microsoft.com/office/word/2010/wordprocessingCanvas" xmlns:mc="http://schemas.openxmlformats.org/markup-compatibility/2006" xmlns:o="urn:schemas-microsoft-com:office:office" xmlns:r="http://schemas.openxmlformats.org/officeDocument/2006/relationships" xmlns:m="http://schemas.openxmlformats.org/officeDocument/2006/math" xmlns:v="urn:schemas-microsoft-com:vml" xmlns:wp14="http://schemas.microsoft.com/office/word/2010/wordprocessingDrawing" xmlns:wp="http://schemas.openxmlformats.org/drawingml/2006/wordprocessingDrawing" xmlns:w10="urn:schemas-microsoft-com:office:word" xmlns:w="http://schemas.openxmlformats.org/wordprocessingml/2006/main" xmlns:w14="http://schemas.microsoft.com/office/word/2010/wordml" xmlns:w15="http://schemas.microsoft.com/office/word/2012/wordml" xmlns:wpg="http://schemas.microsoft.com/office/word/2010/wordprocessingGroup" xmlns:wpi="http://schemas.microsoft.com/office/word/2010/wordprocessingInk" xmlns:wne="http://schemas.microsoft.com/office/word/2006/wordml" xmlns:wps="http://schemas.microsoft.com/office/word/2010/wordprocessingShape" mc:Ignorable="w14 w15 wp14">
   <w:body>
     <w:p>
       <w:pPr>
@@ -72,168 +72,75 @@
     </w:p>
     <w:p>
       <w:pPr>
-        <w:pStyle w:val="ListParagraph"/>
-        <w:rPr>
-          <w:rFonts w:ascii="Cambria" w:hAnsi="Cambria"/>
-          <w:sz w:val="24"/>
-        </w:rPr>
-      </w:pPr>
-      <w:r>
-        <w:rPr>
-          <w:rFonts w:ascii="Cambria" w:hAnsi="Cambria"/>
-          <w:sz w:val="24"/>
-        </w:rPr>
-        <w:t>Nowadays, w</w:t>
-      </w:r>
-      <w:r>
-        <w:rPr>
-          <w:rFonts w:ascii="Cambria" w:hAnsi="Cambria"/>
-          <w:sz w:val="24"/>
-        </w:rPr>
-        <w:t xml:space="preserve">ithin </w:t>
-      </w:r>
-      <w:r>
-        <w:rPr>
-          <w:rFonts w:ascii="Cambria" w:hAnsi="Cambria"/>
-          <w:sz w:val="24"/>
-        </w:rPr>
-        <w:t xml:space="preserve">the </w:t>
-      </w:r>
-      <w:r>
-        <w:rPr>
-          <w:rFonts w:ascii="Cambria" w:hAnsi="Cambria"/>
-          <w:sz w:val="24"/>
-        </w:rPr>
-        <w:t xml:space="preserve">strong development of presently economy, time </w:t>
-      </w:r>
-      <w:r>
-        <w:rPr>
-          <w:rFonts w:ascii="Cambria" w:hAnsi="Cambria"/>
-          <w:sz w:val="24"/>
-        </w:rPr>
-        <w:t>is always the one</w:t>
-      </w:r>
-      <w:r>
-        <w:rPr>
-          <w:rFonts w:ascii="Cambria" w:hAnsi="Cambria"/>
-          <w:sz w:val="24"/>
-        </w:rPr>
-        <w:t xml:space="preserve"> of priority </w:t>
-      </w:r>
-      <w:r>
-        <w:rPr>
-          <w:rFonts w:ascii="Cambria" w:hAnsi="Cambria"/>
-          <w:sz w:val="24"/>
-        </w:rPr>
-        <w:t>in</w:t>
-      </w:r>
-      <w:r>
-        <w:rPr>
-          <w:rFonts w:ascii="Cambria" w:hAnsi="Cambria"/>
-          <w:sz w:val="24"/>
-        </w:rPr>
-        <w:t xml:space="preserve"> all </w:t>
-      </w:r>
-      <w:r>
-        <w:rPr>
-          <w:rFonts w:ascii="Cambria" w:hAnsi="Cambria"/>
-          <w:sz w:val="24"/>
-        </w:rPr>
-        <w:t>areas</w:t>
-      </w:r>
-      <w:r>
-        <w:rPr>
-          <w:rFonts w:ascii="Cambria" w:hAnsi="Cambria"/>
-          <w:sz w:val="24"/>
-        </w:rPr>
-        <w:t xml:space="preserve">. In particularly, when participating in traffic, </w:t>
-      </w:r>
-      <w:r>
-        <w:rPr>
-          <w:rFonts w:ascii="Cambria" w:hAnsi="Cambria"/>
-          <w:sz w:val="24"/>
-        </w:rPr>
-        <w:t>how to move</w:t>
-      </w:r>
-      <w:r>
-        <w:rPr>
-          <w:rFonts w:ascii="Cambria" w:hAnsi="Cambria"/>
-          <w:sz w:val="24"/>
-        </w:rPr>
-        <w:t xml:space="preserve"> in many difference location</w:t>
-      </w:r>
-      <w:r>
-        <w:rPr>
-          <w:rFonts w:ascii="Cambria" w:hAnsi="Cambria"/>
-          <w:sz w:val="24"/>
-        </w:rPr>
-        <w:t>s</w:t>
-      </w:r>
-      <w:r>
-        <w:rPr>
-          <w:rFonts w:ascii="Cambria" w:hAnsi="Cambria"/>
-          <w:sz w:val="24"/>
-        </w:rPr>
-        <w:t xml:space="preserve"> as fast as possible in other that you can save your time and cost</w:t>
-      </w:r>
-      <w:r>
-        <w:rPr>
-          <w:rFonts w:ascii="Cambria" w:hAnsi="Cambria"/>
-          <w:sz w:val="24"/>
-        </w:rPr>
-        <w:t xml:space="preserve">. However, </w:t>
-      </w:r>
-      <w:r>
-        <w:rPr>
-          <w:rFonts w:ascii="Cambria" w:hAnsi="Cambria"/>
-          <w:sz w:val="24"/>
-        </w:rPr>
-        <w:t>we have not had a quite perfect application which response the needs from user until now.</w:t>
+        <w:ind w:left="360" w:firstLine="360"/>
+        <w:rPr>
+          <w:rFonts w:ascii="Cambria" w:hAnsi="Cambria"/>
+          <w:sz w:val="24"/>
+        </w:rPr>
+      </w:pPr>
+      <w:r>
+        <w:rPr>
+          <w:rFonts w:ascii="Cambria" w:hAnsi="Cambria"/>
+          <w:sz w:val="24"/>
+        </w:rPr>
+        <w:t xml:space="preserve">Nowadays, within the strong development of presently economy, time is always the one of priority in all areas. In particularly, when participating in traffic, how to route through more than two points as fast as possible in other that you can save your time. Presently, most of an application on market are not support on routing through two points. For example, Google Map Application and </w:t>
+      </w:r>
+      <w:proofErr w:type="spellStart"/>
+      <w:r>
+        <w:rPr>
+          <w:rFonts w:ascii="Cambria" w:hAnsi="Cambria"/>
+          <w:sz w:val="24"/>
+        </w:rPr>
+        <w:t>BusMap</w:t>
+      </w:r>
+      <w:proofErr w:type="spellEnd"/>
+      <w:r>
+        <w:rPr>
+          <w:rFonts w:ascii="Cambria" w:hAnsi="Cambria"/>
+          <w:sz w:val="24"/>
+        </w:rPr>
+        <w:t xml:space="preserve"> just support on routing through two points at most so that they cannot help you to save time if you want to route through two points. Besides that, both app’s user interface above is less convenient to use on smartphone.</w:t>
       </w:r>
     </w:p>
     <w:p>
       <w:pPr>
         <w:pStyle w:val="ListParagraph"/>
-        <w:rPr>
-          <w:rFonts w:ascii="Cambria" w:hAnsi="Cambria"/>
-          <w:sz w:val="32"/>
-        </w:rPr>
-      </w:pPr>
-      <w:r>
-        <w:rPr>
-          <w:rFonts w:ascii="Cambria" w:hAnsi="Cambria"/>
-          <w:sz w:val="24"/>
-        </w:rPr>
-        <w:t xml:space="preserve">Facing above problem, our team have given solution to overcome </w:t>
-      </w:r>
-      <w:r>
-        <w:rPr>
-          <w:rFonts w:ascii="Cambria" w:hAnsi="Cambria"/>
-          <w:sz w:val="24"/>
-        </w:rPr>
-        <w:t>defect</w:t>
-      </w:r>
-      <w:r>
-        <w:rPr>
-          <w:rFonts w:ascii="Cambria" w:hAnsi="Cambria"/>
-          <w:sz w:val="24"/>
-        </w:rPr>
-        <w:t xml:space="preserve"> of </w:t>
-      </w:r>
-      <w:r>
-        <w:rPr>
-          <w:rFonts w:ascii="Cambria" w:hAnsi="Cambria"/>
-          <w:sz w:val="24"/>
-        </w:rPr>
-        <w:t>present software on market</w:t>
-      </w:r>
-      <w:r>
-        <w:rPr>
-          <w:rFonts w:ascii="Cambria" w:hAnsi="Cambria"/>
-          <w:sz w:val="24"/>
-        </w:rPr>
-        <w:t>. We also deploy application on smart-watch to increase convenient for user when they participate in traffic</w:t>
-      </w:r>
+        <w:ind w:left="360" w:firstLine="360"/>
+        <w:rPr>
+          <w:rFonts w:ascii="Cambria" w:hAnsi="Cambria"/>
+          <w:sz w:val="24"/>
+        </w:rPr>
+      </w:pPr>
+      <w:r>
+        <w:rPr>
+          <w:rFonts w:ascii="Cambria" w:hAnsi="Cambria"/>
+          <w:sz w:val="24"/>
+        </w:rPr>
+        <w:t xml:space="preserve">Facing above problem, our team build the application named is Smart Wear on Your Route. In our application, we allow user route through more than two points. Within this improving on routing, user will find the shortest path pass more two points. Thus, user will save more time when user participating in traffic. Furthermore, we provide some feature to help user interact more easily with our application. </w:t>
+      </w:r>
+    </w:p>
+    <w:p>
+      <w:pPr>
+        <w:pStyle w:val="ListParagraph"/>
+        <w:ind w:left="360" w:firstLine="360"/>
+        <w:rPr>
+          <w:rFonts w:ascii="Cambria" w:hAnsi="Cambria"/>
+          <w:sz w:val="24"/>
+        </w:rPr>
+      </w:pPr>
+      <w:r>
+        <w:rPr>
+          <w:rFonts w:ascii="Cambria" w:hAnsi="Cambria"/>
+          <w:sz w:val="24"/>
+        </w:rPr>
+        <w:t>In additional, we also provide system software on website for staff to manage bus route, bus time information and the change from background handler.</w:t>
+      </w:r>
+    </w:p>
+    <w:p>
+      <w:pPr>
+        <w:pStyle w:val="ListParagraph"/>
+        <w:ind w:left="2430"/>
+      </w:pPr>
       <w:r>
         <w:rPr>
           <w:rFonts w:ascii="Cambria" w:hAnsi="Cambria"/>
@@ -320,6 +227,8 @@
           <w:szCs w:val="24"/>
         </w:rPr>
       </w:pPr>
+      <w:bookmarkStart w:id="0" w:name="_GoBack"/>
+      <w:bookmarkEnd w:id="0"/>
     </w:p>
     <w:p>
       <w:pPr>
@@ -799,6 +708,7 @@
           <w:rFonts w:ascii="Cambria" w:hAnsi="Cambria"/>
           <w:sz w:val="24"/>
         </w:rPr>
+        <w:lastRenderedPageBreak/>
         <w:t>Notify route when going by motorbike</w:t>
       </w:r>
     </w:p>
@@ -844,7 +754,6 @@
           <w:sz w:val="24"/>
         </w:rPr>
       </w:pPr>
-      <w:bookmarkStart w:id="0" w:name="_GoBack"/>
       <w:r>
         <w:rPr>
           <w:rFonts w:ascii="Cambria" w:hAnsi="Cambria"/>
@@ -853,7 +762,6 @@
         <w:t>Bus Driver Component</w:t>
       </w:r>
     </w:p>
-    <w:bookmarkEnd w:id="0"/>
     <w:p>
       <w:pPr>
         <w:pStyle w:val="ListParagraph"/>
@@ -1144,15 +1052,7 @@
                 <w:rFonts w:asciiTheme="minorHAnsi" w:hAnsiTheme="minorHAnsi"/>
                 <w:szCs w:val="28"/>
               </w:rPr>
-              <w:t xml:space="preserve">Project </w:t>
-            </w:r>
-            <w:r>
-              <w:rPr>
-                <w:rFonts w:asciiTheme="minorHAnsi" w:hAnsiTheme="minorHAnsi"/>
-                <w:szCs w:val="28"/>
-              </w:rPr>
-              <w:lastRenderedPageBreak/>
-              <w:t>Manager</w:t>
+              <w:t>Project Manager</w:t>
             </w:r>
           </w:p>
         </w:tc>
@@ -1174,7 +1074,6 @@
                 <w:rFonts w:asciiTheme="minorHAnsi" w:hAnsiTheme="minorHAnsi"/>
                 <w:szCs w:val="28"/>
               </w:rPr>
-              <w:lastRenderedPageBreak/>
               <w:t xml:space="preserve">Supervisor </w:t>
             </w:r>
           </w:p>
@@ -1222,7 +1121,6 @@
                 <w:rFonts w:asciiTheme="minorHAnsi" w:hAnsiTheme="minorHAnsi"/>
                 <w:szCs w:val="28"/>
               </w:rPr>
-              <w:lastRenderedPageBreak/>
               <w:t>2</w:t>
             </w:r>
           </w:p>
@@ -1950,47 +1848,13 @@
                 <w:szCs w:val="28"/>
               </w:rPr>
             </w:pPr>
-            <w:proofErr w:type="spellStart"/>
-            <w:r>
-              <w:rPr>
-                <w:rFonts w:asciiTheme="minorHAnsi" w:hAnsiTheme="minorHAnsi"/>
-                <w:szCs w:val="28"/>
-              </w:rPr>
-              <w:t>Ngô</w:t>
-            </w:r>
-            <w:proofErr w:type="spellEnd"/>
-            <w:r>
-              <w:rPr>
-                <w:rFonts w:asciiTheme="minorHAnsi" w:hAnsiTheme="minorHAnsi"/>
-                <w:szCs w:val="28"/>
-              </w:rPr>
-              <w:t xml:space="preserve"> </w:t>
-            </w:r>
-            <w:proofErr w:type="spellStart"/>
-            <w:r>
-              <w:rPr>
-                <w:rFonts w:asciiTheme="minorHAnsi" w:hAnsiTheme="minorHAnsi"/>
-                <w:szCs w:val="28"/>
-              </w:rPr>
-              <w:t>Tiến</w:t>
-            </w:r>
-            <w:proofErr w:type="spellEnd"/>
-            <w:r>
-              <w:rPr>
-                <w:rFonts w:asciiTheme="minorHAnsi" w:hAnsiTheme="minorHAnsi"/>
-                <w:szCs w:val="28"/>
-              </w:rPr>
-              <w:t xml:space="preserve"> </w:t>
-            </w:r>
-            <w:proofErr w:type="spellStart"/>
-            <w:r>
-              <w:rPr>
-                <w:rFonts w:asciiTheme="minorHAnsi" w:hAnsiTheme="minorHAnsi"/>
-                <w:szCs w:val="28"/>
-              </w:rPr>
-              <w:t>Đạt</w:t>
-            </w:r>
-            <w:proofErr w:type="spellEnd"/>
+            <w:r>
+              <w:rPr>
+                <w:rFonts w:asciiTheme="minorHAnsi" w:hAnsiTheme="minorHAnsi"/>
+                <w:szCs w:val="28"/>
+              </w:rPr>
+              <w:t>Ngô Tiến Đạt</w:t>
+            </w:r>
           </w:p>
         </w:tc>
         <w:tc>
@@ -2175,7 +2039,7 @@
 </file>
 
 <file path=word/numbering.xml><?xml version="1.0" encoding="utf-8"?>
-<w:numbering xmlns:wpc="http://schemas.microsoft.com/office/word/2010/wordprocessingCanvas" xmlns:mo="http://schemas.microsoft.com/office/mac/office/2008/main" xmlns:mc="http://schemas.openxmlformats.org/markup-compatibility/2006" xmlns:mv="urn:schemas-microsoft-com:mac:vml" xmlns:o="urn:schemas-microsoft-com:office:office" xmlns:r="http://schemas.openxmlformats.org/officeDocument/2006/relationships" xmlns:m="http://schemas.openxmlformats.org/officeDocument/2006/math" xmlns:v="urn:schemas-microsoft-com:vml" xmlns:wp14="http://schemas.microsoft.com/office/word/2010/wordprocessingDrawing" xmlns:wp="http://schemas.openxmlformats.org/drawingml/2006/wordprocessingDrawing" xmlns:w10="urn:schemas-microsoft-com:office:word" xmlns:w="http://schemas.openxmlformats.org/wordprocessingml/2006/main" xmlns:w14="http://schemas.microsoft.com/office/word/2010/wordml" xmlns:w15="http://schemas.microsoft.com/office/word/2012/wordml" xmlns:wpg="http://schemas.microsoft.com/office/word/2010/wordprocessingGroup" xmlns:wpi="http://schemas.microsoft.com/office/word/2010/wordprocessingInk" xmlns:wne="http://schemas.microsoft.com/office/word/2006/wordml" xmlns:wps="http://schemas.microsoft.com/office/word/2010/wordprocessingShape" mc:Ignorable="w14 w15 wp14">
+<w:numbering xmlns:wpc="http://schemas.microsoft.com/office/word/2010/wordprocessingCanvas" xmlns:mc="http://schemas.openxmlformats.org/markup-compatibility/2006" xmlns:o="urn:schemas-microsoft-com:office:office" xmlns:r="http://schemas.openxmlformats.org/officeDocument/2006/relationships" xmlns:m="http://schemas.openxmlformats.org/officeDocument/2006/math" xmlns:v="urn:schemas-microsoft-com:vml" xmlns:wp14="http://schemas.microsoft.com/office/word/2010/wordprocessingDrawing" xmlns:wp="http://schemas.openxmlformats.org/drawingml/2006/wordprocessingDrawing" xmlns:w10="urn:schemas-microsoft-com:office:word" xmlns:w="http://schemas.openxmlformats.org/wordprocessingml/2006/main" xmlns:w14="http://schemas.microsoft.com/office/word/2010/wordml" xmlns:w15="http://schemas.microsoft.com/office/word/2012/wordml" xmlns:wpg="http://schemas.microsoft.com/office/word/2010/wordprocessingGroup" xmlns:wpi="http://schemas.microsoft.com/office/word/2010/wordprocessingInk" xmlns:wne="http://schemas.microsoft.com/office/word/2006/wordml" xmlns:wps="http://schemas.microsoft.com/office/word/2010/wordprocessingShape" mc:Ignorable="w14 w15 wp14">
   <w:abstractNum w:abstractNumId="0">
     <w:nsid w:val="13886A20"/>
     <w:multiLevelType w:val="hybridMultilevel"/>
@@ -3048,7 +2912,7 @@
       </w:pPr>
     </w:pPrDefault>
   </w:docDefaults>
-  <w:latentStyles w:defLockedState="0" w:defUIPriority="99" w:defSemiHidden="0" w:defUnhideWhenUsed="0" w:defQFormat="0" w:count="380">
+  <w:latentStyles w:defLockedState="0" w:defUIPriority="99" w:defSemiHidden="0" w:defUnhideWhenUsed="0" w:defQFormat="0" w:count="371">
     <w:lsdException w:name="Normal" w:uiPriority="0" w:qFormat="1"/>
     <w:lsdException w:name="heading 1" w:uiPriority="9" w:qFormat="1"/>
     <w:lsdException w:name="heading 2" w:semiHidden="1" w:uiPriority="9" w:unhideWhenUsed="1" w:qFormat="1"/>

</xml_diff>

<commit_message>
Update Component Report 1: Functional Requirement
</commit_message>
<xml_diff>
--- a/Document/Reports/Report 1/Report_1_DatNT.docx
+++ b/Document/Reports/Report 1/Report_1_DatNT.docx
@@ -227,8 +227,6 @@
           <w:szCs w:val="24"/>
         </w:rPr>
       </w:pPr>
-      <w:bookmarkStart w:id="0" w:name="_GoBack"/>
-      <w:bookmarkEnd w:id="0"/>
     </w:p>
     <w:p>
       <w:pPr>
@@ -440,14 +438,56 @@
           <w:rFonts w:ascii="Cambria" w:hAnsi="Cambria"/>
           <w:sz w:val="24"/>
         </w:rPr>
-        <w:t>Periodically detect change from official bus website</w:t>
-      </w:r>
-      <w:r>
-        <w:rPr>
-          <w:rFonts w:ascii="Cambria" w:hAnsi="Cambria"/>
-          <w:sz w:val="24"/>
-        </w:rPr>
-        <w:t xml:space="preserve"> and write to temporary database</w:t>
+        <w:t>Periodically</w:t>
+      </w:r>
+      <w:r>
+        <w:rPr>
+          <w:rFonts w:ascii="Cambria" w:hAnsi="Cambria"/>
+          <w:sz w:val="24"/>
+        </w:rPr>
+        <w:t>,</w:t>
+      </w:r>
+      <w:r>
+        <w:rPr>
+          <w:rFonts w:ascii="Cambria" w:hAnsi="Cambria"/>
+          <w:sz w:val="24"/>
+        </w:rPr>
+        <w:t xml:space="preserve"> detect</w:t>
+      </w:r>
+      <w:r>
+        <w:rPr>
+          <w:rFonts w:ascii="Cambria" w:hAnsi="Cambria"/>
+          <w:sz w:val="24"/>
+        </w:rPr>
+        <w:t xml:space="preserve"> the</w:t>
+      </w:r>
+      <w:r>
+        <w:rPr>
+          <w:rFonts w:ascii="Cambria" w:hAnsi="Cambria"/>
+          <w:sz w:val="24"/>
+        </w:rPr>
+        <w:t xml:space="preserve"> change from official bus website</w:t>
+      </w:r>
+      <w:r>
+        <w:rPr>
+          <w:rFonts w:ascii="Cambria" w:hAnsi="Cambria"/>
+          <w:sz w:val="24"/>
+        </w:rPr>
+        <w:t xml:space="preserve"> </w:t>
+      </w:r>
+      <w:r>
+        <w:rPr>
+          <w:rFonts w:ascii="Cambria" w:hAnsi="Cambria"/>
+          <w:sz w:val="24"/>
+        </w:rPr>
+        <w:t>in order to</w:t>
+      </w:r>
+      <w:r>
+        <w:rPr>
+          <w:rFonts w:ascii="Cambria" w:hAnsi="Cambria"/>
+          <w:sz w:val="24"/>
+        </w:rPr>
+        <w:t xml:space="preserve"> write to temporary database</w:t>
       </w:r>
       <w:r>
         <w:rPr>
@@ -510,14 +550,7 @@
           <w:rFonts w:ascii="Cambria" w:hAnsi="Cambria"/>
           <w:sz w:val="24"/>
         </w:rPr>
-        <w:t>Find optimize path between two point when using bus</w:t>
-      </w:r>
-      <w:r>
-        <w:rPr>
-          <w:rFonts w:ascii="Cambria" w:hAnsi="Cambria"/>
-          <w:sz w:val="24"/>
-        </w:rPr>
-        <w:t>.</w:t>
+        <w:t>Find the path’s optimization more than two points when using bus.</w:t>
       </w:r>
     </w:p>
     <w:p>
@@ -537,7 +570,7 @@
           <w:rFonts w:ascii="Cambria" w:hAnsi="Cambria"/>
           <w:sz w:val="24"/>
         </w:rPr>
-        <w:t xml:space="preserve">Find optimize path between two point when using </w:t>
+        <w:t xml:space="preserve">Find the path’s optimization more than two points when using </w:t>
       </w:r>
       <w:r>
         <w:rPr>
@@ -571,47 +604,21 @@
           <w:rFonts w:ascii="Cambria" w:hAnsi="Cambria"/>
           <w:sz w:val="24"/>
         </w:rPr>
-        <w:t>Find optimize path between four points when using bus.</w:t>
-      </w:r>
-    </w:p>
-    <w:p>
-      <w:pPr>
-        <w:pStyle w:val="ListParagraph"/>
-        <w:numPr>
-          <w:ilvl w:val="0"/>
-          <w:numId w:val="6"/>
-        </w:numPr>
-        <w:rPr>
-          <w:rFonts w:ascii="Cambria" w:hAnsi="Cambria"/>
-          <w:sz w:val="24"/>
-        </w:rPr>
-      </w:pPr>
-      <w:r>
-        <w:rPr>
-          <w:rFonts w:ascii="Cambria" w:hAnsi="Cambria"/>
-          <w:sz w:val="24"/>
-        </w:rPr>
-        <w:t>Find optimize path between four points when using motorbike.</w:t>
-      </w:r>
-    </w:p>
-    <w:p>
-      <w:pPr>
-        <w:pStyle w:val="ListParagraph"/>
-        <w:numPr>
-          <w:ilvl w:val="0"/>
-          <w:numId w:val="6"/>
-        </w:numPr>
-        <w:rPr>
-          <w:rFonts w:ascii="Cambria" w:hAnsi="Cambria"/>
-          <w:sz w:val="24"/>
-        </w:rPr>
-      </w:pPr>
-      <w:r>
-        <w:rPr>
-          <w:rFonts w:ascii="Cambria" w:hAnsi="Cambria"/>
-          <w:sz w:val="24"/>
-        </w:rPr>
-        <w:t>Send data change from mobile to wear.</w:t>
+        <w:t xml:space="preserve">Send </w:t>
+      </w:r>
+      <w:r>
+        <w:rPr>
+          <w:rFonts w:ascii="Cambria" w:hAnsi="Cambria"/>
+          <w:sz w:val="24"/>
+        </w:rPr>
+        <w:t xml:space="preserve">changed </w:t>
+      </w:r>
+      <w:r>
+        <w:rPr>
+          <w:rFonts w:ascii="Cambria" w:hAnsi="Cambria"/>
+          <w:sz w:val="24"/>
+        </w:rPr>
+        <w:t>data from mobile to wear.</w:t>
       </w:r>
     </w:p>
     <w:p>
@@ -647,7 +654,14 @@
           <w:rFonts w:ascii="Cambria" w:hAnsi="Cambria"/>
           <w:sz w:val="24"/>
         </w:rPr>
-        <w:t>Receiving data from mobile.</w:t>
+        <w:t>Receive</w:t>
+      </w:r>
+      <w:r>
+        <w:rPr>
+          <w:rFonts w:ascii="Cambria" w:hAnsi="Cambria"/>
+          <w:sz w:val="24"/>
+        </w:rPr>
+        <w:t xml:space="preserve"> data from mobile.</w:t>
       </w:r>
     </w:p>
     <w:p>
@@ -667,21 +681,49 @@
           <w:rFonts w:ascii="Cambria" w:hAnsi="Cambria"/>
           <w:sz w:val="24"/>
         </w:rPr>
-        <w:t xml:space="preserve">Notify </w:t>
-      </w:r>
-      <w:r>
-        <w:rPr>
-          <w:rFonts w:ascii="Cambria" w:hAnsi="Cambria"/>
-          <w:sz w:val="24"/>
-        </w:rPr>
-        <w:t xml:space="preserve">when user nearly </w:t>
-      </w:r>
-      <w:r>
-        <w:rPr>
-          <w:rFonts w:ascii="Cambria" w:hAnsi="Cambria"/>
-          <w:sz w:val="24"/>
-        </w:rPr>
-        <w:t>leave bus</w:t>
+        <w:t>Notify</w:t>
+      </w:r>
+      <w:r>
+        <w:rPr>
+          <w:rFonts w:ascii="Cambria" w:hAnsi="Cambria"/>
+          <w:sz w:val="24"/>
+        </w:rPr>
+        <w:t xml:space="preserve"> </w:t>
+      </w:r>
+      <w:r>
+        <w:rPr>
+          <w:rFonts w:ascii="Cambria" w:hAnsi="Cambria"/>
+          <w:sz w:val="24"/>
+        </w:rPr>
+        <w:t xml:space="preserve">when user </w:t>
+      </w:r>
+      <w:r>
+        <w:rPr>
+          <w:rFonts w:ascii="Cambria" w:hAnsi="Cambria"/>
+          <w:sz w:val="24"/>
+        </w:rPr>
+        <w:t>round on</w:t>
+      </w:r>
+      <w:r>
+        <w:rPr>
+          <w:rFonts w:ascii="Cambria" w:hAnsi="Cambria"/>
+          <w:sz w:val="24"/>
+        </w:rPr>
+        <w:t xml:space="preserve"> </w:t>
+      </w:r>
+      <w:r>
+        <w:rPr>
+          <w:rFonts w:ascii="Cambria" w:hAnsi="Cambria"/>
+          <w:sz w:val="24"/>
+        </w:rPr>
+        <w:t>bus</w:t>
+      </w:r>
+      <w:r>
+        <w:rPr>
+          <w:rFonts w:ascii="Cambria" w:hAnsi="Cambria"/>
+          <w:sz w:val="24"/>
+        </w:rPr>
+        <w:t xml:space="preserve"> in given range</w:t>
       </w:r>
       <w:r>
         <w:rPr>
@@ -708,8 +750,28 @@
           <w:rFonts w:ascii="Cambria" w:hAnsi="Cambria"/>
           <w:sz w:val="24"/>
         </w:rPr>
-        <w:lastRenderedPageBreak/>
-        <w:t>Notify route when going by motorbike</w:t>
+        <w:t xml:space="preserve">Notify route when </w:t>
+      </w:r>
+      <w:r>
+        <w:rPr>
+          <w:rFonts w:ascii="Cambria" w:hAnsi="Cambria"/>
+          <w:sz w:val="24"/>
+        </w:rPr>
+        <w:t>user drive</w:t>
+      </w:r>
+      <w:r>
+        <w:rPr>
+          <w:rFonts w:ascii="Cambria" w:hAnsi="Cambria"/>
+          <w:sz w:val="24"/>
+        </w:rPr>
+        <w:t xml:space="preserve"> by motorbike</w:t>
+      </w:r>
+      <w:r>
+        <w:rPr>
+          <w:rFonts w:ascii="Cambria" w:hAnsi="Cambria"/>
+          <w:sz w:val="24"/>
+        </w:rPr>
+        <w:t>.</w:t>
       </w:r>
     </w:p>
     <w:p>
@@ -729,7 +791,43 @@
           <w:rFonts w:ascii="Cambria" w:hAnsi="Cambria"/>
           <w:sz w:val="24"/>
         </w:rPr>
-        <w:t>Show current location map</w:t>
+        <w:lastRenderedPageBreak/>
+        <w:t>Auto scroll to</w:t>
+      </w:r>
+      <w:r>
+        <w:rPr>
+          <w:rFonts w:ascii="Cambria" w:hAnsi="Cambria"/>
+          <w:sz w:val="24"/>
+        </w:rPr>
+        <w:t xml:space="preserve"> current </w:t>
+      </w:r>
+      <w:r>
+        <w:rPr>
+          <w:rFonts w:ascii="Cambria" w:hAnsi="Cambria"/>
+          <w:sz w:val="24"/>
+        </w:rPr>
+        <w:t xml:space="preserve">user’s </w:t>
+      </w:r>
+      <w:r>
+        <w:rPr>
+          <w:rFonts w:ascii="Cambria" w:hAnsi="Cambria"/>
+          <w:sz w:val="24"/>
+        </w:rPr>
+        <w:t xml:space="preserve">location </w:t>
+      </w:r>
+      <w:r>
+        <w:rPr>
+          <w:rFonts w:ascii="Cambria" w:hAnsi="Cambria"/>
+          <w:sz w:val="24"/>
+        </w:rPr>
+        <w:t xml:space="preserve">on </w:t>
+      </w:r>
+      <w:r>
+        <w:rPr>
+          <w:rFonts w:ascii="Cambria" w:hAnsi="Cambria"/>
+          <w:sz w:val="24"/>
+        </w:rPr>
+        <w:t>map</w:t>
       </w:r>
       <w:r>
         <w:rPr>
@@ -765,12 +863,48 @@
     <w:p>
       <w:pPr>
         <w:pStyle w:val="ListParagraph"/>
+        <w:numPr>
+          <w:ilvl w:val="0"/>
+          <w:numId w:val="10"/>
+        </w:numPr>
+        <w:rPr>
+          <w:rFonts w:ascii="Cambria" w:hAnsi="Cambria"/>
+          <w:sz w:val="24"/>
+        </w:rPr>
+      </w:pPr>
+      <w:r>
+        <w:rPr>
+          <w:rFonts w:ascii="Cambria" w:hAnsi="Cambria"/>
+          <w:sz w:val="24"/>
+        </w:rPr>
+        <w:t>Record</w:t>
+      </w:r>
+      <w:r>
+        <w:rPr>
+          <w:rFonts w:ascii="Cambria" w:hAnsi="Cambria"/>
+          <w:sz w:val="24"/>
+        </w:rPr>
+        <w:t xml:space="preserve"> </w:t>
+      </w:r>
+      <w:r>
+        <w:rPr>
+          <w:rFonts w:ascii="Cambria" w:hAnsi="Cambria"/>
+          <w:sz w:val="24"/>
+        </w:rPr>
+        <w:t>time when bus driver arrived in bus station.</w:t>
+      </w:r>
+    </w:p>
+    <w:p>
+      <w:pPr>
+        <w:pStyle w:val="ListParagraph"/>
         <w:ind w:left="1800"/>
         <w:rPr>
           <w:rFonts w:ascii="Cambria" w:hAnsi="Cambria"/>
           <w:sz w:val="24"/>
         </w:rPr>
       </w:pPr>
+      <w:bookmarkStart w:id="0" w:name="_GoBack"/>
+      <w:bookmarkEnd w:id="0"/>
     </w:p>
     <w:p>
       <w:pPr>
@@ -2041,6 +2175,95 @@
 <file path=word/numbering.xml><?xml version="1.0" encoding="utf-8"?>
 <w:numbering xmlns:wpc="http://schemas.microsoft.com/office/word/2010/wordprocessingCanvas" xmlns:mc="http://schemas.openxmlformats.org/markup-compatibility/2006" xmlns:o="urn:schemas-microsoft-com:office:office" xmlns:r="http://schemas.openxmlformats.org/officeDocument/2006/relationships" xmlns:m="http://schemas.openxmlformats.org/officeDocument/2006/math" xmlns:v="urn:schemas-microsoft-com:vml" xmlns:wp14="http://schemas.microsoft.com/office/word/2010/wordprocessingDrawing" xmlns:wp="http://schemas.openxmlformats.org/drawingml/2006/wordprocessingDrawing" xmlns:w10="urn:schemas-microsoft-com:office:word" xmlns:w="http://schemas.openxmlformats.org/wordprocessingml/2006/main" xmlns:w14="http://schemas.microsoft.com/office/word/2010/wordml" xmlns:w15="http://schemas.microsoft.com/office/word/2012/wordml" xmlns:wpg="http://schemas.microsoft.com/office/word/2010/wordprocessingGroup" xmlns:wpi="http://schemas.microsoft.com/office/word/2010/wordprocessingInk" xmlns:wne="http://schemas.microsoft.com/office/word/2006/wordml" xmlns:wps="http://schemas.microsoft.com/office/word/2010/wordprocessingShape" mc:Ignorable="w14 w15 wp14">
   <w:abstractNum w:abstractNumId="0">
+    <w:nsid w:val="03E46A75"/>
+    <w:multiLevelType w:val="hybridMultilevel"/>
+    <w:tmpl w:val="9E94F9B4"/>
+    <w:lvl w:ilvl="0" w:tplc="D9EAA92C">
+      <w:start w:val="1"/>
+      <w:numFmt w:val="decimal"/>
+      <w:lvlText w:val="%1."/>
+      <w:lvlJc w:val="left"/>
+      <w:pPr>
+        <w:ind w:left="1800" w:hanging="360"/>
+      </w:pPr>
+      <w:rPr>
+        <w:rFonts w:hint="default"/>
+      </w:rPr>
+    </w:lvl>
+    <w:lvl w:ilvl="1" w:tplc="04090019" w:tentative="1">
+      <w:start w:val="1"/>
+      <w:numFmt w:val="lowerLetter"/>
+      <w:lvlText w:val="%2."/>
+      <w:lvlJc w:val="left"/>
+      <w:pPr>
+        <w:ind w:left="2520" w:hanging="360"/>
+      </w:pPr>
+    </w:lvl>
+    <w:lvl w:ilvl="2" w:tplc="0409001B" w:tentative="1">
+      <w:start w:val="1"/>
+      <w:numFmt w:val="lowerRoman"/>
+      <w:lvlText w:val="%3."/>
+      <w:lvlJc w:val="right"/>
+      <w:pPr>
+        <w:ind w:left="3240" w:hanging="180"/>
+      </w:pPr>
+    </w:lvl>
+    <w:lvl w:ilvl="3" w:tplc="0409000F" w:tentative="1">
+      <w:start w:val="1"/>
+      <w:numFmt w:val="decimal"/>
+      <w:lvlText w:val="%4."/>
+      <w:lvlJc w:val="left"/>
+      <w:pPr>
+        <w:ind w:left="3960" w:hanging="360"/>
+      </w:pPr>
+    </w:lvl>
+    <w:lvl w:ilvl="4" w:tplc="04090019" w:tentative="1">
+      <w:start w:val="1"/>
+      <w:numFmt w:val="lowerLetter"/>
+      <w:lvlText w:val="%5."/>
+      <w:lvlJc w:val="left"/>
+      <w:pPr>
+        <w:ind w:left="4680" w:hanging="360"/>
+      </w:pPr>
+    </w:lvl>
+    <w:lvl w:ilvl="5" w:tplc="0409001B" w:tentative="1">
+      <w:start w:val="1"/>
+      <w:numFmt w:val="lowerRoman"/>
+      <w:lvlText w:val="%6."/>
+      <w:lvlJc w:val="right"/>
+      <w:pPr>
+        <w:ind w:left="5400" w:hanging="180"/>
+      </w:pPr>
+    </w:lvl>
+    <w:lvl w:ilvl="6" w:tplc="0409000F" w:tentative="1">
+      <w:start w:val="1"/>
+      <w:numFmt w:val="decimal"/>
+      <w:lvlText w:val="%7."/>
+      <w:lvlJc w:val="left"/>
+      <w:pPr>
+        <w:ind w:left="6120" w:hanging="360"/>
+      </w:pPr>
+    </w:lvl>
+    <w:lvl w:ilvl="7" w:tplc="04090019" w:tentative="1">
+      <w:start w:val="1"/>
+      <w:numFmt w:val="lowerLetter"/>
+      <w:lvlText w:val="%8."/>
+      <w:lvlJc w:val="left"/>
+      <w:pPr>
+        <w:ind w:left="6840" w:hanging="360"/>
+      </w:pPr>
+    </w:lvl>
+    <w:lvl w:ilvl="8" w:tplc="0409001B" w:tentative="1">
+      <w:start w:val="1"/>
+      <w:numFmt w:val="lowerRoman"/>
+      <w:lvlText w:val="%9."/>
+      <w:lvlJc w:val="right"/>
+      <w:pPr>
+        <w:ind w:left="7560" w:hanging="180"/>
+      </w:pPr>
+    </w:lvl>
+  </w:abstractNum>
+  <w:abstractNum w:abstractNumId="1">
     <w:nsid w:val="13886A20"/>
     <w:multiLevelType w:val="hybridMultilevel"/>
     <w:tmpl w:val="5A944A6C"/>
@@ -2129,7 +2352,7 @@
       </w:pPr>
     </w:lvl>
   </w:abstractNum>
-  <w:abstractNum w:abstractNumId="1">
+  <w:abstractNum w:abstractNumId="2">
     <w:nsid w:val="25060602"/>
     <w:multiLevelType w:val="hybridMultilevel"/>
     <w:tmpl w:val="60CA827A"/>
@@ -2218,7 +2441,7 @@
       </w:pPr>
     </w:lvl>
   </w:abstractNum>
-  <w:abstractNum w:abstractNumId="2">
+  <w:abstractNum w:abstractNumId="3">
     <w:nsid w:val="26596C3C"/>
     <w:multiLevelType w:val="hybridMultilevel"/>
     <w:tmpl w:val="AF58727E"/>
@@ -2307,7 +2530,7 @@
       </w:pPr>
     </w:lvl>
   </w:abstractNum>
-  <w:abstractNum w:abstractNumId="3">
+  <w:abstractNum w:abstractNumId="4">
     <w:nsid w:val="2ACD4871"/>
     <w:multiLevelType w:val="hybridMultilevel"/>
     <w:tmpl w:val="124E9116"/>
@@ -2396,7 +2619,7 @@
       </w:pPr>
     </w:lvl>
   </w:abstractNum>
-  <w:abstractNum w:abstractNumId="4">
+  <w:abstractNum w:abstractNumId="5">
     <w:nsid w:val="38D32EBF"/>
     <w:multiLevelType w:val="hybridMultilevel"/>
     <w:tmpl w:val="68D076E8"/>
@@ -2485,7 +2708,7 @@
       </w:pPr>
     </w:lvl>
   </w:abstractNum>
-  <w:abstractNum w:abstractNumId="5">
+  <w:abstractNum w:abstractNumId="6">
     <w:nsid w:val="390D5E77"/>
     <w:multiLevelType w:val="hybridMultilevel"/>
     <w:tmpl w:val="BECA073C"/>
@@ -2574,7 +2797,7 @@
       </w:pPr>
     </w:lvl>
   </w:abstractNum>
-  <w:abstractNum w:abstractNumId="6">
+  <w:abstractNum w:abstractNumId="7">
     <w:nsid w:val="3F2409AF"/>
     <w:multiLevelType w:val="hybridMultilevel"/>
     <w:tmpl w:val="382444DE"/>
@@ -2687,7 +2910,7 @@
       </w:rPr>
     </w:lvl>
   </w:abstractNum>
-  <w:abstractNum w:abstractNumId="7">
+  <w:abstractNum w:abstractNumId="8">
     <w:nsid w:val="54BA241D"/>
     <w:multiLevelType w:val="hybridMultilevel"/>
     <w:tmpl w:val="1E6682CE"/>
@@ -2776,7 +2999,7 @@
       </w:pPr>
     </w:lvl>
   </w:abstractNum>
-  <w:abstractNum w:abstractNumId="8">
+  <w:abstractNum w:abstractNumId="9">
     <w:nsid w:val="7AFE3C28"/>
     <w:multiLevelType w:val="hybridMultilevel"/>
     <w:tmpl w:val="7E5E8404"/>
@@ -2866,31 +3089,34 @@
     </w:lvl>
   </w:abstractNum>
   <w:num w:numId="1">
-    <w:abstractNumId w:val="0"/>
+    <w:abstractNumId w:val="1"/>
   </w:num>
   <w:num w:numId="2">
+    <w:abstractNumId w:val="5"/>
+  </w:num>
+  <w:num w:numId="3">
+    <w:abstractNumId w:val="3"/>
+  </w:num>
+  <w:num w:numId="4">
+    <w:abstractNumId w:val="7"/>
+  </w:num>
+  <w:num w:numId="5">
+    <w:abstractNumId w:val="2"/>
+  </w:num>
+  <w:num w:numId="6">
+    <w:abstractNumId w:val="6"/>
+  </w:num>
+  <w:num w:numId="7">
     <w:abstractNumId w:val="4"/>
   </w:num>
-  <w:num w:numId="3">
-    <w:abstractNumId w:val="2"/>
-  </w:num>
-  <w:num w:numId="4">
-    <w:abstractNumId w:val="6"/>
-  </w:num>
-  <w:num w:numId="5">
-    <w:abstractNumId w:val="1"/>
-  </w:num>
-  <w:num w:numId="6">
-    <w:abstractNumId w:val="5"/>
-  </w:num>
-  <w:num w:numId="7">
-    <w:abstractNumId w:val="3"/>
-  </w:num>
   <w:num w:numId="8">
-    <w:abstractNumId w:val="7"/>
+    <w:abstractNumId w:val="8"/>
   </w:num>
   <w:num w:numId="9">
-    <w:abstractNumId w:val="8"/>
+    <w:abstractNumId w:val="9"/>
+  </w:num>
+  <w:num w:numId="10">
+    <w:abstractNumId w:val="0"/>
   </w:num>
 </w:numbering>
 </file>

</xml_diff>

<commit_message>
review team member report 1. merge again report 1.
</commit_message>
<xml_diff>
--- a/Document/Reports/Report 1/Report_1_DatNT.docx
+++ b/Document/Reports/Report 1/Report_1_DatNT.docx
@@ -1,6 +1,6 @@
 
 <file path=word/document.xml><?xml version="1.0" encoding="utf-8"?>
-<w:document xmlns:wpc="http://schemas.microsoft.com/office/word/2010/wordprocessingCanvas" xmlns:mc="http://schemas.openxmlformats.org/markup-compatibility/2006" xmlns:o="urn:schemas-microsoft-com:office:office" xmlns:r="http://schemas.openxmlformats.org/officeDocument/2006/relationships" xmlns:m="http://schemas.openxmlformats.org/officeDocument/2006/math" xmlns:v="urn:schemas-microsoft-com:vml" xmlns:wp14="http://schemas.microsoft.com/office/word/2010/wordprocessingDrawing" xmlns:wp="http://schemas.openxmlformats.org/drawingml/2006/wordprocessingDrawing" xmlns:w10="urn:schemas-microsoft-com:office:word" xmlns:w="http://schemas.openxmlformats.org/wordprocessingml/2006/main" xmlns:w14="http://schemas.microsoft.com/office/word/2010/wordml" xmlns:w15="http://schemas.microsoft.com/office/word/2012/wordml" xmlns:wpg="http://schemas.microsoft.com/office/word/2010/wordprocessingGroup" xmlns:wpi="http://schemas.microsoft.com/office/word/2010/wordprocessingInk" xmlns:wne="http://schemas.microsoft.com/office/word/2006/wordml" xmlns:wps="http://schemas.microsoft.com/office/word/2010/wordprocessingShape" mc:Ignorable="w14 w15 wp14">
+<w:document xmlns:wpc="http://schemas.microsoft.com/office/word/2010/wordprocessingCanvas" xmlns:mo="http://schemas.microsoft.com/office/mac/office/2008/main" xmlns:mc="http://schemas.openxmlformats.org/markup-compatibility/2006" xmlns:mv="urn:schemas-microsoft-com:mac:vml" xmlns:o="urn:schemas-microsoft-com:office:office" xmlns:r="http://schemas.openxmlformats.org/officeDocument/2006/relationships" xmlns:m="http://schemas.openxmlformats.org/officeDocument/2006/math" xmlns:v="urn:schemas-microsoft-com:vml" xmlns:wp14="http://schemas.microsoft.com/office/word/2010/wordprocessingDrawing" xmlns:wp="http://schemas.openxmlformats.org/drawingml/2006/wordprocessingDrawing" xmlns:w10="urn:schemas-microsoft-com:office:word" xmlns:w="http://schemas.openxmlformats.org/wordprocessingml/2006/main" xmlns:w14="http://schemas.microsoft.com/office/word/2010/wordml" xmlns:w15="http://schemas.microsoft.com/office/word/2012/wordml" xmlns:wpg="http://schemas.microsoft.com/office/word/2010/wordprocessingGroup" xmlns:wpi="http://schemas.microsoft.com/office/word/2010/wordprocessingInk" xmlns:wne="http://schemas.microsoft.com/office/word/2006/wordml" xmlns:wps="http://schemas.microsoft.com/office/word/2010/wordprocessingShape" mc:Ignorable="w14 w15 wp14">
   <w:body>
     <w:p>
       <w:pPr>
@@ -83,27 +83,202 @@
           <w:rFonts w:ascii="Cambria" w:hAnsi="Cambria"/>
           <w:sz w:val="24"/>
         </w:rPr>
-        <w:t xml:space="preserve">Nowadays, within the strong development of presently economy, time is always the one of priority in all areas. In particularly, when participating in traffic, how to route through more than two points as fast as possible in other that you can save your time. Presently, most of an application on market are not support on routing through two points. For example, Google Map Application and </w:t>
-      </w:r>
-      <w:proofErr w:type="spellStart"/>
-      <w:r>
-        <w:rPr>
-          <w:rFonts w:ascii="Cambria" w:hAnsi="Cambria"/>
-          <w:sz w:val="24"/>
-        </w:rPr>
-        <w:t>BusMap</w:t>
-      </w:r>
-      <w:proofErr w:type="spellEnd"/>
-      <w:r>
-        <w:rPr>
-          <w:rFonts w:ascii="Cambria" w:hAnsi="Cambria"/>
-          <w:sz w:val="24"/>
-        </w:rPr>
-        <w:t xml:space="preserve"> just support on routing through two points at most so that they cannot help you to save time if you want to route through two points. Besides that, both app’s user interface above is less convenient to use on smartphone.</w:t>
+        <w:t>Nowadays, within the strong development of presently economy, tim</w:t>
+      </w:r>
+      <w:r>
+        <w:rPr>
+          <w:rFonts w:ascii="Cambria" w:hAnsi="Cambria"/>
+          <w:sz w:val="24"/>
+        </w:rPr>
+        <w:t xml:space="preserve">e is always one of </w:t>
+      </w:r>
+      <w:r>
+        <w:rPr>
+          <w:rFonts w:ascii="Cambria" w:hAnsi="Cambria"/>
+          <w:sz w:val="24"/>
+        </w:rPr>
+        <w:t xml:space="preserve">the </w:t>
+      </w:r>
+      <w:r>
+        <w:rPr>
+          <w:rFonts w:ascii="Cambria" w:hAnsi="Cambria"/>
+          <w:sz w:val="24"/>
+        </w:rPr>
+        <w:t xml:space="preserve">priorities </w:t>
+      </w:r>
+      <w:r>
+        <w:rPr>
+          <w:rFonts w:ascii="Cambria" w:hAnsi="Cambria"/>
+          <w:sz w:val="24"/>
+        </w:rPr>
+        <w:t xml:space="preserve">in all areas. In particularly, when participating in traffic, how to </w:t>
+      </w:r>
+      <w:r>
+        <w:rPr>
+          <w:rFonts w:ascii="Cambria" w:hAnsi="Cambria"/>
+          <w:sz w:val="24"/>
+        </w:rPr>
+        <w:t>know fastest route in your journey is the critical condition</w:t>
+      </w:r>
+      <w:r>
+        <w:rPr>
+          <w:rFonts w:ascii="Cambria" w:hAnsi="Cambria"/>
+          <w:sz w:val="24"/>
+        </w:rPr>
+        <w:t xml:space="preserve"> for user</w:t>
+      </w:r>
+      <w:r>
+        <w:rPr>
+          <w:rFonts w:ascii="Cambria" w:hAnsi="Cambria"/>
+          <w:sz w:val="24"/>
+        </w:rPr>
+        <w:t>.</w:t>
       </w:r>
     </w:p>
     <w:p>
       <w:pPr>
+        <w:ind w:left="360" w:firstLine="360"/>
+        <w:rPr>
+          <w:rFonts w:ascii="Cambria" w:hAnsi="Cambria"/>
+          <w:sz w:val="24"/>
+        </w:rPr>
+      </w:pPr>
+      <w:r>
+        <w:rPr>
+          <w:rFonts w:ascii="Cambria" w:hAnsi="Cambria"/>
+          <w:sz w:val="24"/>
+        </w:rPr>
+        <w:t xml:space="preserve"> Presently, most of an application on market are not support routing through </w:t>
+      </w:r>
+      <w:r>
+        <w:rPr>
+          <w:rFonts w:ascii="Cambria" w:hAnsi="Cambria"/>
+          <w:sz w:val="24"/>
+        </w:rPr>
+        <w:t xml:space="preserve">more than </w:t>
+      </w:r>
+      <w:r>
+        <w:rPr>
+          <w:rFonts w:ascii="Cambria" w:hAnsi="Cambria"/>
+          <w:sz w:val="24"/>
+        </w:rPr>
+        <w:t>two points. For</w:t>
+      </w:r>
+      <w:r>
+        <w:rPr>
+          <w:rFonts w:ascii="Cambria" w:hAnsi="Cambria"/>
+          <w:sz w:val="24"/>
+        </w:rPr>
+        <w:t xml:space="preserve"> example, Google Map</w:t>
+      </w:r>
+      <w:r>
+        <w:rPr>
+          <w:rFonts w:ascii="Cambria" w:hAnsi="Cambria"/>
+          <w:sz w:val="24"/>
+        </w:rPr>
+        <w:t xml:space="preserve"> and BusMap just support</w:t>
+      </w:r>
+      <w:r>
+        <w:rPr>
+          <w:rFonts w:ascii="Cambria" w:hAnsi="Cambria"/>
+          <w:sz w:val="24"/>
+        </w:rPr>
+        <w:t>s</w:t>
+      </w:r>
+      <w:r>
+        <w:rPr>
+          <w:rFonts w:ascii="Cambria" w:hAnsi="Cambria"/>
+          <w:sz w:val="24"/>
+        </w:rPr>
+        <w:t xml:space="preserve"> on routing through two points at most so that they cannot help </w:t>
+      </w:r>
+      <w:r>
+        <w:rPr>
+          <w:rFonts w:ascii="Cambria" w:hAnsi="Cambria"/>
+          <w:sz w:val="24"/>
+        </w:rPr>
+        <w:t>user</w:t>
+      </w:r>
+      <w:r>
+        <w:rPr>
+          <w:rFonts w:ascii="Cambria" w:hAnsi="Cambria"/>
+          <w:sz w:val="24"/>
+        </w:rPr>
+        <w:t xml:space="preserve"> if </w:t>
+      </w:r>
+      <w:r>
+        <w:rPr>
+          <w:rFonts w:ascii="Cambria" w:hAnsi="Cambria"/>
+          <w:sz w:val="24"/>
+        </w:rPr>
+        <w:t>user</w:t>
+      </w:r>
+      <w:r>
+        <w:rPr>
+          <w:rFonts w:ascii="Cambria" w:hAnsi="Cambria"/>
+          <w:sz w:val="24"/>
+        </w:rPr>
+        <w:t xml:space="preserve"> </w:t>
+      </w:r>
+      <w:r>
+        <w:rPr>
+          <w:rFonts w:ascii="Cambria" w:hAnsi="Cambria"/>
+          <w:sz w:val="24"/>
+        </w:rPr>
+        <w:t>has more than one place to go</w:t>
+      </w:r>
+      <w:r>
+        <w:rPr>
+          <w:rFonts w:ascii="Cambria" w:hAnsi="Cambria"/>
+          <w:sz w:val="24"/>
+        </w:rPr>
+        <w:t>.</w:t>
+      </w:r>
+      <w:r>
+        <w:rPr>
+          <w:rFonts w:ascii="Cambria" w:hAnsi="Cambria"/>
+          <w:sz w:val="24"/>
+        </w:rPr>
+        <w:t xml:space="preserve"> Moreover, no mobile app supports wear devices, so </w:t>
+      </w:r>
+      <w:r>
+        <w:rPr>
+          <w:rFonts w:ascii="Cambria" w:hAnsi="Cambria"/>
+          <w:sz w:val="24"/>
+        </w:rPr>
+        <w:t>user</w:t>
+      </w:r>
+      <w:r>
+        <w:rPr>
+          <w:rFonts w:ascii="Cambria" w:hAnsi="Cambria"/>
+          <w:sz w:val="24"/>
+        </w:rPr>
+        <w:t xml:space="preserve"> must lookup </w:t>
+      </w:r>
+      <w:r>
+        <w:rPr>
+          <w:rFonts w:ascii="Cambria" w:hAnsi="Cambria"/>
+          <w:sz w:val="24"/>
+        </w:rPr>
+        <w:t>their</w:t>
+      </w:r>
+      <w:r>
+        <w:rPr>
+          <w:rFonts w:ascii="Cambria" w:hAnsi="Cambria"/>
+          <w:sz w:val="24"/>
+        </w:rPr>
+        <w:t xml:space="preserve"> mobile phone when participating in traffic and this behavior makes some inconveniences such as thief, accident …</w:t>
+      </w:r>
+      <w:r>
+        <w:rPr>
+          <w:rFonts w:ascii="Cambria" w:hAnsi="Cambria"/>
+          <w:sz w:val="24"/>
+        </w:rPr>
+        <w:t xml:space="preserve"> </w:t>
+      </w:r>
+    </w:p>
+    <w:p>
+      <w:pPr>
         <w:pStyle w:val="ListParagraph"/>
         <w:ind w:left="360" w:firstLine="360"/>
         <w:rPr>
@@ -116,7 +291,70 @@
           <w:rFonts w:ascii="Cambria" w:hAnsi="Cambria"/>
           <w:sz w:val="24"/>
         </w:rPr>
-        <w:t xml:space="preserve">Facing above problem, our team build the application named is Smart Wear on Your Route. In our application, we allow user route through more than two points. Within this improving on routing, user will find the shortest path pass more two points. Thus, user will save more time when user participating in traffic. Furthermore, we provide some feature to help user interact more easily with our application. </w:t>
+        <w:t>Facing above problem</w:t>
+      </w:r>
+      <w:r>
+        <w:rPr>
+          <w:rFonts w:ascii="Cambria" w:hAnsi="Cambria"/>
+          <w:sz w:val="24"/>
+        </w:rPr>
+        <w:t>s</w:t>
+      </w:r>
+      <w:r>
+        <w:rPr>
+          <w:rFonts w:ascii="Cambria" w:hAnsi="Cambria"/>
+          <w:sz w:val="24"/>
+        </w:rPr>
+        <w:t>, our team build the application named is Smart Wear on Your Route. In our application, we allow user</w:t>
+      </w:r>
+      <w:r>
+        <w:rPr>
+          <w:rFonts w:ascii="Cambria" w:hAnsi="Cambria"/>
+          <w:sz w:val="24"/>
+        </w:rPr>
+        <w:t xml:space="preserve"> find</w:t>
+      </w:r>
+      <w:r>
+        <w:rPr>
+          <w:rFonts w:ascii="Cambria" w:hAnsi="Cambria"/>
+          <w:sz w:val="24"/>
+        </w:rPr>
+        <w:t xml:space="preserve"> route through more than two points. </w:t>
+      </w:r>
+      <w:r>
+        <w:rPr>
+          <w:rFonts w:ascii="Cambria" w:hAnsi="Cambria"/>
+          <w:sz w:val="24"/>
+        </w:rPr>
+        <w:t xml:space="preserve">We also support user choose their departure time so they can choose suitable route that they </w:t>
+      </w:r>
+      <w:r>
+        <w:rPr>
+          <w:rFonts w:ascii="Cambria" w:hAnsi="Cambria"/>
+          <w:sz w:val="24"/>
+        </w:rPr>
+        <w:t xml:space="preserve">can </w:t>
+      </w:r>
+      <w:r>
+        <w:rPr>
+          <w:rFonts w:ascii="Cambria" w:hAnsi="Cambria"/>
+          <w:sz w:val="24"/>
+        </w:rPr>
+        <w:t xml:space="preserve">come to place on time. Moreover, our application supports wear devices so user can look up on their wear device </w:t>
+      </w:r>
+      <w:r>
+        <w:rPr>
+          <w:rFonts w:ascii="Cambria" w:hAnsi="Cambria"/>
+          <w:sz w:val="24"/>
+        </w:rPr>
+        <w:t>when they participating traffic avoiding some above problems.</w:t>
+      </w:r>
+      <w:r>
+        <w:rPr>
+          <w:rFonts w:ascii="Cambria" w:hAnsi="Cambria"/>
+          <w:sz w:val="24"/>
+        </w:rPr>
+        <w:t xml:space="preserve"> </w:t>
       </w:r>
     </w:p>
     <w:p>
@@ -133,7 +371,30 @@
           <w:rFonts w:ascii="Cambria" w:hAnsi="Cambria"/>
           <w:sz w:val="24"/>
         </w:rPr>
-        <w:t>In additional, we also provide system software on website for staff to manage bus route, bus time information and the change from background handler.</w:t>
+        <w:t xml:space="preserve">In additional, we also provide system software on website for staff to manage bus route, bus time information and </w:t>
+      </w:r>
+      <w:r>
+        <w:rPr>
+          <w:rFonts w:ascii="Cambria" w:hAnsi="Cambria"/>
+          <w:sz w:val="24"/>
+        </w:rPr>
+        <w:t xml:space="preserve">approve </w:t>
+      </w:r>
+      <w:r>
+        <w:rPr>
+          <w:rFonts w:ascii="Cambria" w:hAnsi="Cambria"/>
+          <w:sz w:val="24"/>
+        </w:rPr>
+        <w:t>the change from background ha</w:t>
+      </w:r>
+      <w:bookmarkStart w:id="0" w:name="_GoBack"/>
+      <w:bookmarkEnd w:id="0"/>
+      <w:r>
+        <w:rPr>
+          <w:rFonts w:ascii="Cambria" w:hAnsi="Cambria"/>
+          <w:sz w:val="24"/>
+        </w:rPr>
+        <w:t>ndler.</w:t>
       </w:r>
     </w:p>
     <w:p>
@@ -550,7 +811,35 @@
           <w:rFonts w:ascii="Cambria" w:hAnsi="Cambria"/>
           <w:sz w:val="24"/>
         </w:rPr>
-        <w:t>Find the path’s optimization more than two points when using bus.</w:t>
+        <w:t xml:space="preserve">Find the path’s optimization </w:t>
+      </w:r>
+      <w:r>
+        <w:rPr>
+          <w:rFonts w:ascii="Cambria" w:hAnsi="Cambria"/>
+          <w:sz w:val="24"/>
+        </w:rPr>
+        <w:t>from</w:t>
+      </w:r>
+      <w:r>
+        <w:rPr>
+          <w:rFonts w:ascii="Cambria" w:hAnsi="Cambria"/>
+          <w:sz w:val="24"/>
+        </w:rPr>
+        <w:t xml:space="preserve"> two points</w:t>
+      </w:r>
+      <w:r>
+        <w:rPr>
+          <w:rFonts w:ascii="Cambria" w:hAnsi="Cambria"/>
+          <w:sz w:val="24"/>
+        </w:rPr>
+        <w:t xml:space="preserve"> to four points</w:t>
+      </w:r>
+      <w:r>
+        <w:rPr>
+          <w:rFonts w:ascii="Cambria" w:hAnsi="Cambria"/>
+          <w:sz w:val="24"/>
+        </w:rPr>
+        <w:t xml:space="preserve"> when using bus.</w:t>
       </w:r>
     </w:p>
     <w:p>
@@ -570,7 +859,21 @@
           <w:rFonts w:ascii="Cambria" w:hAnsi="Cambria"/>
           <w:sz w:val="24"/>
         </w:rPr>
-        <w:t xml:space="preserve">Find the path’s optimization more than two points when using </w:t>
+        <w:t xml:space="preserve">Find the path’s optimization </w:t>
+      </w:r>
+      <w:r>
+        <w:rPr>
+          <w:rFonts w:ascii="Cambria" w:hAnsi="Cambria"/>
+          <w:sz w:val="24"/>
+        </w:rPr>
+        <w:t xml:space="preserve">from two points to four points </w:t>
+      </w:r>
+      <w:r>
+        <w:rPr>
+          <w:rFonts w:ascii="Cambria" w:hAnsi="Cambria"/>
+          <w:sz w:val="24"/>
+        </w:rPr>
+        <w:t xml:space="preserve">when using </w:t>
       </w:r>
       <w:r>
         <w:rPr>
@@ -604,21 +907,14 @@
           <w:rFonts w:ascii="Cambria" w:hAnsi="Cambria"/>
           <w:sz w:val="24"/>
         </w:rPr>
-        <w:t xml:space="preserve">Send </w:t>
-      </w:r>
-      <w:r>
-        <w:rPr>
-          <w:rFonts w:ascii="Cambria" w:hAnsi="Cambria"/>
-          <w:sz w:val="24"/>
-        </w:rPr>
-        <w:t xml:space="preserve">changed </w:t>
-      </w:r>
-      <w:r>
-        <w:rPr>
-          <w:rFonts w:ascii="Cambria" w:hAnsi="Cambria"/>
-          <w:sz w:val="24"/>
-        </w:rPr>
-        <w:t>data from mobile to wear.</w:t>
+        <w:t>Sync</w:t>
+      </w:r>
+      <w:r>
+        <w:rPr>
+          <w:rFonts w:ascii="Cambria" w:hAnsi="Cambria"/>
+          <w:sz w:val="24"/>
+        </w:rPr>
+        <w:t xml:space="preserve"> data from mobile to wear.</w:t>
       </w:r>
     </w:p>
     <w:p>
@@ -681,6 +977,7 @@
           <w:rFonts w:ascii="Cambria" w:hAnsi="Cambria"/>
           <w:sz w:val="24"/>
         </w:rPr>
+        <w:lastRenderedPageBreak/>
         <w:t>Notify</w:t>
       </w:r>
       <w:r>
@@ -695,6 +992,13 @@
           <w:rFonts w:ascii="Cambria" w:hAnsi="Cambria"/>
           <w:sz w:val="24"/>
         </w:rPr>
+        <w:t xml:space="preserve">message </w:t>
+      </w:r>
+      <w:r>
+        <w:rPr>
+          <w:rFonts w:ascii="Cambria" w:hAnsi="Cambria"/>
+          <w:sz w:val="24"/>
+        </w:rPr>
         <w:t xml:space="preserve">when user </w:t>
       </w:r>
       <w:r>
@@ -702,28 +1006,7 @@
           <w:rFonts w:ascii="Cambria" w:hAnsi="Cambria"/>
           <w:sz w:val="24"/>
         </w:rPr>
-        <w:t>round on</w:t>
-      </w:r>
-      <w:r>
-        <w:rPr>
-          <w:rFonts w:ascii="Cambria" w:hAnsi="Cambria"/>
-          <w:sz w:val="24"/>
-        </w:rPr>
-        <w:t xml:space="preserve"> </w:t>
-      </w:r>
-      <w:r>
-        <w:rPr>
-          <w:rFonts w:ascii="Cambria" w:hAnsi="Cambria"/>
-          <w:sz w:val="24"/>
-        </w:rPr>
-        <w:t>bus</w:t>
-      </w:r>
-      <w:r>
-        <w:rPr>
-          <w:rFonts w:ascii="Cambria" w:hAnsi="Cambria"/>
-          <w:sz w:val="24"/>
-        </w:rPr>
-        <w:t xml:space="preserve"> in given range</w:t>
+        <w:t>near the bus station that should to left</w:t>
       </w:r>
       <w:r>
         <w:rPr>
@@ -750,7 +1033,21 @@
           <w:rFonts w:ascii="Cambria" w:hAnsi="Cambria"/>
           <w:sz w:val="24"/>
         </w:rPr>
-        <w:t xml:space="preserve">Notify route when </w:t>
+        <w:t xml:space="preserve">Notify </w:t>
+      </w:r>
+      <w:r>
+        <w:rPr>
+          <w:rFonts w:ascii="Cambria" w:hAnsi="Cambria"/>
+          <w:sz w:val="24"/>
+        </w:rPr>
+        <w:t>next turns</w:t>
+      </w:r>
+      <w:r>
+        <w:rPr>
+          <w:rFonts w:ascii="Cambria" w:hAnsi="Cambria"/>
+          <w:sz w:val="24"/>
+        </w:rPr>
+        <w:t xml:space="preserve"> when </w:t>
       </w:r>
       <w:r>
         <w:rPr>
@@ -791,7 +1088,6 @@
           <w:rFonts w:ascii="Cambria" w:hAnsi="Cambria"/>
           <w:sz w:val="24"/>
         </w:rPr>
-        <w:lastRenderedPageBreak/>
         <w:t>Auto scroll to</w:t>
       </w:r>
       <w:r>
@@ -891,20 +1187,52 @@
           <w:rFonts w:ascii="Cambria" w:hAnsi="Cambria"/>
           <w:sz w:val="24"/>
         </w:rPr>
-        <w:t>time when bus driver arrived in bus station.</w:t>
+        <w:t xml:space="preserve">time when bus driver arrived </w:t>
+      </w:r>
+      <w:r>
+        <w:rPr>
+          <w:rFonts w:ascii="Cambria" w:hAnsi="Cambria"/>
+          <w:sz w:val="24"/>
+        </w:rPr>
+        <w:t>to one</w:t>
+      </w:r>
+      <w:r>
+        <w:rPr>
+          <w:rFonts w:ascii="Cambria" w:hAnsi="Cambria"/>
+          <w:sz w:val="24"/>
+        </w:rPr>
+        <w:t xml:space="preserve"> bus station.</w:t>
       </w:r>
     </w:p>
     <w:p>
       <w:pPr>
         <w:pStyle w:val="ListParagraph"/>
+        <w:numPr>
+          <w:ilvl w:val="0"/>
+          <w:numId w:val="10"/>
+        </w:numPr>
+        <w:rPr>
+          <w:rFonts w:ascii="Cambria" w:hAnsi="Cambria"/>
+          <w:sz w:val="24"/>
+        </w:rPr>
+      </w:pPr>
+      <w:r>
+        <w:rPr>
+          <w:rFonts w:ascii="Cambria" w:hAnsi="Cambria"/>
+          <w:sz w:val="24"/>
+        </w:rPr>
+        <w:t>Synchronize data to server.</w:t>
+      </w:r>
+    </w:p>
+    <w:p>
+      <w:pPr>
+        <w:pStyle w:val="ListParagraph"/>
         <w:ind w:left="1800"/>
         <w:rPr>
           <w:rFonts w:ascii="Cambria" w:hAnsi="Cambria"/>
           <w:sz w:val="24"/>
         </w:rPr>
       </w:pPr>
-      <w:bookmarkStart w:id="0" w:name="_GoBack"/>
-      <w:bookmarkEnd w:id="0"/>
     </w:p>
     <w:p>
       <w:pPr>
@@ -2173,7 +2501,7 @@
 </file>
 
 <file path=word/numbering.xml><?xml version="1.0" encoding="utf-8"?>
-<w:numbering xmlns:wpc="http://schemas.microsoft.com/office/word/2010/wordprocessingCanvas" xmlns:mc="http://schemas.openxmlformats.org/markup-compatibility/2006" xmlns:o="urn:schemas-microsoft-com:office:office" xmlns:r="http://schemas.openxmlformats.org/officeDocument/2006/relationships" xmlns:m="http://schemas.openxmlformats.org/officeDocument/2006/math" xmlns:v="urn:schemas-microsoft-com:vml" xmlns:wp14="http://schemas.microsoft.com/office/word/2010/wordprocessingDrawing" xmlns:wp="http://schemas.openxmlformats.org/drawingml/2006/wordprocessingDrawing" xmlns:w10="urn:schemas-microsoft-com:office:word" xmlns:w="http://schemas.openxmlformats.org/wordprocessingml/2006/main" xmlns:w14="http://schemas.microsoft.com/office/word/2010/wordml" xmlns:w15="http://schemas.microsoft.com/office/word/2012/wordml" xmlns:wpg="http://schemas.microsoft.com/office/word/2010/wordprocessingGroup" xmlns:wpi="http://schemas.microsoft.com/office/word/2010/wordprocessingInk" xmlns:wne="http://schemas.microsoft.com/office/word/2006/wordml" xmlns:wps="http://schemas.microsoft.com/office/word/2010/wordprocessingShape" mc:Ignorable="w14 w15 wp14">
+<w:numbering xmlns:wpc="http://schemas.microsoft.com/office/word/2010/wordprocessingCanvas" xmlns:mo="http://schemas.microsoft.com/office/mac/office/2008/main" xmlns:mc="http://schemas.openxmlformats.org/markup-compatibility/2006" xmlns:mv="urn:schemas-microsoft-com:mac:vml" xmlns:o="urn:schemas-microsoft-com:office:office" xmlns:r="http://schemas.openxmlformats.org/officeDocument/2006/relationships" xmlns:m="http://schemas.openxmlformats.org/officeDocument/2006/math" xmlns:v="urn:schemas-microsoft-com:vml" xmlns:wp14="http://schemas.microsoft.com/office/word/2010/wordprocessingDrawing" xmlns:wp="http://schemas.openxmlformats.org/drawingml/2006/wordprocessingDrawing" xmlns:w10="urn:schemas-microsoft-com:office:word" xmlns:w="http://schemas.openxmlformats.org/wordprocessingml/2006/main" xmlns:w14="http://schemas.microsoft.com/office/word/2010/wordml" xmlns:w15="http://schemas.microsoft.com/office/word/2012/wordml" xmlns:wpg="http://schemas.microsoft.com/office/word/2010/wordprocessingGroup" xmlns:wpi="http://schemas.microsoft.com/office/word/2010/wordprocessingInk" xmlns:wne="http://schemas.microsoft.com/office/word/2006/wordml" xmlns:wps="http://schemas.microsoft.com/office/word/2010/wordprocessingShape" mc:Ignorable="w14 w15 wp14">
   <w:abstractNum w:abstractNumId="0">
     <w:nsid w:val="03E46A75"/>
     <w:multiLevelType w:val="hybridMultilevel"/>
@@ -3138,7 +3466,7 @@
       </w:pPr>
     </w:pPrDefault>
   </w:docDefaults>
-  <w:latentStyles w:defLockedState="0" w:defUIPriority="99" w:defSemiHidden="0" w:defUnhideWhenUsed="0" w:defQFormat="0" w:count="371">
+  <w:latentStyles w:defLockedState="0" w:defUIPriority="99" w:defSemiHidden="0" w:defUnhideWhenUsed="0" w:defQFormat="0" w:count="380">
     <w:lsdException w:name="Normal" w:uiPriority="0" w:qFormat="1"/>
     <w:lsdException w:name="heading 1" w:uiPriority="9" w:qFormat="1"/>
     <w:lsdException w:name="heading 2" w:semiHidden="1" w:uiPriority="9" w:unhideWhenUsed="1" w:qFormat="1"/>

</xml_diff>